<commit_message>
Little progress trying to fix the front end bug
</commit_message>
<xml_diff>
--- a/Assignment_Analysis_and_Design_Document.docx
+++ b/Assignment_Analysis_and_Design_Document.docx
@@ -679,7 +679,7 @@
         <w:rPr>
           <w:noProof/>
         </w:rPr>
-        <w:t>3</w:t>
+        <w:t>6</w:t>
       </w:r>
       <w:r>
         <w:rPr>
@@ -737,7 +737,7 @@
         <w:rPr>
           <w:noProof/>
         </w:rPr>
-        <w:t>3</w:t>
+        <w:t>6</w:t>
       </w:r>
       <w:r>
         <w:rPr>
@@ -795,7 +795,7 @@
         <w:rPr>
           <w:noProof/>
         </w:rPr>
-        <w:t>3</w:t>
+        <w:t>8</w:t>
       </w:r>
       <w:r>
         <w:rPr>
@@ -853,7 +853,7 @@
         <w:rPr>
           <w:noProof/>
         </w:rPr>
-        <w:t>3</w:t>
+        <w:t>8</w:t>
       </w:r>
       <w:r>
         <w:rPr>
@@ -866,10 +866,7 @@
       <w:pPr>
         <w:pStyle w:val="TOC1"/>
         <w:rPr>
-          <w:rFonts w:asciiTheme="minorHAnsi" w:eastAsiaTheme="minorEastAsia" w:hAnsiTheme="minorHAnsi" w:cstheme="minorBidi"/>
-          <w:noProof/>
-          <w:sz w:val="22"/>
-          <w:szCs w:val="22"/>
+          <w:noProof/>
         </w:rPr>
       </w:pPr>
       <w:r>
@@ -911,13 +908,35 @@
         <w:rPr>
           <w:noProof/>
         </w:rPr>
-        <w:t>3</w:t>
+        <w:t>8</w:t>
       </w:r>
       <w:r>
         <w:rPr>
           <w:noProof/>
         </w:rPr>
         <w:fldChar w:fldCharType="end"/>
+      </w:r>
+    </w:p>
+    <w:p>
+      <w:pPr>
+        <w:rPr>
+          <w:rFonts w:eastAsiaTheme="minorEastAsia"/>
+          <w:noProof/>
+        </w:rPr>
+      </w:pPr>
+      <w:r>
+        <w:rPr>
+          <w:rFonts w:eastAsiaTheme="minorEastAsia"/>
+          <w:noProof/>
+        </w:rPr>
+        <w:t xml:space="preserve">9. Video                                                                                                                                                                           </w:t>
+      </w:r>
+      <w:r>
+        <w:rPr>
+          <w:rFonts w:eastAsiaTheme="minorEastAsia"/>
+          <w:noProof/>
+        </w:rPr>
+        <w:t>8</w:t>
       </w:r>
     </w:p>
     <w:p>
@@ -991,22 +1010,12 @@
     <w:p>
       <w:pPr>
         <w:pStyle w:val="NormalWeb"/>
-        <w:spacing w:before="0" w:beforeAutospacing="0" w:after="0" w:afterAutospacing="0"/>
-      </w:pPr>
-      <w:r>
         <w:rPr>
           <w:rFonts w:ascii="Arial" w:hAnsi="Arial" w:cs="Arial"/>
           <w:color w:val="000000"/>
           <w:sz w:val="22"/>
           <w:szCs w:val="22"/>
         </w:rPr>
-        <w:t>Design and implement an application that monitors the various topics we dream of and the quality levels of sleep over time.</w:t>
-      </w:r>
-    </w:p>
-    <w:p>
-      <w:pPr>
-        <w:pStyle w:val="NormalWeb"/>
-        <w:spacing w:before="0" w:beforeAutospacing="0" w:after="0" w:afterAutospacing="0"/>
       </w:pPr>
       <w:r>
         <w:rPr>
@@ -1015,24 +1024,19 @@
           <w:sz w:val="22"/>
           <w:szCs w:val="22"/>
         </w:rPr>
-        <w:t>The application should be able to allow users to input a short description together with a set of tags to add an entry to a user or application defined category.</w:t>
+        <w:t>The project's goal is to develop and execute an application that tracks the various subjects we dream about as well as the quality of our sleep over time.</w:t>
       </w:r>
     </w:p>
     <w:p>
       <w:pPr>
         <w:pStyle w:val="NormalWeb"/>
-        <w:spacing w:before="0" w:beforeAutospacing="0" w:after="0" w:afterAutospacing="0"/>
-      </w:pPr>
-      <w:r>
         <w:rPr>
           <w:rFonts w:ascii="Arial" w:hAnsi="Arial" w:cs="Arial"/>
           <w:color w:val="000000"/>
           <w:sz w:val="22"/>
           <w:szCs w:val="22"/>
         </w:rPr>
-        <w:t xml:space="preserve">Once an entry is created the user </w:t>
-      </w:r>
-      <w:proofErr w:type="gramStart"/>
+      </w:pPr>
       <w:r>
         <w:rPr>
           <w:rFonts w:ascii="Arial" w:hAnsi="Arial" w:cs="Arial"/>
@@ -1040,9 +1044,8 @@
           <w:sz w:val="22"/>
           <w:szCs w:val="22"/>
         </w:rPr>
-        <w:t>is able to</w:t>
-      </w:r>
-      <w:proofErr w:type="gramEnd"/>
+        <w:t>The application should be able to accept a brief summary</w:t>
+      </w:r>
       <w:r>
         <w:rPr>
           <w:rFonts w:ascii="Arial" w:hAnsi="Arial" w:cs="Arial"/>
@@ -1050,14 +1053,8 @@
           <w:sz w:val="22"/>
           <w:szCs w:val="22"/>
         </w:rPr>
-        <w:t xml:space="preserve"> evaluate the quality of his/her sleep with the following app metrics: duration, energy level, stress. These measurements are recorded on a scale of 1-5 for easy tracking.</w:t>
-      </w:r>
-    </w:p>
-    <w:p>
-      <w:pPr>
-        <w:pStyle w:val="NormalWeb"/>
-        <w:spacing w:before="0" w:beforeAutospacing="0" w:after="0" w:afterAutospacing="0"/>
-      </w:pPr>
+        <w:t>,</w:t>
+      </w:r>
       <w:r>
         <w:rPr>
           <w:rFonts w:ascii="Arial" w:hAnsi="Arial" w:cs="Arial"/>
@@ -1065,9 +1062,8 @@
           <w:sz w:val="22"/>
           <w:szCs w:val="22"/>
         </w:rPr>
-        <w:t xml:space="preserve">Given existing data the application </w:t>
-      </w:r>
-      <w:proofErr w:type="gramStart"/>
+        <w:t xml:space="preserve"> as well as a set of categories </w:t>
+      </w:r>
       <w:r>
         <w:rPr>
           <w:rFonts w:ascii="Arial" w:hAnsi="Arial" w:cs="Arial"/>
@@ -1075,9 +1071,8 @@
           <w:sz w:val="22"/>
           <w:szCs w:val="22"/>
         </w:rPr>
-        <w:t>is capable of aggregating</w:t>
-      </w:r>
-      <w:proofErr w:type="gramEnd"/>
+        <w:t xml:space="preserve">in order to record sleep data. </w:t>
+      </w:r>
       <w:r>
         <w:rPr>
           <w:rFonts w:ascii="Arial" w:hAnsi="Arial" w:cs="Arial"/>
@@ -1085,10 +1080,38 @@
           <w:sz w:val="22"/>
           <w:szCs w:val="22"/>
         </w:rPr>
-        <w:t xml:space="preserve"> these metrics across various tag categories and is able to present a daily chart for each quality metric given the user inputs a requested category.</w:t>
-      </w:r>
-    </w:p>
-    <w:p/>
+        <w:t xml:space="preserve">Once a record is made, the user can assess the quality of his or her sleep using the app metrics: duration, energy level, and stress. </w:t>
+      </w:r>
+    </w:p>
+    <w:p>
+      <w:pPr>
+        <w:pStyle w:val="NormalWeb"/>
+        <w:rPr>
+          <w:rFonts w:ascii="Arial" w:hAnsi="Arial" w:cs="Arial"/>
+          <w:color w:val="000000"/>
+          <w:sz w:val="22"/>
+          <w:szCs w:val="22"/>
+        </w:rPr>
+      </w:pPr>
+      <w:r>
+        <w:rPr>
+          <w:rFonts w:ascii="Arial" w:hAnsi="Arial" w:cs="Arial"/>
+          <w:color w:val="000000"/>
+          <w:sz w:val="22"/>
+          <w:szCs w:val="22"/>
+        </w:rPr>
+        <w:t>Given existing data, the application can aggregate these metrics across different tag categories and show a daily chart for each quality measure</w:t>
+      </w:r>
+      <w:r>
+        <w:rPr>
+          <w:rFonts w:ascii="Arial" w:hAnsi="Arial" w:cs="Arial"/>
+          <w:color w:val="000000"/>
+          <w:sz w:val="22"/>
+          <w:szCs w:val="22"/>
+        </w:rPr>
+        <w:t>.</w:t>
+      </w:r>
+    </w:p>
     <w:p>
       <w:pPr>
         <w:pStyle w:val="Heading1"/>
@@ -1115,204 +1138,101 @@
     </w:p>
     <w:p>
       <w:pPr>
-        <w:pStyle w:val="NormalWeb"/>
-        <w:numPr>
-          <w:ilvl w:val="0"/>
-          <w:numId w:val="4"/>
-        </w:numPr>
-        <w:spacing w:before="0" w:beforeAutospacing="0" w:after="0" w:afterAutospacing="0"/>
-        <w:textAlignment w:val="baseline"/>
-        <w:rPr>
-          <w:rFonts w:ascii="Arial" w:hAnsi="Arial" w:cs="Arial"/>
-          <w:color w:val="000000"/>
-          <w:sz w:val="22"/>
-          <w:szCs w:val="22"/>
-        </w:rPr>
-      </w:pPr>
-      <w:r>
-        <w:rPr>
-          <w:rFonts w:ascii="Arial" w:hAnsi="Arial" w:cs="Arial"/>
-          <w:color w:val="000000"/>
-          <w:sz w:val="22"/>
-          <w:szCs w:val="22"/>
-        </w:rPr>
-        <w:t>Use an ORM and a DI Container</w:t>
-      </w:r>
-    </w:p>
-    <w:p>
-      <w:pPr>
-        <w:pStyle w:val="NormalWeb"/>
-        <w:numPr>
-          <w:ilvl w:val="0"/>
-          <w:numId w:val="4"/>
-        </w:numPr>
-        <w:spacing w:before="0" w:beforeAutospacing="0" w:after="0" w:afterAutospacing="0"/>
-        <w:textAlignment w:val="baseline"/>
-        <w:rPr>
-          <w:rFonts w:ascii="Arial" w:hAnsi="Arial" w:cs="Arial"/>
-          <w:color w:val="000000"/>
-          <w:sz w:val="22"/>
-          <w:szCs w:val="22"/>
-        </w:rPr>
-      </w:pPr>
-      <w:r>
-        <w:rPr>
-          <w:rFonts w:ascii="Arial" w:hAnsi="Arial" w:cs="Arial"/>
-          <w:color w:val="000000"/>
-          <w:sz w:val="22"/>
-          <w:szCs w:val="22"/>
-        </w:rPr>
-        <w:t xml:space="preserve">Use a layered </w:t>
+        <w:spacing w:line="240" w:lineRule="auto"/>
+        <w:ind w:left="360"/>
+        <w:jc w:val="both"/>
+        <w:rPr>
+          <w:iCs/>
+          <w:sz w:val="24"/>
+          <w:szCs w:val="24"/>
+        </w:rPr>
+      </w:pPr>
+      <w:r>
+        <w:rPr>
+          <w:iCs/>
+          <w:sz w:val="24"/>
+          <w:szCs w:val="24"/>
+        </w:rPr>
+        <w:t xml:space="preserve">The user should be able to </w:t>
       </w:r>
       <w:proofErr w:type="gramStart"/>
       <w:r>
         <w:rPr>
-          <w:rFonts w:ascii="Arial" w:hAnsi="Arial" w:cs="Arial"/>
-          <w:color w:val="000000"/>
-          <w:sz w:val="22"/>
-          <w:szCs w:val="22"/>
-        </w:rPr>
-        <w:t>architecture</w:t>
+          <w:iCs/>
+          <w:sz w:val="24"/>
+          <w:szCs w:val="24"/>
+        </w:rPr>
+        <w:t>login</w:t>
       </w:r>
       <w:proofErr w:type="gramEnd"/>
     </w:p>
     <w:p>
       <w:pPr>
-        <w:pStyle w:val="NormalWeb"/>
-        <w:numPr>
-          <w:ilvl w:val="0"/>
-          <w:numId w:val="4"/>
-        </w:numPr>
-        <w:spacing w:before="0" w:beforeAutospacing="0" w:after="0" w:afterAutospacing="0"/>
-        <w:textAlignment w:val="baseline"/>
-        <w:rPr>
-          <w:rFonts w:ascii="Arial" w:hAnsi="Arial" w:cs="Arial"/>
-          <w:color w:val="000000"/>
-          <w:sz w:val="22"/>
-          <w:szCs w:val="22"/>
-        </w:rPr>
-      </w:pPr>
-      <w:r>
-        <w:rPr>
-          <w:rFonts w:ascii="Arial" w:hAnsi="Arial" w:cs="Arial"/>
-          <w:color w:val="000000"/>
-          <w:sz w:val="22"/>
-          <w:szCs w:val="22"/>
-        </w:rPr>
-        <w:t>Use the factory pattern for creating the various metric driven reports/</w:t>
+        <w:spacing w:line="240" w:lineRule="auto"/>
+        <w:ind w:left="360"/>
+        <w:jc w:val="both"/>
+        <w:rPr>
+          <w:iCs/>
+          <w:sz w:val="24"/>
+          <w:szCs w:val="24"/>
+        </w:rPr>
+      </w:pPr>
+      <w:r>
+        <w:rPr>
+          <w:iCs/>
+          <w:sz w:val="24"/>
+          <w:szCs w:val="24"/>
+        </w:rPr>
+        <w:t xml:space="preserve">The user can record sleep </w:t>
       </w:r>
       <w:proofErr w:type="gramStart"/>
       <w:r>
         <w:rPr>
-          <w:rFonts w:ascii="Arial" w:hAnsi="Arial" w:cs="Arial"/>
-          <w:color w:val="000000"/>
-          <w:sz w:val="22"/>
-          <w:szCs w:val="22"/>
+          <w:iCs/>
+          <w:sz w:val="24"/>
+          <w:szCs w:val="24"/>
+        </w:rPr>
+        <w:t>details</w:t>
+      </w:r>
+      <w:proofErr w:type="gramEnd"/>
+      <w:r>
+        <w:rPr>
+          <w:iCs/>
+          <w:sz w:val="24"/>
+          <w:szCs w:val="24"/>
+        </w:rPr>
+        <w:t xml:space="preserve"> </w:t>
+      </w:r>
+    </w:p>
+    <w:p>
+      <w:pPr>
+        <w:spacing w:line="240" w:lineRule="auto"/>
+        <w:ind w:left="360"/>
+        <w:jc w:val="both"/>
+        <w:rPr>
+          <w:iCs/>
+          <w:sz w:val="24"/>
+          <w:szCs w:val="24"/>
+        </w:rPr>
+      </w:pPr>
+      <w:r>
+        <w:rPr>
+          <w:iCs/>
+          <w:sz w:val="24"/>
+          <w:szCs w:val="24"/>
+        </w:rPr>
+        <w:t xml:space="preserve">The user can see daily sleep records as </w:t>
+      </w:r>
+      <w:proofErr w:type="gramStart"/>
+      <w:r>
+        <w:rPr>
+          <w:iCs/>
+          <w:sz w:val="24"/>
+          <w:szCs w:val="24"/>
         </w:rPr>
         <w:t>charts</w:t>
       </w:r>
       <w:proofErr w:type="gramEnd"/>
-    </w:p>
-    <w:p>
-      <w:pPr>
-        <w:pStyle w:val="NormalWeb"/>
-        <w:numPr>
-          <w:ilvl w:val="0"/>
-          <w:numId w:val="4"/>
-        </w:numPr>
-        <w:spacing w:before="0" w:beforeAutospacing="0" w:after="0" w:afterAutospacing="0"/>
-        <w:textAlignment w:val="baseline"/>
-        <w:rPr>
-          <w:rFonts w:ascii="Arial" w:hAnsi="Arial" w:cs="Arial"/>
-          <w:color w:val="000000"/>
-          <w:sz w:val="22"/>
-          <w:szCs w:val="22"/>
-        </w:rPr>
-      </w:pPr>
-      <w:r>
-        <w:rPr>
-          <w:rFonts w:ascii="Arial" w:hAnsi="Arial" w:cs="Arial"/>
-          <w:color w:val="000000"/>
-          <w:sz w:val="22"/>
-          <w:szCs w:val="22"/>
-        </w:rPr>
-        <w:t xml:space="preserve">The data will be stored in a </w:t>
-      </w:r>
-      <w:proofErr w:type="gramStart"/>
-      <w:r>
-        <w:rPr>
-          <w:rFonts w:ascii="Arial" w:hAnsi="Arial" w:cs="Arial"/>
-          <w:color w:val="000000"/>
-          <w:sz w:val="22"/>
-          <w:szCs w:val="22"/>
-        </w:rPr>
-        <w:t>database</w:t>
-      </w:r>
-      <w:proofErr w:type="gramEnd"/>
-    </w:p>
-    <w:p>
-      <w:pPr>
-        <w:pStyle w:val="NormalWeb"/>
-        <w:numPr>
-          <w:ilvl w:val="0"/>
-          <w:numId w:val="4"/>
-        </w:numPr>
-        <w:spacing w:before="0" w:beforeAutospacing="0" w:after="0" w:afterAutospacing="0"/>
-        <w:textAlignment w:val="baseline"/>
-        <w:rPr>
-          <w:rFonts w:ascii="Arial" w:hAnsi="Arial" w:cs="Arial"/>
-          <w:color w:val="000000"/>
-          <w:sz w:val="22"/>
-          <w:szCs w:val="22"/>
-        </w:rPr>
-      </w:pPr>
-      <w:r>
-        <w:rPr>
-          <w:rFonts w:ascii="Arial" w:hAnsi="Arial" w:cs="Arial"/>
-          <w:color w:val="000000"/>
-          <w:sz w:val="22"/>
-          <w:szCs w:val="22"/>
-        </w:rPr>
-        <w:t xml:space="preserve">All the inputs of the application will be validated against invalid data before </w:t>
-      </w:r>
-      <w:proofErr w:type="gramStart"/>
-      <w:r>
-        <w:rPr>
-          <w:rFonts w:ascii="Arial" w:hAnsi="Arial" w:cs="Arial"/>
-          <w:color w:val="000000"/>
-          <w:sz w:val="22"/>
-          <w:szCs w:val="22"/>
-        </w:rPr>
-        <w:t>submitting</w:t>
-      </w:r>
-      <w:proofErr w:type="gramEnd"/>
-    </w:p>
-    <w:p>
-      <w:pPr>
-        <w:pStyle w:val="NormalWeb"/>
-        <w:spacing w:before="0" w:beforeAutospacing="0" w:after="0" w:afterAutospacing="0"/>
-        <w:ind w:left="720"/>
-      </w:pPr>
-      <w:r>
-        <w:rPr>
-          <w:rFonts w:ascii="Arial" w:hAnsi="Arial" w:cs="Arial"/>
-          <w:color w:val="000000"/>
-          <w:sz w:val="22"/>
-          <w:szCs w:val="22"/>
-        </w:rPr>
-        <w:t>the data and saving it in the database.</w:t>
-      </w:r>
-    </w:p>
-    <w:p>
-      <w:pPr>
-        <w:spacing w:line="240" w:lineRule="auto"/>
-        <w:jc w:val="both"/>
-        <w:rPr>
-          <w:iCs/>
-          <w:sz w:val="24"/>
-          <w:szCs w:val="24"/>
-        </w:rPr>
-      </w:pPr>
     </w:p>
     <w:p>
       <w:pPr>
@@ -1343,7 +1263,7 @@
         <w:pStyle w:val="NormalWeb"/>
         <w:numPr>
           <w:ilvl w:val="0"/>
-          <w:numId w:val="5"/>
+          <w:numId w:val="6"/>
         </w:numPr>
         <w:spacing w:before="0" w:beforeAutospacing="0" w:after="0" w:afterAutospacing="0"/>
         <w:textAlignment w:val="baseline"/>
@@ -1361,7 +1281,7 @@
           <w:sz w:val="22"/>
           <w:szCs w:val="22"/>
         </w:rPr>
-        <w:t>Commit the work you do on your Git repository. Do it iteratively as you progress, not all at once (this will incur a penalty on your final mark)</w:t>
+        <w:t>Use an ORM and a DI Container</w:t>
       </w:r>
     </w:p>
     <w:p>
@@ -1369,7 +1289,7 @@
         <w:pStyle w:val="NormalWeb"/>
         <w:numPr>
           <w:ilvl w:val="0"/>
-          <w:numId w:val="5"/>
+          <w:numId w:val="6"/>
         </w:numPr>
         <w:spacing w:before="0" w:beforeAutospacing="0" w:after="0" w:afterAutospacing="0"/>
         <w:textAlignment w:val="baseline"/>
@@ -1387,9 +1307,9 @@
           <w:sz w:val="22"/>
           <w:szCs w:val="22"/>
         </w:rPr>
-        <w:t xml:space="preserve">Use any OOP language you like. Non-exhaustive: Python, C#, Java, Ruby, C/C++, </w:t>
-      </w:r>
-      <w:proofErr w:type="spellStart"/>
+        <w:t xml:space="preserve">Use a layered </w:t>
+      </w:r>
+      <w:proofErr w:type="gramStart"/>
       <w:r>
         <w:rPr>
           <w:rFonts w:ascii="Arial" w:hAnsi="Arial" w:cs="Arial"/>
@@ -1397,16 +1317,16 @@
           <w:sz w:val="22"/>
           <w:szCs w:val="22"/>
         </w:rPr>
-        <w:t>JS+Typescript</w:t>
-      </w:r>
-      <w:proofErr w:type="spellEnd"/>
+        <w:t>architecture</w:t>
+      </w:r>
+      <w:proofErr w:type="gramEnd"/>
     </w:p>
     <w:p>
       <w:pPr>
         <w:pStyle w:val="NormalWeb"/>
         <w:numPr>
           <w:ilvl w:val="0"/>
-          <w:numId w:val="5"/>
+          <w:numId w:val="6"/>
         </w:numPr>
         <w:spacing w:before="0" w:beforeAutospacing="0" w:after="0" w:afterAutospacing="0"/>
         <w:textAlignment w:val="baseline"/>
@@ -1424,7 +1344,7 @@
           <w:sz w:val="22"/>
           <w:szCs w:val="22"/>
         </w:rPr>
-        <w:t xml:space="preserve">Implement and test the </w:t>
+        <w:t>Use the factory pattern for creating the various metric driven reports/</w:t>
       </w:r>
       <w:proofErr w:type="gramStart"/>
       <w:r>
@@ -1434,10 +1354,92 @@
           <w:sz w:val="22"/>
           <w:szCs w:val="22"/>
         </w:rPr>
-        <w:t>application</w:t>
+        <w:t>charts</w:t>
       </w:r>
       <w:proofErr w:type="gramEnd"/>
     </w:p>
+    <w:p>
+      <w:pPr>
+        <w:pStyle w:val="NormalWeb"/>
+        <w:numPr>
+          <w:ilvl w:val="0"/>
+          <w:numId w:val="6"/>
+        </w:numPr>
+        <w:spacing w:before="0" w:beforeAutospacing="0" w:after="0" w:afterAutospacing="0"/>
+        <w:textAlignment w:val="baseline"/>
+        <w:rPr>
+          <w:rFonts w:ascii="Arial" w:hAnsi="Arial" w:cs="Arial"/>
+          <w:color w:val="000000"/>
+          <w:sz w:val="22"/>
+          <w:szCs w:val="22"/>
+        </w:rPr>
+      </w:pPr>
+      <w:r>
+        <w:rPr>
+          <w:rFonts w:ascii="Arial" w:hAnsi="Arial" w:cs="Arial"/>
+          <w:color w:val="000000"/>
+          <w:sz w:val="22"/>
+          <w:szCs w:val="22"/>
+        </w:rPr>
+        <w:t xml:space="preserve">The data will be stored in a </w:t>
+      </w:r>
+      <w:proofErr w:type="gramStart"/>
+      <w:r>
+        <w:rPr>
+          <w:rFonts w:ascii="Arial" w:hAnsi="Arial" w:cs="Arial"/>
+          <w:color w:val="000000"/>
+          <w:sz w:val="22"/>
+          <w:szCs w:val="22"/>
+        </w:rPr>
+        <w:t>database</w:t>
+      </w:r>
+      <w:proofErr w:type="gramEnd"/>
+    </w:p>
+    <w:p>
+      <w:pPr>
+        <w:pStyle w:val="NormalWeb"/>
+        <w:numPr>
+          <w:ilvl w:val="0"/>
+          <w:numId w:val="6"/>
+        </w:numPr>
+        <w:spacing w:before="0" w:beforeAutospacing="0" w:after="0" w:afterAutospacing="0"/>
+        <w:textAlignment w:val="baseline"/>
+        <w:rPr>
+          <w:rFonts w:ascii="Arial" w:hAnsi="Arial" w:cs="Arial"/>
+          <w:color w:val="000000"/>
+          <w:sz w:val="22"/>
+          <w:szCs w:val="22"/>
+        </w:rPr>
+      </w:pPr>
+      <w:r>
+        <w:rPr>
+          <w:rFonts w:ascii="Arial" w:hAnsi="Arial" w:cs="Arial"/>
+          <w:color w:val="000000"/>
+          <w:sz w:val="22"/>
+          <w:szCs w:val="22"/>
+        </w:rPr>
+        <w:t>All the inputs of the application will be validated against invalid data before submitting</w:t>
+      </w:r>
+      <w:r>
+        <w:rPr>
+          <w:rFonts w:ascii="Arial" w:hAnsi="Arial" w:cs="Arial"/>
+          <w:color w:val="000000"/>
+          <w:sz w:val="22"/>
+          <w:szCs w:val="22"/>
+        </w:rPr>
+        <w:t xml:space="preserve"> </w:t>
+      </w:r>
+      <w:r>
+        <w:rPr>
+          <w:rFonts w:ascii="Arial" w:hAnsi="Arial" w:cs="Arial"/>
+          <w:color w:val="000000"/>
+          <w:sz w:val="22"/>
+          <w:szCs w:val="22"/>
+        </w:rPr>
+        <w:t>the data and saving it in the database.</w:t>
+      </w:r>
+    </w:p>
+    <w:p/>
     <w:p>
       <w:pPr>
         <w:pStyle w:val="NormalWeb"/>
@@ -1771,12 +1773,57 @@
           <w:sz w:val="24"/>
         </w:rPr>
       </w:pPr>
-      <w:r>
-        <w:rPr>
-          <w:rFonts w:ascii="Times New Roman" w:hAnsi="Times New Roman"/>
-          <w:iCs/>
-          <w:sz w:val="24"/>
-        </w:rPr>
+    </w:p>
+    <w:p>
+      <w:pPr>
+        <w:pStyle w:val="Title"/>
+        <w:jc w:val="both"/>
+        <w:rPr>
+          <w:rFonts w:ascii="Times New Roman" w:hAnsi="Times New Roman"/>
+          <w:iCs/>
+          <w:sz w:val="24"/>
+        </w:rPr>
+      </w:pPr>
+    </w:p>
+    <w:p>
+      <w:pPr>
+        <w:pStyle w:val="Title"/>
+        <w:jc w:val="both"/>
+        <w:rPr>
+          <w:rFonts w:ascii="Times New Roman" w:hAnsi="Times New Roman"/>
+          <w:iCs/>
+          <w:sz w:val="24"/>
+        </w:rPr>
+      </w:pPr>
+    </w:p>
+    <w:p>
+      <w:pPr>
+        <w:pStyle w:val="Title"/>
+        <w:jc w:val="both"/>
+        <w:rPr>
+          <w:rFonts w:ascii="Times New Roman" w:hAnsi="Times New Roman"/>
+          <w:iCs/>
+          <w:sz w:val="24"/>
+        </w:rPr>
+      </w:pPr>
+    </w:p>
+    <w:p>
+      <w:pPr>
+        <w:pStyle w:val="Title"/>
+        <w:jc w:val="both"/>
+        <w:rPr>
+          <w:rFonts w:ascii="Times New Roman" w:hAnsi="Times New Roman"/>
+          <w:iCs/>
+          <w:sz w:val="24"/>
+        </w:rPr>
+      </w:pPr>
+      <w:r>
+        <w:rPr>
+          <w:rFonts w:ascii="Times New Roman" w:hAnsi="Times New Roman"/>
+          <w:iCs/>
+          <w:sz w:val="24"/>
+        </w:rPr>
+        <w:lastRenderedPageBreak/>
         <w:t xml:space="preserve">Use case: </w:t>
       </w:r>
       <w:r>
@@ -1833,7 +1880,6 @@
           <w:iCs/>
           <w:sz w:val="24"/>
         </w:rPr>
-        <w:lastRenderedPageBreak/>
         <w:t>Primary actor: user</w:t>
       </w:r>
     </w:p>
@@ -1892,210 +1938,16 @@
       </w:r>
     </w:p>
     <w:p/>
-    <w:p/>
-    <w:p>
-      <w:pPr>
-        <w:pStyle w:val="Title"/>
-        <w:jc w:val="both"/>
-        <w:rPr>
-          <w:rFonts w:ascii="Times New Roman" w:hAnsi="Times New Roman"/>
-        </w:rPr>
-      </w:pPr>
-      <w:r>
-        <w:rPr>
-          <w:rFonts w:ascii="Times New Roman" w:hAnsi="Times New Roman"/>
-        </w:rPr>
-        <w:t>3</w:t>
-      </w:r>
-      <w:r>
-        <w:rPr>
-          <w:rFonts w:ascii="Times New Roman" w:hAnsi="Times New Roman"/>
-        </w:rPr>
-        <w:t xml:space="preserve">. </w:t>
-      </w:r>
-      <w:r>
-        <w:rPr>
-          <w:rFonts w:ascii="Times New Roman" w:hAnsi="Times New Roman"/>
-        </w:rPr>
-        <w:t>System</w:t>
-      </w:r>
-      <w:r>
-        <w:rPr>
-          <w:rFonts w:ascii="Times New Roman" w:hAnsi="Times New Roman"/>
-        </w:rPr>
-        <w:t xml:space="preserve"> </w:t>
-      </w:r>
-      <w:r>
-        <w:rPr>
-          <w:rFonts w:ascii="Times New Roman" w:hAnsi="Times New Roman"/>
-        </w:rPr>
-        <w:t>Architectural Design</w:t>
-      </w:r>
-      <w:bookmarkEnd w:id="26"/>
-    </w:p>
-    <w:p>
-      <w:pPr>
-        <w:spacing w:line="240" w:lineRule="auto"/>
-        <w:jc w:val="both"/>
-        <w:rPr>
-          <w:i/>
-          <w:color w:val="943634" w:themeColor="accent2" w:themeShade="BF"/>
-          <w:sz w:val="24"/>
-        </w:rPr>
-      </w:pPr>
-    </w:p>
-    <w:p>
-      <w:pPr>
-        <w:spacing w:line="240" w:lineRule="auto"/>
-        <w:jc w:val="both"/>
-        <w:rPr>
-          <w:b/>
-          <w:sz w:val="28"/>
-        </w:rPr>
-      </w:pPr>
-      <w:r>
-        <w:rPr>
-          <w:b/>
-          <w:sz w:val="28"/>
-        </w:rPr>
-        <w:t>3</w:t>
-      </w:r>
-      <w:r>
-        <w:rPr>
-          <w:b/>
-          <w:sz w:val="28"/>
-        </w:rPr>
-        <w:t xml:space="preserve">.1 </w:t>
-      </w:r>
-      <w:r>
-        <w:rPr>
-          <w:b/>
-          <w:sz w:val="28"/>
-        </w:rPr>
-        <w:t>Architectural</w:t>
-      </w:r>
-      <w:r>
-        <w:rPr>
-          <w:b/>
-          <w:sz w:val="28"/>
-        </w:rPr>
-        <w:t xml:space="preserve"> Pattern Description</w:t>
-      </w:r>
-    </w:p>
-    <w:p>
-      <w:pPr>
-        <w:spacing w:line="240" w:lineRule="auto"/>
-        <w:jc w:val="both"/>
-        <w:rPr>
-          <w:b/>
-        </w:rPr>
-      </w:pPr>
-    </w:p>
-    <w:p>
-      <w:pPr>
-        <w:spacing w:line="240" w:lineRule="auto"/>
-        <w:jc w:val="both"/>
-        <w:rPr>
-          <w:b/>
-          <w:bCs/>
-          <w:shd w:val="clear" w:color="auto" w:fill="FFFFFF"/>
-        </w:rPr>
-      </w:pPr>
-      <w:r>
-        <w:rPr>
-          <w:color w:val="202124"/>
-          <w:shd w:val="clear" w:color="auto" w:fill="FFFFFF"/>
-        </w:rPr>
-        <w:t>MVP is </w:t>
-      </w:r>
-      <w:r>
-        <w:rPr>
-          <w:color w:val="040C28"/>
-        </w:rPr>
-        <w:t>a user interface architectural pattern engineered to facilitate automated unit testing and improve the separation of concerns in presentation logic</w:t>
-      </w:r>
-      <w:r>
-        <w:rPr>
-          <w:color w:val="202124"/>
-          <w:shd w:val="clear" w:color="auto" w:fill="FFFFFF"/>
-        </w:rPr>
-        <w:t>: The model is an interface defining the data to be displayed or otherwise acted upon in the user interface.</w:t>
-      </w:r>
-    </w:p>
-    <w:p>
-      <w:pPr>
-        <w:spacing w:line="240" w:lineRule="auto"/>
-        <w:jc w:val="both"/>
-        <w:rPr>
-          <w:i/>
-          <w:color w:val="943634" w:themeColor="accent2" w:themeShade="BF"/>
-          <w:sz w:val="24"/>
-        </w:rPr>
-      </w:pPr>
-    </w:p>
-    <w:p>
-      <w:pPr>
-        <w:spacing w:line="240" w:lineRule="auto"/>
-        <w:jc w:val="both"/>
-        <w:rPr>
-          <w:b/>
-        </w:rPr>
-      </w:pPr>
-      <w:r>
-        <w:rPr>
-          <w:b/>
-          <w:sz w:val="28"/>
-        </w:rPr>
-        <w:t>3</w:t>
-      </w:r>
-      <w:r>
-        <w:rPr>
-          <w:b/>
-          <w:sz w:val="28"/>
-        </w:rPr>
-        <w:t>.</w:t>
-      </w:r>
-      <w:r>
-        <w:rPr>
-          <w:b/>
-          <w:sz w:val="28"/>
-        </w:rPr>
-        <w:t>2</w:t>
-      </w:r>
-      <w:r>
-        <w:rPr>
-          <w:b/>
-          <w:sz w:val="28"/>
-        </w:rPr>
-        <w:t xml:space="preserve"> </w:t>
-      </w:r>
-      <w:r>
-        <w:rPr>
-          <w:b/>
-          <w:sz w:val="28"/>
-        </w:rPr>
-        <w:t>Diagrams</w:t>
-      </w:r>
-    </w:p>
-    <w:p>
-      <w:pPr>
-        <w:spacing w:line="240" w:lineRule="auto"/>
-        <w:jc w:val="both"/>
-        <w:rPr>
-          <w:i/>
-          <w:color w:val="943634" w:themeColor="accent2" w:themeShade="BF"/>
-          <w:sz w:val="24"/>
-        </w:rPr>
-      </w:pPr>
+    <w:p>
       <w:r>
         <w:rPr>
           <w:noProof/>
         </w:rPr>
         <w:drawing>
-          <wp:inline distT="0" distB="0" distL="0" distR="0" wp14:anchorId="258D9A55" wp14:editId="433ADE2F">
-            <wp:extent cx="2971800" cy="2034540"/>
+          <wp:inline distT="0" distB="0" distL="0" distR="0" wp14:anchorId="01BBE811" wp14:editId="6222C01B">
+            <wp:extent cx="2771775" cy="5057775"/>
             <wp:effectExtent l="0" t="0" r="0" b="0"/>
-            <wp:docPr id="1" name="Picture 1" descr="undefined"/>
+            <wp:docPr id="2062530057" name="Picture 1" descr="Diagram, text, application&#10;&#10;Description automatically generated"/>
             <wp:cNvGraphicFramePr>
               <a:graphicFrameLocks xmlns:a="http://schemas.openxmlformats.org/drawingml/2006/main" noChangeAspect="1"/>
             </wp:cNvGraphicFramePr>
@@ -2103,13 +1955,318 @@
               <a:graphicData uri="http://schemas.openxmlformats.org/drawingml/2006/picture">
                 <pic:pic xmlns:pic="http://schemas.openxmlformats.org/drawingml/2006/picture">
                   <pic:nvPicPr>
-                    <pic:cNvPr id="0" name="Picture 1" descr="undefined"/>
+                    <pic:cNvPr id="2062530057" name="Picture 1" descr="Diagram, text, application&#10;&#10;Description automatically generated"/>
+                    <pic:cNvPicPr/>
+                  </pic:nvPicPr>
+                  <pic:blipFill>
+                    <a:blip r:embed="rId9">
+                      <a:extLst>
+                        <a:ext uri="{28A0092B-C50C-407E-A947-70E740481C1C}">
+                          <a14:useLocalDpi xmlns:a14="http://schemas.microsoft.com/office/drawing/2010/main" val="0"/>
+                        </a:ext>
+                      </a:extLst>
+                    </a:blip>
+                    <a:stretch>
+                      <a:fillRect/>
+                    </a:stretch>
+                  </pic:blipFill>
+                  <pic:spPr>
+                    <a:xfrm>
+                      <a:off x="0" y="0"/>
+                      <a:ext cx="2771775" cy="5057775"/>
+                    </a:xfrm>
+                    <a:prstGeom prst="rect">
+                      <a:avLst/>
+                    </a:prstGeom>
+                  </pic:spPr>
+                </pic:pic>
+              </a:graphicData>
+            </a:graphic>
+          </wp:inline>
+        </w:drawing>
+      </w:r>
+    </w:p>
+    <w:p/>
+    <w:p/>
+    <w:p>
+      <w:pPr>
+        <w:pStyle w:val="Title"/>
+        <w:jc w:val="both"/>
+        <w:rPr>
+          <w:rFonts w:ascii="Times New Roman" w:hAnsi="Times New Roman"/>
+        </w:rPr>
+      </w:pPr>
+      <w:r>
+        <w:rPr>
+          <w:rFonts w:ascii="Times New Roman" w:hAnsi="Times New Roman"/>
+        </w:rPr>
+        <w:t>3</w:t>
+      </w:r>
+      <w:r>
+        <w:rPr>
+          <w:rFonts w:ascii="Times New Roman" w:hAnsi="Times New Roman"/>
+        </w:rPr>
+        <w:t xml:space="preserve">. </w:t>
+      </w:r>
+      <w:r>
+        <w:rPr>
+          <w:rFonts w:ascii="Times New Roman" w:hAnsi="Times New Roman"/>
+        </w:rPr>
+        <w:t>System</w:t>
+      </w:r>
+      <w:r>
+        <w:rPr>
+          <w:rFonts w:ascii="Times New Roman" w:hAnsi="Times New Roman"/>
+        </w:rPr>
+        <w:t xml:space="preserve"> </w:t>
+      </w:r>
+      <w:r>
+        <w:rPr>
+          <w:rFonts w:ascii="Times New Roman" w:hAnsi="Times New Roman"/>
+        </w:rPr>
+        <w:t>Architectural Design</w:t>
+      </w:r>
+      <w:bookmarkEnd w:id="26"/>
+    </w:p>
+    <w:p>
+      <w:pPr>
+        <w:spacing w:line="240" w:lineRule="auto"/>
+        <w:jc w:val="both"/>
+        <w:rPr>
+          <w:i/>
+          <w:color w:val="943634" w:themeColor="accent2" w:themeShade="BF"/>
+          <w:sz w:val="24"/>
+        </w:rPr>
+      </w:pPr>
+    </w:p>
+    <w:p>
+      <w:pPr>
+        <w:spacing w:line="240" w:lineRule="auto"/>
+        <w:jc w:val="both"/>
+        <w:rPr>
+          <w:b/>
+          <w:sz w:val="28"/>
+        </w:rPr>
+      </w:pPr>
+      <w:r>
+        <w:rPr>
+          <w:b/>
+          <w:sz w:val="28"/>
+        </w:rPr>
+        <w:t>3</w:t>
+      </w:r>
+      <w:r>
+        <w:rPr>
+          <w:b/>
+          <w:sz w:val="28"/>
+        </w:rPr>
+        <w:t xml:space="preserve">.1 </w:t>
+      </w:r>
+      <w:r>
+        <w:rPr>
+          <w:b/>
+          <w:sz w:val="28"/>
+        </w:rPr>
+        <w:t>Architectural</w:t>
+      </w:r>
+      <w:r>
+        <w:rPr>
+          <w:b/>
+          <w:sz w:val="28"/>
+        </w:rPr>
+        <w:t xml:space="preserve"> Pattern Description</w:t>
+      </w:r>
+    </w:p>
+    <w:p>
+      <w:pPr>
+        <w:spacing w:line="240" w:lineRule="auto"/>
+        <w:jc w:val="both"/>
+        <w:rPr>
+          <w:b/>
+        </w:rPr>
+      </w:pPr>
+    </w:p>
+    <w:p>
+      <w:pPr>
+        <w:spacing w:line="240" w:lineRule="auto"/>
+        <w:jc w:val="both"/>
+        <w:rPr>
+          <w:color w:val="202124"/>
+          <w:shd w:val="clear" w:color="auto" w:fill="FFFFFF"/>
+        </w:rPr>
+      </w:pPr>
+      <w:r>
+        <w:rPr>
+          <w:color w:val="202124"/>
+          <w:shd w:val="clear" w:color="auto" w:fill="FFFFFF"/>
+        </w:rPr>
+        <w:t xml:space="preserve">The application is based on a client-server architecture. The backend server was made using Spring Boot and the front-end using React framework. The database used in this project is </w:t>
+      </w:r>
+      <w:proofErr w:type="spellStart"/>
+      <w:r>
+        <w:rPr>
+          <w:color w:val="202124"/>
+          <w:shd w:val="clear" w:color="auto" w:fill="FFFFFF"/>
+        </w:rPr>
+        <w:t>MySql</w:t>
+      </w:r>
+      <w:proofErr w:type="spellEnd"/>
+      <w:r>
+        <w:rPr>
+          <w:color w:val="202124"/>
+          <w:shd w:val="clear" w:color="auto" w:fill="FFFFFF"/>
+        </w:rPr>
+        <w:t>.</w:t>
+      </w:r>
+    </w:p>
+    <w:p>
+      <w:pPr>
+        <w:spacing w:line="240" w:lineRule="auto"/>
+        <w:jc w:val="both"/>
+        <w:rPr>
+          <w:color w:val="202124"/>
+          <w:shd w:val="clear" w:color="auto" w:fill="FFFFFF"/>
+        </w:rPr>
+      </w:pPr>
+    </w:p>
+    <w:p>
+      <w:pPr>
+        <w:spacing w:line="240" w:lineRule="auto"/>
+        <w:jc w:val="both"/>
+        <w:rPr>
+          <w:b/>
+          <w:bCs/>
+          <w:shd w:val="clear" w:color="auto" w:fill="FFFFFF"/>
+        </w:rPr>
+      </w:pPr>
+    </w:p>
+    <w:p>
+      <w:pPr>
+        <w:spacing w:line="240" w:lineRule="auto"/>
+        <w:jc w:val="both"/>
+        <w:rPr>
+          <w:i/>
+          <w:color w:val="943634" w:themeColor="accent2" w:themeShade="BF"/>
+          <w:sz w:val="24"/>
+        </w:rPr>
+      </w:pPr>
+    </w:p>
+    <w:p>
+      <w:pPr>
+        <w:spacing w:line="240" w:lineRule="auto"/>
+        <w:jc w:val="both"/>
+        <w:rPr>
+          <w:b/>
+          <w:sz w:val="28"/>
+        </w:rPr>
+      </w:pPr>
+      <w:r>
+        <w:rPr>
+          <w:b/>
+          <w:sz w:val="28"/>
+        </w:rPr>
+        <w:lastRenderedPageBreak/>
+        <w:t>3</w:t>
+      </w:r>
+      <w:r>
+        <w:rPr>
+          <w:b/>
+          <w:sz w:val="28"/>
+        </w:rPr>
+        <w:t>.</w:t>
+      </w:r>
+      <w:r>
+        <w:rPr>
+          <w:b/>
+          <w:sz w:val="28"/>
+        </w:rPr>
+        <w:t>2</w:t>
+      </w:r>
+      <w:r>
+        <w:rPr>
+          <w:b/>
+          <w:sz w:val="28"/>
+        </w:rPr>
+        <w:t xml:space="preserve"> </w:t>
+      </w:r>
+      <w:r>
+        <w:rPr>
+          <w:b/>
+          <w:sz w:val="28"/>
+        </w:rPr>
+        <w:t>Diagrams</w:t>
+      </w:r>
+    </w:p>
+    <w:p>
+      <w:pPr>
+        <w:spacing w:line="240" w:lineRule="auto"/>
+        <w:jc w:val="both"/>
+        <w:rPr>
+          <w:b/>
+          <w:sz w:val="28"/>
+        </w:rPr>
+      </w:pPr>
+    </w:p>
+    <w:p>
+      <w:pPr>
+        <w:spacing w:line="240" w:lineRule="auto"/>
+        <w:jc w:val="both"/>
+        <w:rPr>
+          <w:b/>
+          <w:sz w:val="28"/>
+        </w:rPr>
+      </w:pPr>
+      <w:r>
+        <w:rPr>
+          <w:b/>
+          <w:sz w:val="28"/>
+        </w:rPr>
+        <w:t>Component diagram</w:t>
+      </w:r>
+    </w:p>
+    <w:p>
+      <w:pPr>
+        <w:spacing w:line="240" w:lineRule="auto"/>
+        <w:jc w:val="both"/>
+        <w:rPr>
+          <w:b/>
+          <w:sz w:val="28"/>
+        </w:rPr>
+      </w:pPr>
+    </w:p>
+    <w:p>
+      <w:pPr>
+        <w:spacing w:line="240" w:lineRule="auto"/>
+        <w:jc w:val="both"/>
+        <w:rPr>
+          <w:b/>
+        </w:rPr>
+      </w:pPr>
+      <w:r>
+        <w:rPr>
+          <w:b/>
+          <w:noProof/>
+          <w:sz w:val="28"/>
+        </w:rPr>
+        <w:drawing>
+          <wp:inline distT="0" distB="0" distL="0" distR="0" wp14:anchorId="3AE9CB60" wp14:editId="76B11895">
+            <wp:extent cx="5943600" cy="1544955"/>
+            <wp:effectExtent l="0" t="0" r="0" b="0"/>
+            <wp:docPr id="1389391992" name="Picture 2"/>
+            <wp:cNvGraphicFramePr>
+              <a:graphicFrameLocks xmlns:a="http://schemas.openxmlformats.org/drawingml/2006/main" noChangeAspect="1"/>
+            </wp:cNvGraphicFramePr>
+            <a:graphic xmlns:a="http://schemas.openxmlformats.org/drawingml/2006/main">
+              <a:graphicData uri="http://schemas.openxmlformats.org/drawingml/2006/picture">
+                <pic:pic xmlns:pic="http://schemas.openxmlformats.org/drawingml/2006/picture">
+                  <pic:nvPicPr>
+                    <pic:cNvPr id="0" name="Picture 1"/>
                     <pic:cNvPicPr>
                       <a:picLocks noChangeAspect="1" noChangeArrowheads="1"/>
                     </pic:cNvPicPr>
                   </pic:nvPicPr>
                   <pic:blipFill>
-                    <a:blip r:embed="rId9">
+                    <a:blip r:embed="rId10">
                       <a:extLst>
                         <a:ext uri="{28A0092B-C50C-407E-A947-70E740481C1C}">
                           <a14:useLocalDpi xmlns:a14="http://schemas.microsoft.com/office/drawing/2010/main" val="0"/>
@@ -2124,7 +2281,7 @@
                   <pic:spPr bwMode="auto">
                     <a:xfrm>
                       <a:off x="0" y="0"/>
-                      <a:ext cx="2971800" cy="2034540"/>
+                      <a:ext cx="5943600" cy="1544955"/>
                     </a:xfrm>
                     <a:prstGeom prst="rect">
                       <a:avLst/>
@@ -2145,6 +2302,144 @@
       <w:pPr>
         <w:spacing w:line="240" w:lineRule="auto"/>
         <w:jc w:val="both"/>
+        <w:rPr>
+          <w:i/>
+          <w:color w:val="943634" w:themeColor="accent2" w:themeShade="BF"/>
+          <w:sz w:val="24"/>
+        </w:rPr>
+      </w:pPr>
+    </w:p>
+    <w:p>
+      <w:pPr>
+        <w:spacing w:line="240" w:lineRule="auto"/>
+        <w:jc w:val="both"/>
+        <w:rPr>
+          <w:iCs/>
+          <w:color w:val="943634" w:themeColor="accent2" w:themeShade="BF"/>
+          <w:sz w:val="24"/>
+        </w:rPr>
+      </w:pPr>
+    </w:p>
+    <w:p>
+      <w:pPr>
+        <w:spacing w:line="240" w:lineRule="auto"/>
+        <w:rPr>
+          <w:iCs/>
+          <w:color w:val="943634" w:themeColor="accent2" w:themeShade="BF"/>
+          <w:sz w:val="24"/>
+        </w:rPr>
+      </w:pPr>
+      <w:r>
+        <w:rPr>
+          <w:iCs/>
+          <w:noProof/>
+          <w:color w:val="943634" w:themeColor="accent2" w:themeShade="BF"/>
+          <w:sz w:val="24"/>
+        </w:rPr>
+        <w:drawing>
+          <wp:anchor distT="0" distB="0" distL="114300" distR="114300" simplePos="0" relativeHeight="251657216" behindDoc="0" locked="0" layoutInCell="1" allowOverlap="1" wp14:anchorId="3AAB9DC2" wp14:editId="482B998A">
+            <wp:simplePos x="0" y="0"/>
+            <wp:positionH relativeFrom="column">
+              <wp:posOffset>1813214</wp:posOffset>
+            </wp:positionH>
+            <wp:positionV relativeFrom="paragraph">
+              <wp:posOffset>1837344</wp:posOffset>
+            </wp:positionV>
+            <wp:extent cx="4152900" cy="771525"/>
+            <wp:effectExtent l="0" t="0" r="0" b="0"/>
+            <wp:wrapSquare wrapText="bothSides"/>
+            <wp:docPr id="1150235493" name="Picture 4" descr="A screenshot of a computer&#10;&#10;Description automatically generated with low confidence"/>
+            <wp:cNvGraphicFramePr>
+              <a:graphicFrameLocks xmlns:a="http://schemas.openxmlformats.org/drawingml/2006/main" noChangeAspect="1"/>
+            </wp:cNvGraphicFramePr>
+            <a:graphic xmlns:a="http://schemas.openxmlformats.org/drawingml/2006/main">
+              <a:graphicData uri="http://schemas.openxmlformats.org/drawingml/2006/picture">
+                <pic:pic xmlns:pic="http://schemas.openxmlformats.org/drawingml/2006/picture">
+                  <pic:nvPicPr>
+                    <pic:cNvPr id="1150235493" name="Picture 4" descr="A screenshot of a computer&#10;&#10;Description automatically generated with low confidence"/>
+                    <pic:cNvPicPr/>
+                  </pic:nvPicPr>
+                  <pic:blipFill>
+                    <a:blip r:embed="rId11">
+                      <a:extLst>
+                        <a:ext uri="{28A0092B-C50C-407E-A947-70E740481C1C}">
+                          <a14:useLocalDpi xmlns:a14="http://schemas.microsoft.com/office/drawing/2010/main" val="0"/>
+                        </a:ext>
+                      </a:extLst>
+                    </a:blip>
+                    <a:stretch>
+                      <a:fillRect/>
+                    </a:stretch>
+                  </pic:blipFill>
+                  <pic:spPr>
+                    <a:xfrm>
+                      <a:off x="0" y="0"/>
+                      <a:ext cx="4152900" cy="771525"/>
+                    </a:xfrm>
+                    <a:prstGeom prst="rect">
+                      <a:avLst/>
+                    </a:prstGeom>
+                  </pic:spPr>
+                </pic:pic>
+              </a:graphicData>
+            </a:graphic>
+          </wp:anchor>
+        </w:drawing>
+      </w:r>
+      <w:r>
+        <w:rPr>
+          <w:iCs/>
+          <w:noProof/>
+          <w:color w:val="943634" w:themeColor="accent2" w:themeShade="BF"/>
+          <w:sz w:val="24"/>
+        </w:rPr>
+        <w:drawing>
+          <wp:inline distT="0" distB="0" distL="0" distR="0" wp14:anchorId="7923D51C" wp14:editId="62C25113">
+            <wp:extent cx="1152525" cy="4200525"/>
+            <wp:effectExtent l="0" t="0" r="0" b="0"/>
+            <wp:docPr id="1988953585" name="Picture 3" descr="Graphical user interface, application, chat or text message&#10;&#10;Description automatically generated"/>
+            <wp:cNvGraphicFramePr>
+              <a:graphicFrameLocks xmlns:a="http://schemas.openxmlformats.org/drawingml/2006/main" noChangeAspect="1"/>
+            </wp:cNvGraphicFramePr>
+            <a:graphic xmlns:a="http://schemas.openxmlformats.org/drawingml/2006/main">
+              <a:graphicData uri="http://schemas.openxmlformats.org/drawingml/2006/picture">
+                <pic:pic xmlns:pic="http://schemas.openxmlformats.org/drawingml/2006/picture">
+                  <pic:nvPicPr>
+                    <pic:cNvPr id="1988953585" name="Picture 3" descr="Graphical user interface, application, chat or text message&#10;&#10;Description automatically generated"/>
+                    <pic:cNvPicPr/>
+                  </pic:nvPicPr>
+                  <pic:blipFill>
+                    <a:blip r:embed="rId12">
+                      <a:extLst>
+                        <a:ext uri="{28A0092B-C50C-407E-A947-70E740481C1C}">
+                          <a14:useLocalDpi xmlns:a14="http://schemas.microsoft.com/office/drawing/2010/main" val="0"/>
+                        </a:ext>
+                      </a:extLst>
+                    </a:blip>
+                    <a:stretch>
+                      <a:fillRect/>
+                    </a:stretch>
+                  </pic:blipFill>
+                  <pic:spPr>
+                    <a:xfrm>
+                      <a:off x="0" y="0"/>
+                      <a:ext cx="1152525" cy="4200525"/>
+                    </a:xfrm>
+                    <a:prstGeom prst="rect">
+                      <a:avLst/>
+                    </a:prstGeom>
+                  </pic:spPr>
+                </pic:pic>
+              </a:graphicData>
+            </a:graphic>
+          </wp:inline>
+        </w:drawing>
+      </w:r>
+    </w:p>
+    <w:p>
+      <w:pPr>
+        <w:spacing w:line="240" w:lineRule="auto"/>
+        <w:jc w:val="both"/>
       </w:pPr>
     </w:p>
     <w:p>
@@ -2156,10 +2451,47 @@
         </w:rPr>
       </w:pPr>
       <w:bookmarkStart w:id="27" w:name="_Toc254785392"/>
-      <w:r>
-        <w:rPr>
-          <w:rFonts w:ascii="Times New Roman" w:hAnsi="Times New Roman"/>
-        </w:rPr>
+    </w:p>
+    <w:p>
+      <w:pPr>
+        <w:pStyle w:val="Title"/>
+        <w:jc w:val="both"/>
+        <w:rPr>
+          <w:rFonts w:ascii="Times New Roman" w:hAnsi="Times New Roman"/>
+        </w:rPr>
+      </w:pPr>
+    </w:p>
+    <w:p>
+      <w:pPr>
+        <w:pStyle w:val="Title"/>
+        <w:jc w:val="both"/>
+        <w:rPr>
+          <w:rFonts w:ascii="Times New Roman" w:hAnsi="Times New Roman"/>
+        </w:rPr>
+      </w:pPr>
+    </w:p>
+    <w:p>
+      <w:pPr>
+        <w:pStyle w:val="Title"/>
+        <w:jc w:val="both"/>
+        <w:rPr>
+          <w:rFonts w:ascii="Times New Roman" w:hAnsi="Times New Roman"/>
+        </w:rPr>
+      </w:pPr>
+    </w:p>
+    <w:p>
+      <w:pPr>
+        <w:pStyle w:val="Title"/>
+        <w:jc w:val="both"/>
+        <w:rPr>
+          <w:rFonts w:ascii="Times New Roman" w:hAnsi="Times New Roman"/>
+        </w:rPr>
+      </w:pPr>
+      <w:r>
+        <w:rPr>
+          <w:rFonts w:ascii="Times New Roman" w:hAnsi="Times New Roman"/>
+        </w:rPr>
+        <w:lastRenderedPageBreak/>
         <w:t>4</w:t>
       </w:r>
       <w:r>
@@ -2200,6 +2532,7 @@
           <w:rFonts w:ascii="Times New Roman" w:hAnsi="Times New Roman"/>
           <w:b w:val="0"/>
           <w:i/>
+          <w:noProof/>
           <w:color w:val="943634" w:themeColor="accent2" w:themeShade="BF"/>
           <w:sz w:val="24"/>
         </w:rPr>
@@ -2219,7 +2552,7 @@
                     <pic:cNvPicPr/>
                   </pic:nvPicPr>
                   <pic:blipFill>
-                    <a:blip r:embed="rId10"/>
+                    <a:blip r:embed="rId13"/>
                     <a:stretch>
                       <a:fillRect/>
                     </a:stretch>
@@ -2253,7 +2586,6 @@
         <w:rPr>
           <w:rFonts w:ascii="Times New Roman" w:hAnsi="Times New Roman"/>
         </w:rPr>
-        <w:lastRenderedPageBreak/>
         <w:t>5</w:t>
       </w:r>
       <w:r>
@@ -2318,37 +2650,37 @@
       <w:pPr>
         <w:spacing w:line="240" w:lineRule="auto"/>
         <w:jc w:val="both"/>
-        <w:rPr>
-          <w:b/>
-        </w:rPr>
-      </w:pPr>
-      <w:r>
         <w:rPr>
           <w:b/>
           <w:bCs/>
           <w:shd w:val="clear" w:color="auto" w:fill="FFFFFF"/>
         </w:rPr>
-        <w:t>Factory Method</w:t>
-      </w:r>
-      <w:r>
-        <w:rPr>
+      </w:pPr>
+      <w:r>
+        <w:rPr>
+          <w:b/>
+          <w:bCs/>
           <w:shd w:val="clear" w:color="auto" w:fill="FFFFFF"/>
         </w:rPr>
-        <w:t xml:space="preserve"> is a creational design pattern that provides an interface for creating objects in a </w:t>
+        <w:t xml:space="preserve">One of the non-functional requirements of this project was to use the Factory Method design pattern. </w:t>
       </w:r>
       <w:proofErr w:type="gramStart"/>
       <w:r>
         <w:rPr>
+          <w:b/>
+          <w:bCs/>
           <w:shd w:val="clear" w:color="auto" w:fill="FFFFFF"/>
         </w:rPr>
-        <w:t>superclass, but</w:t>
+        <w:t>Factory Method Pattern,</w:t>
       </w:r>
       <w:proofErr w:type="gramEnd"/>
       <w:r>
         <w:rPr>
+          <w:b/>
+          <w:bCs/>
           <w:shd w:val="clear" w:color="auto" w:fill="FFFFFF"/>
         </w:rPr>
-        <w:t xml:space="preserve"> allows subclasses to alter the type of objects that will be created.</w:t>
+        <w:t xml:space="preserve"> implies that you should only specify an interface or abstract class for making an object and let the descendants determine which class to instantiate. The Factory Method Pattern enables sub-classes to select the sort of object to create. It encourages loose coupling by removing the need to connect application-specific classes into the code.</w:t>
       </w:r>
     </w:p>
     <w:p>
@@ -2356,9 +2688,19 @@
         <w:spacing w:line="240" w:lineRule="auto"/>
         <w:jc w:val="both"/>
         <w:rPr>
-          <w:iCs/>
-        </w:rPr>
-      </w:pPr>
+          <w:b/>
+          <w:bCs/>
+          <w:shd w:val="clear" w:color="auto" w:fill="FFFFFF"/>
+        </w:rPr>
+      </w:pPr>
+      <w:r>
+        <w:rPr>
+          <w:b/>
+          <w:bCs/>
+          <w:shd w:val="clear" w:color="auto" w:fill="FFFFFF"/>
+        </w:rPr>
+        <w:t>The Factory Pattern was used in the creation of the charts that show the user a report of the last 7 days.</w:t>
+      </w:r>
     </w:p>
     <w:p>
       <w:pPr>
@@ -2366,63 +2708,32 @@
         <w:jc w:val="both"/>
         <w:rPr>
           <w:b/>
-          <w:sz w:val="28"/>
-        </w:rPr>
-      </w:pPr>
-      <w:r>
+          <w:bCs/>
+          <w:shd w:val="clear" w:color="auto" w:fill="FFFFFF"/>
+        </w:rPr>
+      </w:pPr>
+    </w:p>
+    <w:p>
+      <w:pPr>
+        <w:spacing w:line="240" w:lineRule="auto"/>
+        <w:jc w:val="both"/>
         <w:rPr>
           <w:b/>
-          <w:sz w:val="28"/>
-        </w:rPr>
-        <w:t>5</w:t>
-      </w:r>
+          <w:bCs/>
+          <w:shd w:val="clear" w:color="auto" w:fill="FFFFFF"/>
+        </w:rPr>
+      </w:pPr>
       <w:r>
         <w:rPr>
           <w:b/>
-          <w:sz w:val="28"/>
-        </w:rPr>
-        <w:t>.</w:t>
-      </w:r>
-      <w:r>
-        <w:rPr>
-          <w:b/>
-          <w:sz w:val="28"/>
-        </w:rPr>
-        <w:t>2</w:t>
-      </w:r>
-      <w:r>
-        <w:rPr>
-          <w:b/>
-          <w:sz w:val="28"/>
-        </w:rPr>
-        <w:t xml:space="preserve"> </w:t>
-      </w:r>
-      <w:r>
-        <w:rPr>
-          <w:b/>
-          <w:sz w:val="28"/>
-        </w:rPr>
-        <w:t xml:space="preserve">UML </w:t>
-      </w:r>
-      <w:r>
-        <w:rPr>
-          <w:b/>
-          <w:sz w:val="28"/>
-        </w:rPr>
-        <w:t>Class Diagram</w:t>
-      </w:r>
-    </w:p>
-    <w:p>
-      <w:pPr>
-        <w:spacing w:line="240" w:lineRule="auto"/>
-        <w:jc w:val="both"/>
-      </w:pPr>
-      <w:r>
+          <w:bCs/>
+          <w:shd w:val="clear" w:color="auto" w:fill="FFFFFF"/>
+        </w:rPr>
         <w:drawing>
-          <wp:inline distT="0" distB="0" distL="0" distR="0" wp14:anchorId="0F760C0F" wp14:editId="7FD0CBE9">
-            <wp:extent cx="5943600" cy="2032000"/>
+          <wp:inline distT="0" distB="0" distL="0" distR="0" wp14:anchorId="14D87014" wp14:editId="253C2652">
+            <wp:extent cx="5943600" cy="2353310"/>
             <wp:effectExtent l="0" t="0" r="0" b="0"/>
-            <wp:docPr id="4" name="Picture 4" descr="A screenshot of a video game&#10;&#10;Description automatically generated"/>
+            <wp:docPr id="1124727519" name="Picture 1"/>
             <wp:cNvGraphicFramePr>
               <a:graphicFrameLocks xmlns:a="http://schemas.openxmlformats.org/drawingml/2006/main" noChangeAspect="1"/>
             </wp:cNvGraphicFramePr>
@@ -2430,11 +2741,11 @@
               <a:graphicData uri="http://schemas.openxmlformats.org/drawingml/2006/picture">
                 <pic:pic xmlns:pic="http://schemas.openxmlformats.org/drawingml/2006/picture">
                   <pic:nvPicPr>
-                    <pic:cNvPr id="4" name="Picture 4" descr="A screenshot of a video game&#10;&#10;Description automatically generated"/>
+                    <pic:cNvPr id="1124727519" name=""/>
                     <pic:cNvPicPr/>
                   </pic:nvPicPr>
                   <pic:blipFill>
-                    <a:blip r:embed="rId11"/>
+                    <a:blip r:embed="rId14"/>
                     <a:stretch>
                       <a:fillRect/>
                     </a:stretch>
@@ -2442,7 +2753,7 @@
                   <pic:spPr>
                     <a:xfrm>
                       <a:off x="0" y="0"/>
-                      <a:ext cx="5943600" cy="2032000"/>
+                      <a:ext cx="5943600" cy="2353310"/>
                     </a:xfrm>
                     <a:prstGeom prst="rect">
                       <a:avLst/>
@@ -2459,33 +2770,28 @@
       <w:pPr>
         <w:spacing w:line="240" w:lineRule="auto"/>
         <w:jc w:val="both"/>
-      </w:pPr>
-    </w:p>
-    <w:p>
-      <w:pPr>
-        <w:pStyle w:val="Title"/>
-        <w:jc w:val="both"/>
-        <w:rPr>
-          <w:rFonts w:ascii="Times New Roman" w:hAnsi="Times New Roman"/>
-        </w:rPr>
-      </w:pPr>
-      <w:bookmarkStart w:id="29" w:name="_Toc254785394"/>
-      <w:r>
-        <w:rPr>
-          <w:rFonts w:ascii="Times New Roman" w:hAnsi="Times New Roman"/>
-        </w:rPr>
-        <w:t>6</w:t>
-      </w:r>
-      <w:r>
-        <w:rPr>
-          <w:rFonts w:ascii="Times New Roman" w:hAnsi="Times New Roman"/>
-        </w:rPr>
-        <w:t>. Data Model</w:t>
-      </w:r>
-      <w:bookmarkEnd w:id="29"/>
-      <w:r>
-        <w:rPr>
-          <w:rFonts w:ascii="Times New Roman" w:hAnsi="Times New Roman"/>
+        <w:rPr>
+          <w:b/>
+          <w:bCs/>
+          <w:shd w:val="clear" w:color="auto" w:fill="FFFFFF"/>
+        </w:rPr>
+      </w:pPr>
+    </w:p>
+    <w:p>
+      <w:pPr>
+        <w:spacing w:line="240" w:lineRule="auto"/>
+        <w:jc w:val="both"/>
+        <w:rPr>
+          <w:b/>
+          <w:bCs/>
+          <w:shd w:val="clear" w:color="auto" w:fill="FFFFFF"/>
+        </w:rPr>
+      </w:pPr>
+      <w:r>
+        <w:rPr>
+          <w:b/>
+          <w:bCs/>
+          <w:shd w:val="clear" w:color="auto" w:fill="FFFFFF"/>
         </w:rPr>
         <w:t xml:space="preserve"> </w:t>
       </w:r>
@@ -2495,20 +2801,102 @@
         <w:spacing w:line="240" w:lineRule="auto"/>
         <w:jc w:val="both"/>
         <w:rPr>
-          <w:i/>
-          <w:color w:val="943634" w:themeColor="accent2" w:themeShade="BF"/>
-        </w:rPr>
-      </w:pPr>
-      <w:r>
-        <w:rPr>
-          <w:i/>
-          <w:color w:val="943634" w:themeColor="accent2" w:themeShade="BF"/>
+          <w:iCs/>
+        </w:rPr>
+      </w:pPr>
+    </w:p>
+    <w:p>
+      <w:pPr>
+        <w:spacing w:line="240" w:lineRule="auto"/>
+        <w:jc w:val="both"/>
+        <w:rPr>
+          <w:b/>
+          <w:sz w:val="28"/>
+        </w:rPr>
+      </w:pPr>
+    </w:p>
+    <w:p>
+      <w:pPr>
+        <w:spacing w:line="240" w:lineRule="auto"/>
+        <w:jc w:val="both"/>
+        <w:rPr>
+          <w:b/>
+          <w:sz w:val="28"/>
+        </w:rPr>
+      </w:pPr>
+      <w:r>
+        <w:rPr>
+          <w:b/>
+          <w:sz w:val="28"/>
+        </w:rPr>
+        <w:lastRenderedPageBreak/>
+        <w:t>5</w:t>
+      </w:r>
+      <w:r>
+        <w:rPr>
+          <w:b/>
+          <w:sz w:val="28"/>
+        </w:rPr>
+        <w:t>.</w:t>
+      </w:r>
+      <w:r>
+        <w:rPr>
+          <w:b/>
+          <w:sz w:val="28"/>
+        </w:rPr>
+        <w:t>2</w:t>
+      </w:r>
+      <w:r>
+        <w:rPr>
+          <w:b/>
+          <w:sz w:val="28"/>
+        </w:rPr>
+        <w:t xml:space="preserve"> </w:t>
+      </w:r>
+      <w:r>
+        <w:rPr>
+          <w:b/>
+          <w:sz w:val="28"/>
+        </w:rPr>
+        <w:t xml:space="preserve">UML </w:t>
+      </w:r>
+      <w:r>
+        <w:rPr>
+          <w:b/>
+          <w:sz w:val="28"/>
+        </w:rPr>
+        <w:t>Class Diagram</w:t>
+      </w:r>
+    </w:p>
+    <w:p>
+      <w:pPr>
+        <w:spacing w:line="240" w:lineRule="auto"/>
+        <w:jc w:val="both"/>
+        <w:rPr>
+          <w:b/>
+          <w:sz w:val="28"/>
+        </w:rPr>
+      </w:pPr>
+    </w:p>
+    <w:p>
+      <w:pPr>
+        <w:spacing w:line="240" w:lineRule="auto"/>
+        <w:jc w:val="both"/>
+        <w:rPr>
+          <w:b/>
+          <w:sz w:val="28"/>
+        </w:rPr>
+      </w:pPr>
+      <w:r>
+        <w:rPr>
+          <w:b/>
+          <w:sz w:val="28"/>
         </w:rPr>
         <w:drawing>
-          <wp:inline distT="0" distB="0" distL="0" distR="0" wp14:anchorId="164FEC2E" wp14:editId="19E086D4">
-            <wp:extent cx="5943600" cy="3350260"/>
+          <wp:inline distT="0" distB="0" distL="0" distR="0" wp14:anchorId="60BB0995" wp14:editId="1D995B8A">
+            <wp:extent cx="5943600" cy="3731260"/>
             <wp:effectExtent l="0" t="0" r="0" b="0"/>
-            <wp:docPr id="5" name="Picture 5"/>
+            <wp:docPr id="515537112" name="Picture 1"/>
             <wp:cNvGraphicFramePr>
               <a:graphicFrameLocks xmlns:a="http://schemas.openxmlformats.org/drawingml/2006/main" noChangeAspect="1"/>
             </wp:cNvGraphicFramePr>
@@ -2516,11 +2904,11 @@
               <a:graphicData uri="http://schemas.openxmlformats.org/drawingml/2006/picture">
                 <pic:pic xmlns:pic="http://schemas.openxmlformats.org/drawingml/2006/picture">
                   <pic:nvPicPr>
-                    <pic:cNvPr id="1" name=""/>
+                    <pic:cNvPr id="515537112" name=""/>
                     <pic:cNvPicPr/>
                   </pic:nvPicPr>
                   <pic:blipFill>
-                    <a:blip r:embed="rId12"/>
+                    <a:blip r:embed="rId15"/>
                     <a:stretch>
                       <a:fillRect/>
                     </a:stretch>
@@ -2528,7 +2916,7 @@
                   <pic:spPr>
                     <a:xfrm>
                       <a:off x="0" y="0"/>
-                      <a:ext cx="5943600" cy="3350260"/>
+                      <a:ext cx="5943600" cy="3731260"/>
                     </a:xfrm>
                     <a:prstGeom prst="rect">
                       <a:avLst/>
@@ -2543,13 +2931,231 @@
     </w:p>
     <w:p>
       <w:pPr>
+        <w:spacing w:line="240" w:lineRule="auto"/>
+        <w:jc w:val="both"/>
+      </w:pPr>
+    </w:p>
+    <w:p>
+      <w:pPr>
+        <w:spacing w:line="240" w:lineRule="auto"/>
+        <w:jc w:val="both"/>
+      </w:pPr>
+    </w:p>
+    <w:p>
+      <w:pPr>
         <w:pStyle w:val="Title"/>
         <w:jc w:val="both"/>
         <w:rPr>
           <w:rFonts w:ascii="Times New Roman" w:hAnsi="Times New Roman"/>
         </w:rPr>
       </w:pPr>
+      <w:bookmarkStart w:id="29" w:name="_Toc254785394"/>
+    </w:p>
+    <w:p>
+      <w:pPr>
+        <w:pStyle w:val="Title"/>
+        <w:jc w:val="both"/>
+        <w:rPr>
+          <w:rFonts w:ascii="Times New Roman" w:hAnsi="Times New Roman"/>
+        </w:rPr>
+      </w:pPr>
+    </w:p>
+    <w:p>
+      <w:pPr>
+        <w:pStyle w:val="Title"/>
+        <w:jc w:val="both"/>
+        <w:rPr>
+          <w:rFonts w:ascii="Times New Roman" w:hAnsi="Times New Roman"/>
+        </w:rPr>
+      </w:pPr>
+    </w:p>
+    <w:p>
+      <w:pPr>
+        <w:pStyle w:val="Title"/>
+        <w:jc w:val="both"/>
+        <w:rPr>
+          <w:rFonts w:ascii="Times New Roman" w:hAnsi="Times New Roman"/>
+        </w:rPr>
+      </w:pPr>
+    </w:p>
+    <w:p>
+      <w:pPr>
+        <w:pStyle w:val="Title"/>
+        <w:jc w:val="both"/>
+        <w:rPr>
+          <w:rFonts w:ascii="Times New Roman" w:hAnsi="Times New Roman"/>
+        </w:rPr>
+      </w:pPr>
+    </w:p>
+    <w:p>
+      <w:pPr>
+        <w:pStyle w:val="Title"/>
+        <w:jc w:val="both"/>
+        <w:rPr>
+          <w:rFonts w:ascii="Times New Roman" w:hAnsi="Times New Roman"/>
+        </w:rPr>
+      </w:pPr>
+    </w:p>
+    <w:p>
+      <w:pPr>
+        <w:pStyle w:val="Title"/>
+        <w:jc w:val="both"/>
+        <w:rPr>
+          <w:rFonts w:ascii="Times New Roman" w:hAnsi="Times New Roman"/>
+        </w:rPr>
+      </w:pPr>
+    </w:p>
+    <w:p>
+      <w:pPr>
+        <w:pStyle w:val="Title"/>
+        <w:jc w:val="both"/>
+        <w:rPr>
+          <w:rFonts w:ascii="Times New Roman" w:hAnsi="Times New Roman"/>
+        </w:rPr>
+      </w:pPr>
+    </w:p>
+    <w:p>
+      <w:pPr>
+        <w:pStyle w:val="Title"/>
+        <w:jc w:val="both"/>
+        <w:rPr>
+          <w:rFonts w:ascii="Times New Roman" w:hAnsi="Times New Roman"/>
+        </w:rPr>
+      </w:pPr>
+    </w:p>
+    <w:p>
+      <w:pPr>
+        <w:pStyle w:val="Title"/>
+        <w:jc w:val="both"/>
+        <w:rPr>
+          <w:rFonts w:ascii="Times New Roman" w:hAnsi="Times New Roman"/>
+        </w:rPr>
+      </w:pPr>
+    </w:p>
+    <w:p>
+      <w:pPr>
+        <w:pStyle w:val="Title"/>
+        <w:jc w:val="both"/>
+        <w:rPr>
+          <w:rFonts w:ascii="Times New Roman" w:hAnsi="Times New Roman"/>
+        </w:rPr>
+      </w:pPr>
+    </w:p>
+    <w:p>
+      <w:pPr>
+        <w:pStyle w:val="Title"/>
+        <w:jc w:val="both"/>
+        <w:rPr>
+          <w:rFonts w:ascii="Times New Roman" w:hAnsi="Times New Roman"/>
+        </w:rPr>
+      </w:pPr>
+    </w:p>
+    <w:p>
+      <w:pPr>
+        <w:pStyle w:val="Title"/>
+        <w:jc w:val="both"/>
+        <w:rPr>
+          <w:rFonts w:ascii="Times New Roman" w:hAnsi="Times New Roman"/>
+        </w:rPr>
+      </w:pPr>
+    </w:p>
+    <w:p>
+      <w:pPr>
+        <w:pStyle w:val="Title"/>
+        <w:jc w:val="both"/>
+        <w:rPr>
+          <w:rFonts w:ascii="Times New Roman" w:hAnsi="Times New Roman"/>
+        </w:rPr>
+      </w:pPr>
+    </w:p>
+    <w:p>
+      <w:pPr>
+        <w:pStyle w:val="Title"/>
+        <w:jc w:val="both"/>
+        <w:rPr>
+          <w:rFonts w:ascii="Times New Roman" w:hAnsi="Times New Roman"/>
+        </w:rPr>
+      </w:pPr>
+      <w:r>
+        <w:rPr>
+          <w:rFonts w:ascii="Times New Roman" w:hAnsi="Times New Roman"/>
+        </w:rPr>
+        <w:lastRenderedPageBreak/>
+        <w:t>6</w:t>
+      </w:r>
+      <w:r>
+        <w:rPr>
+          <w:rFonts w:ascii="Times New Roman" w:hAnsi="Times New Roman"/>
+        </w:rPr>
+        <w:t>. Data Model</w:t>
+      </w:r>
+      <w:bookmarkEnd w:id="29"/>
+      <w:r>
+        <w:rPr>
+          <w:rFonts w:ascii="Times New Roman" w:hAnsi="Times New Roman"/>
+        </w:rPr>
+        <w:t xml:space="preserve"> </w:t>
+      </w:r>
+    </w:p>
+    <w:p>
+      <w:pPr>
+        <w:spacing w:line="240" w:lineRule="auto"/>
+        <w:jc w:val="both"/>
+        <w:rPr>
+          <w:i/>
+          <w:color w:val="943634" w:themeColor="accent2" w:themeShade="BF"/>
+        </w:rPr>
+      </w:pPr>
+    </w:p>
+    <w:p>
+      <w:pPr>
+        <w:pStyle w:val="Title"/>
+        <w:jc w:val="both"/>
+        <w:rPr>
+          <w:rFonts w:ascii="Times New Roman" w:hAnsi="Times New Roman"/>
+        </w:rPr>
+      </w:pPr>
       <w:bookmarkStart w:id="30" w:name="_Toc254785395"/>
+      <w:r>
+        <w:rPr>
+          <w:rFonts w:ascii="Times New Roman" w:hAnsi="Times New Roman"/>
+        </w:rPr>
+        <w:drawing>
+          <wp:inline distT="0" distB="0" distL="0" distR="0" wp14:anchorId="650B4B7B" wp14:editId="75958159">
+            <wp:extent cx="4066309" cy="4131909"/>
+            <wp:effectExtent l="0" t="0" r="0" b="0"/>
+            <wp:docPr id="1559614617" name="Picture 1" descr="Graphical user interface&#10;&#10;Description automatically generated"/>
+            <wp:cNvGraphicFramePr>
+              <a:graphicFrameLocks xmlns:a="http://schemas.openxmlformats.org/drawingml/2006/main" noChangeAspect="1"/>
+            </wp:cNvGraphicFramePr>
+            <a:graphic xmlns:a="http://schemas.openxmlformats.org/drawingml/2006/main">
+              <a:graphicData uri="http://schemas.openxmlformats.org/drawingml/2006/picture">
+                <pic:pic xmlns:pic="http://schemas.openxmlformats.org/drawingml/2006/picture">
+                  <pic:nvPicPr>
+                    <pic:cNvPr id="1559614617" name="Picture 1" descr="Graphical user interface&#10;&#10;Description automatically generated"/>
+                    <pic:cNvPicPr/>
+                  </pic:nvPicPr>
+                  <pic:blipFill>
+                    <a:blip r:embed="rId16"/>
+                    <a:stretch>
+                      <a:fillRect/>
+                    </a:stretch>
+                  </pic:blipFill>
+                  <pic:spPr>
+                    <a:xfrm>
+                      <a:off x="0" y="0"/>
+                      <a:ext cx="4075110" cy="4140852"/>
+                    </a:xfrm>
+                    <a:prstGeom prst="rect">
+                      <a:avLst/>
+                    </a:prstGeom>
+                  </pic:spPr>
+                </pic:pic>
+              </a:graphicData>
+            </a:graphic>
+          </wp:inline>
+        </w:drawing>
+      </w:r>
     </w:p>
     <w:p>
       <w:pPr>
@@ -2653,24 +3259,12 @@
     </w:p>
     <w:p/>
     <w:p>
-      <w:hyperlink r:id="rId13" w:history="1">
+      <w:hyperlink r:id="rId17" w:history="1">
         <w:r>
           <w:rPr>
             <w:rStyle w:val="Hyperlink"/>
           </w:rPr>
-          <w:t>https://refactoring.</w:t>
-        </w:r>
-        <w:r>
-          <w:rPr>
-            <w:rStyle w:val="Hyperlink"/>
-          </w:rPr>
-          <w:t>g</w:t>
-        </w:r>
-        <w:r>
-          <w:rPr>
-            <w:rStyle w:val="Hyperlink"/>
-          </w:rPr>
-          <w:t>uru/design-patterns/factory-method</w:t>
+          <w:t>https://refactoring.guru/design-patterns/factory-method</w:t>
         </w:r>
       </w:hyperlink>
       <w:r>
@@ -2678,7 +3272,7 @@
       </w:r>
     </w:p>
     <w:p>
-      <w:hyperlink r:id="rId14" w:history="1">
+      <w:hyperlink r:id="rId18" w:anchor=":~:text=by%20Derek%20Greer.-,Overview,upon%20in%20the%20user%20interface" w:history="1">
         <w:r>
           <w:rPr>
             <w:rStyle w:val="Hyperlink"/>
@@ -2690,14 +3284,36 @@
         <w:t>.</w:t>
       </w:r>
       <w:r>
-        <w:t xml:space="preserve"> - MVP</w:t>
+        <w:t xml:space="preserve"> </w:t>
+      </w:r>
+      <w:r>
+        <w:t>–</w:t>
+      </w:r>
+      <w:r>
+        <w:t xml:space="preserve"> MVP</w:t>
+      </w:r>
+    </w:p>
+    <w:p/>
+    <w:p>
+      <w:pPr>
+        <w:pStyle w:val="Title"/>
+        <w:jc w:val="left"/>
+      </w:pPr>
+      <w:r>
+        <w:t>9. Video</w:t>
+      </w:r>
+    </w:p>
+    <w:p/>
+    <w:p>
+      <w:r>
+        <w:t>https://youtu.be/GCYE_y41pPQ</w:t>
       </w:r>
     </w:p>
     <w:sectPr>
-      <w:headerReference w:type="default" r:id="rId15"/>
-      <w:footerReference w:type="default" r:id="rId16"/>
-      <w:headerReference w:type="first" r:id="rId17"/>
-      <w:footerReference w:type="first" r:id="rId18"/>
+      <w:headerReference w:type="default" r:id="rId19"/>
+      <w:footerReference w:type="default" r:id="rId20"/>
+      <w:headerReference w:type="first" r:id="rId21"/>
+      <w:footerReference w:type="first" r:id="rId22"/>
       <w:pgSz w:w="12240" w:h="15840" w:code="1"/>
       <w:pgMar w:top="1440" w:right="1440" w:bottom="1440" w:left="1440" w:header="720" w:footer="720" w:gutter="0"/>
       <w:cols w:space="720"/>
@@ -3566,6 +4182,119 @@
       </w:rPr>
     </w:lvl>
   </w:abstractNum>
+  <w:abstractNum w:abstractNumId="5" w15:restartNumberingAfterBreak="0">
+    <w:nsid w:val="6F0D11B1"/>
+    <w:multiLevelType w:val="hybridMultilevel"/>
+    <w:tmpl w:val="E9AABDC8"/>
+    <w:lvl w:ilvl="0" w:tplc="04090001">
+      <w:start w:val="1"/>
+      <w:numFmt w:val="bullet"/>
+      <w:lvlText w:val=""/>
+      <w:lvlJc w:val="left"/>
+      <w:pPr>
+        <w:ind w:left="720" w:hanging="360"/>
+      </w:pPr>
+      <w:rPr>
+        <w:rFonts w:ascii="Symbol" w:hAnsi="Symbol" w:hint="default"/>
+      </w:rPr>
+    </w:lvl>
+    <w:lvl w:ilvl="1" w:tplc="04090003">
+      <w:start w:val="1"/>
+      <w:numFmt w:val="bullet"/>
+      <w:lvlText w:val="o"/>
+      <w:lvlJc w:val="left"/>
+      <w:pPr>
+        <w:ind w:left="1440" w:hanging="360"/>
+      </w:pPr>
+      <w:rPr>
+        <w:rFonts w:ascii="Courier New" w:hAnsi="Courier New" w:cs="Courier New" w:hint="default"/>
+      </w:rPr>
+    </w:lvl>
+    <w:lvl w:ilvl="2" w:tplc="04090005" w:tentative="1">
+      <w:start w:val="1"/>
+      <w:numFmt w:val="bullet"/>
+      <w:lvlText w:val=""/>
+      <w:lvlJc w:val="left"/>
+      <w:pPr>
+        <w:ind w:left="2160" w:hanging="360"/>
+      </w:pPr>
+      <w:rPr>
+        <w:rFonts w:ascii="Wingdings" w:hAnsi="Wingdings" w:hint="default"/>
+      </w:rPr>
+    </w:lvl>
+    <w:lvl w:ilvl="3" w:tplc="04090001" w:tentative="1">
+      <w:start w:val="1"/>
+      <w:numFmt w:val="bullet"/>
+      <w:lvlText w:val=""/>
+      <w:lvlJc w:val="left"/>
+      <w:pPr>
+        <w:ind w:left="2880" w:hanging="360"/>
+      </w:pPr>
+      <w:rPr>
+        <w:rFonts w:ascii="Symbol" w:hAnsi="Symbol" w:hint="default"/>
+      </w:rPr>
+    </w:lvl>
+    <w:lvl w:ilvl="4" w:tplc="04090003" w:tentative="1">
+      <w:start w:val="1"/>
+      <w:numFmt w:val="bullet"/>
+      <w:lvlText w:val="o"/>
+      <w:lvlJc w:val="left"/>
+      <w:pPr>
+        <w:ind w:left="3600" w:hanging="360"/>
+      </w:pPr>
+      <w:rPr>
+        <w:rFonts w:ascii="Courier New" w:hAnsi="Courier New" w:cs="Courier New" w:hint="default"/>
+      </w:rPr>
+    </w:lvl>
+    <w:lvl w:ilvl="5" w:tplc="04090005" w:tentative="1">
+      <w:start w:val="1"/>
+      <w:numFmt w:val="bullet"/>
+      <w:lvlText w:val=""/>
+      <w:lvlJc w:val="left"/>
+      <w:pPr>
+        <w:ind w:left="4320" w:hanging="360"/>
+      </w:pPr>
+      <w:rPr>
+        <w:rFonts w:ascii="Wingdings" w:hAnsi="Wingdings" w:hint="default"/>
+      </w:rPr>
+    </w:lvl>
+    <w:lvl w:ilvl="6" w:tplc="04090001" w:tentative="1">
+      <w:start w:val="1"/>
+      <w:numFmt w:val="bullet"/>
+      <w:lvlText w:val=""/>
+      <w:lvlJc w:val="left"/>
+      <w:pPr>
+        <w:ind w:left="5040" w:hanging="360"/>
+      </w:pPr>
+      <w:rPr>
+        <w:rFonts w:ascii="Symbol" w:hAnsi="Symbol" w:hint="default"/>
+      </w:rPr>
+    </w:lvl>
+    <w:lvl w:ilvl="7" w:tplc="04090003" w:tentative="1">
+      <w:start w:val="1"/>
+      <w:numFmt w:val="bullet"/>
+      <w:lvlText w:val="o"/>
+      <w:lvlJc w:val="left"/>
+      <w:pPr>
+        <w:ind w:left="5760" w:hanging="360"/>
+      </w:pPr>
+      <w:rPr>
+        <w:rFonts w:ascii="Courier New" w:hAnsi="Courier New" w:cs="Courier New" w:hint="default"/>
+      </w:rPr>
+    </w:lvl>
+    <w:lvl w:ilvl="8" w:tplc="04090005" w:tentative="1">
+      <w:start w:val="1"/>
+      <w:numFmt w:val="bullet"/>
+      <w:lvlText w:val=""/>
+      <w:lvlJc w:val="left"/>
+      <w:pPr>
+        <w:ind w:left="6480" w:hanging="360"/>
+      </w:pPr>
+      <w:rPr>
+        <w:rFonts w:ascii="Wingdings" w:hAnsi="Wingdings" w:hint="default"/>
+      </w:rPr>
+    </w:lvl>
+  </w:abstractNum>
   <w:num w:numId="1" w16cid:durableId="492912668">
     <w:abstractNumId w:val="0"/>
   </w:num>
@@ -3580,6 +4309,9 @@
   </w:num>
   <w:num w:numId="5" w16cid:durableId="1236545678">
     <w:abstractNumId w:val="1"/>
+  </w:num>
+  <w:num w:numId="6" w16cid:durableId="1896622298">
+    <w:abstractNumId w:val="5"/>
   </w:num>
 </w:numbering>
 </file>
@@ -3756,7 +4488,7 @@
     <w:lsdException w:name="Table Web 2" w:semiHidden="1" w:unhideWhenUsed="1"/>
     <w:lsdException w:name="Table Web 3" w:semiHidden="1" w:unhideWhenUsed="1"/>
     <w:lsdException w:name="Balloon Text" w:semiHidden="1" w:unhideWhenUsed="1"/>
-    <w:lsdException w:name="Table Grid" w:semiHidden="1" w:uiPriority="59" w:unhideWhenUsed="1"/>
+    <w:lsdException w:name="Table Grid" w:uiPriority="59"/>
     <w:lsdException w:name="Table Theme" w:semiHidden="1" w:unhideWhenUsed="1"/>
     <w:lsdException w:name="Placeholder Text" w:semiHidden="1"/>
     <w:lsdException w:name="No Spacing" w:uiPriority="1" w:qFormat="1"/>

</xml_diff>

<commit_message>
Weekly and Monthly charts using Strategy
</commit_message>
<xml_diff>
--- a/Assignment_Analysis_and_Design_Document.docx
+++ b/Assignment_Analysis_and_Design_Document.docx
@@ -1,6 +1,6 @@
 
 <file path=word/document.xml><?xml version="1.0" encoding="utf-8"?>
-<w:document xmlns:wpc="http://schemas.microsoft.com/office/word/2010/wordprocessingCanvas" xmlns:cx="http://schemas.microsoft.com/office/drawing/2014/chartex" xmlns:cx1="http://schemas.microsoft.com/office/drawing/2015/9/8/chartex" xmlns:cx2="http://schemas.microsoft.com/office/drawing/2015/10/21/chartex" xmlns:cx3="http://schemas.microsoft.com/office/drawing/2016/5/9/chartex" xmlns:cx4="http://schemas.microsoft.com/office/drawing/2016/5/10/chartex" xmlns:cx5="http://schemas.microsoft.com/office/drawing/2016/5/11/chartex" xmlns:cx6="http://schemas.microsoft.com/office/drawing/2016/5/12/chartex" xmlns:cx7="http://schemas.microsoft.com/office/drawing/2016/5/13/chartex" xmlns:cx8="http://schemas.microsoft.com/office/drawing/2016/5/14/chartex" xmlns:mc="http://schemas.openxmlformats.org/markup-compatibility/2006" xmlns:aink="http://schemas.microsoft.com/office/drawing/2016/ink" xmlns:am3d="http://schemas.microsoft.com/office/drawing/2017/model3d" xmlns:o="urn:schemas-microsoft-com:office:office" xmlns:oel="http://schemas.microsoft.com/office/2019/extlst" xmlns:r="http://schemas.openxmlformats.org/officeDocument/2006/relationships" xmlns:m="http://schemas.openxmlformats.org/officeDocument/2006/math" xmlns:v="urn:schemas-microsoft-com:vml" xmlns:wp14="http://schemas.microsoft.com/office/word/2010/wordprocessingDrawing" xmlns:wp="http://schemas.openxmlformats.org/drawingml/2006/wordprocessingDrawing" xmlns:w10="urn:schemas-microsoft-com:office:word" xmlns:w="http://schemas.openxmlformats.org/wordprocessingml/2006/main" xmlns:w14="http://schemas.microsoft.com/office/word/2010/wordml" xmlns:w15="http://schemas.microsoft.com/office/word/2012/wordml" xmlns:w16cex="http://schemas.microsoft.com/office/word/2018/wordml/cex" xmlns:w16cid="http://schemas.microsoft.com/office/word/2016/wordml/cid" xmlns:w16="http://schemas.microsoft.com/office/word/2018/wordml" xmlns:w16sdtdh="http://schemas.microsoft.com/office/word/2020/wordml/sdtdatahash" xmlns:w16se="http://schemas.microsoft.com/office/word/2015/wordml/symex" xmlns:wpg="http://schemas.microsoft.com/office/word/2010/wordprocessingGroup" xmlns:wpi="http://schemas.microsoft.com/office/word/2010/wordprocessingInk" xmlns:wne="http://schemas.microsoft.com/office/word/2006/wordml" xmlns:wps="http://schemas.microsoft.com/office/word/2010/wordprocessingShape" mc:Ignorable="w14 w15 w16se w16cid w16 w16cex w16sdtdh wp14">
+<w:document xmlns:wpc="http://schemas.microsoft.com/office/word/2010/wordprocessingCanvas" xmlns:cx="http://schemas.microsoft.com/office/drawing/2014/chartex" xmlns:cx1="http://schemas.microsoft.com/office/drawing/2015/9/8/chartex" xmlns:cx2="http://schemas.microsoft.com/office/drawing/2015/10/21/chartex" xmlns:cx3="http://schemas.microsoft.com/office/drawing/2016/5/9/chartex" xmlns:cx4="http://schemas.microsoft.com/office/drawing/2016/5/10/chartex" xmlns:cx5="http://schemas.microsoft.com/office/drawing/2016/5/11/chartex" xmlns:cx6="http://schemas.microsoft.com/office/drawing/2016/5/12/chartex" xmlns:cx7="http://schemas.microsoft.com/office/drawing/2016/5/13/chartex" xmlns:cx8="http://schemas.microsoft.com/office/drawing/2016/5/14/chartex" xmlns:mc="http://schemas.openxmlformats.org/markup-compatibility/2006" xmlns:aink="http://schemas.microsoft.com/office/drawing/2016/ink" xmlns:am3d="http://schemas.microsoft.com/office/drawing/2017/model3d" xmlns:o="urn:schemas-microsoft-com:office:office" xmlns:oel="http://schemas.microsoft.com/office/2019/extlst" xmlns:r="http://schemas.openxmlformats.org/officeDocument/2006/relationships" xmlns:m="http://schemas.openxmlformats.org/officeDocument/2006/math" xmlns:v="urn:schemas-microsoft-com:vml" xmlns:wp14="http://schemas.microsoft.com/office/word/2010/wordprocessingDrawing" xmlns:wp="http://schemas.openxmlformats.org/drawingml/2006/wordprocessingDrawing" xmlns:w10="urn:schemas-microsoft-com:office:word" xmlns:w="http://schemas.openxmlformats.org/wordprocessingml/2006/main" xmlns:w14="http://schemas.microsoft.com/office/word/2010/wordml" xmlns:w15="http://schemas.microsoft.com/office/word/2012/wordml" xmlns:w16cex="http://schemas.microsoft.com/office/word/2018/wordml/cex" xmlns:w16cid="http://schemas.microsoft.com/office/word/2016/wordml/cid" xmlns:w16="http://schemas.microsoft.com/office/word/2018/wordml" xmlns:w16du="http://schemas.microsoft.com/office/word/2023/wordml/word16du" xmlns:w16sdtdh="http://schemas.microsoft.com/office/word/2020/wordml/sdtdatahash" xmlns:w16se="http://schemas.microsoft.com/office/word/2015/wordml/symex" xmlns:wpg="http://schemas.microsoft.com/office/word/2010/wordprocessingGroup" xmlns:wpi="http://schemas.microsoft.com/office/word/2010/wordprocessingInk" xmlns:wne="http://schemas.microsoft.com/office/word/2006/wordml" xmlns:wps="http://schemas.microsoft.com/office/word/2010/wordprocessingShape" mc:Ignorable="w14 w15 w16se w16cid w16 w16cex w16sdtdh wp14">
   <w:body>
     <w:p>
       <w:pPr>
@@ -1221,7 +1221,23 @@
           <w:sz w:val="24"/>
           <w:szCs w:val="24"/>
         </w:rPr>
-        <w:t xml:space="preserve">The user can see daily sleep records as </w:t>
+        <w:t xml:space="preserve">The user can see </w:t>
+      </w:r>
+      <w:r>
+        <w:rPr>
+          <w:iCs/>
+          <w:sz w:val="24"/>
+          <w:szCs w:val="24"/>
+        </w:rPr>
+        <w:t xml:space="preserve">monthly or weekly </w:t>
+      </w:r>
+      <w:r>
+        <w:rPr>
+          <w:iCs/>
+          <w:sz w:val="24"/>
+          <w:szCs w:val="24"/>
+        </w:rPr>
+        <w:t xml:space="preserve">sleep records as </w:t>
       </w:r>
       <w:proofErr w:type="gramStart"/>
       <w:r>
@@ -1381,7 +1397,7 @@
           <w:sz w:val="22"/>
           <w:szCs w:val="22"/>
         </w:rPr>
-        <w:t xml:space="preserve">The data will be stored in a </w:t>
+        <w:t xml:space="preserve">Use the strategy pattern to create weekly or monthly </w:t>
       </w:r>
       <w:proofErr w:type="gramStart"/>
       <w:r>
@@ -1391,7 +1407,7 @@
           <w:sz w:val="22"/>
           <w:szCs w:val="22"/>
         </w:rPr>
-        <w:t>database</w:t>
+        <w:t>charts</w:t>
       </w:r>
       <w:proofErr w:type="gramEnd"/>
     </w:p>
@@ -1418,8 +1434,9 @@
           <w:sz w:val="22"/>
           <w:szCs w:val="22"/>
         </w:rPr>
-        <w:t>All the inputs of the application will be validated against invalid data before submitting</w:t>
-      </w:r>
+        <w:t xml:space="preserve">The data will be stored in a </w:t>
+      </w:r>
+      <w:proofErr w:type="gramStart"/>
       <w:r>
         <w:rPr>
           <w:rFonts w:ascii="Arial" w:hAnsi="Arial" w:cs="Arial"/>
@@ -1427,15 +1444,51 @@
           <w:sz w:val="22"/>
           <w:szCs w:val="22"/>
         </w:rPr>
-        <w:t xml:space="preserve"> </w:t>
-      </w:r>
-      <w:r>
+        <w:t>database</w:t>
+      </w:r>
+      <w:proofErr w:type="gramEnd"/>
+    </w:p>
+    <w:p>
+      <w:pPr>
+        <w:pStyle w:val="NormalWeb"/>
+        <w:numPr>
+          <w:ilvl w:val="0"/>
+          <w:numId w:val="6"/>
+        </w:numPr>
+        <w:spacing w:before="0" w:beforeAutospacing="0" w:after="0" w:afterAutospacing="0"/>
+        <w:textAlignment w:val="baseline"/>
         <w:rPr>
           <w:rFonts w:ascii="Arial" w:hAnsi="Arial" w:cs="Arial"/>
           <w:color w:val="000000"/>
           <w:sz w:val="22"/>
           <w:szCs w:val="22"/>
         </w:rPr>
+      </w:pPr>
+      <w:r>
+        <w:rPr>
+          <w:rFonts w:ascii="Arial" w:hAnsi="Arial" w:cs="Arial"/>
+          <w:color w:val="000000"/>
+          <w:sz w:val="22"/>
+          <w:szCs w:val="22"/>
+        </w:rPr>
+        <w:t>All the inputs of the application will be validated against invalid data before submitting</w:t>
+      </w:r>
+      <w:r>
+        <w:rPr>
+          <w:rFonts w:ascii="Arial" w:hAnsi="Arial" w:cs="Arial"/>
+          <w:color w:val="000000"/>
+          <w:sz w:val="22"/>
+          <w:szCs w:val="22"/>
+        </w:rPr>
+        <w:t xml:space="preserve"> </w:t>
+      </w:r>
+      <w:r>
+        <w:rPr>
+          <w:rFonts w:ascii="Arial" w:hAnsi="Arial" w:cs="Arial"/>
+          <w:color w:val="000000"/>
+          <w:sz w:val="22"/>
+          <w:szCs w:val="22"/>
+        </w:rPr>
         <w:t>the data and saving it in the database.</w:t>
       </w:r>
     </w:p>
@@ -1823,7 +1876,6 @@
           <w:iCs/>
           <w:sz w:val="24"/>
         </w:rPr>
-        <w:lastRenderedPageBreak/>
         <w:t xml:space="preserve">Use case: </w:t>
       </w:r>
       <w:r>
@@ -1907,7 +1959,15 @@
           <w:iCs/>
           <w:sz w:val="24"/>
         </w:rPr>
-        <w:t>the user can choose to view the chart for duration/ energy/ stress in the last 7 days.</w:t>
+        <w:t xml:space="preserve">the user can choose to view the chart for duration/ energy/ stress in </w:t>
+      </w:r>
+      <w:r>
+        <w:rPr>
+          <w:rFonts w:ascii="Times New Roman" w:hAnsi="Times New Roman"/>
+          <w:iCs/>
+          <w:sz w:val="24"/>
+        </w:rPr>
+        <w:t>a month or a custom date.</w:t>
       </w:r>
     </w:p>
     <w:p>
@@ -2165,7 +2225,6 @@
           <w:b/>
           <w:sz w:val="28"/>
         </w:rPr>
-        <w:lastRenderedPageBreak/>
         <w:t>3</w:t>
       </w:r>
       <w:r>
@@ -2491,7 +2550,6 @@
         <w:rPr>
           <w:rFonts w:ascii="Times New Roman" w:hAnsi="Times New Roman"/>
         </w:rPr>
-        <w:lastRenderedPageBreak/>
         <w:t>4</w:t>
       </w:r>
       <w:r>
@@ -2651,6 +2709,44 @@
         <w:spacing w:line="240" w:lineRule="auto"/>
         <w:jc w:val="both"/>
         <w:rPr>
+          <w:shd w:val="clear" w:color="auto" w:fill="FFFFFF"/>
+        </w:rPr>
+      </w:pPr>
+      <w:r>
+        <w:rPr>
+          <w:shd w:val="clear" w:color="auto" w:fill="FFFFFF"/>
+        </w:rPr>
+        <w:t xml:space="preserve">One of the non-functional requirements of this project was to use the Factory Method design pattern. </w:t>
+      </w:r>
+      <w:proofErr w:type="gramStart"/>
+      <w:r>
+        <w:rPr>
+          <w:shd w:val="clear" w:color="auto" w:fill="FFFFFF"/>
+        </w:rPr>
+        <w:t>Factory Method Pattern,</w:t>
+      </w:r>
+      <w:proofErr w:type="gramEnd"/>
+      <w:r>
+        <w:rPr>
+          <w:shd w:val="clear" w:color="auto" w:fill="FFFFFF"/>
+        </w:rPr>
+        <w:t xml:space="preserve"> implies that you should only specify an interface or abstract class for making an object and let the descendants determine which class to instantiate. The Factory Method Pattern enables sub-classes to select the sort of object to create. It encourages loose coupling by removing the need to connect application-specific classes into the code.</w:t>
+      </w:r>
+    </w:p>
+    <w:p>
+      <w:pPr>
+        <w:spacing w:line="240" w:lineRule="auto"/>
+        <w:jc w:val="both"/>
+        <w:rPr>
+          <w:shd w:val="clear" w:color="auto" w:fill="FFFFFF"/>
+        </w:rPr>
+      </w:pPr>
+    </w:p>
+    <w:p>
+      <w:pPr>
+        <w:spacing w:line="240" w:lineRule="auto"/>
+        <w:jc w:val="both"/>
+        <w:rPr>
           <w:b/>
           <w:bCs/>
           <w:shd w:val="clear" w:color="auto" w:fill="FFFFFF"/>
@@ -2660,73 +2756,7 @@
         <w:rPr>
           <w:b/>
           <w:bCs/>
-          <w:shd w:val="clear" w:color="auto" w:fill="FFFFFF"/>
-        </w:rPr>
-        <w:t xml:space="preserve">One of the non-functional requirements of this project was to use the Factory Method design pattern. </w:t>
-      </w:r>
-      <w:proofErr w:type="gramStart"/>
-      <w:r>
-        <w:rPr>
-          <w:b/>
-          <w:bCs/>
-          <w:shd w:val="clear" w:color="auto" w:fill="FFFFFF"/>
-        </w:rPr>
-        <w:t>Factory Method Pattern,</w:t>
-      </w:r>
-      <w:proofErr w:type="gramEnd"/>
-      <w:r>
-        <w:rPr>
-          <w:b/>
-          <w:bCs/>
-          <w:shd w:val="clear" w:color="auto" w:fill="FFFFFF"/>
-        </w:rPr>
-        <w:t xml:space="preserve"> implies that you should only specify an interface or abstract class for making an object and let the descendants determine which class to instantiate. The Factory Method Pattern enables sub-classes to select the sort of object to create. It encourages loose coupling by removing the need to connect application-specific classes into the code.</w:t>
-      </w:r>
-    </w:p>
-    <w:p>
-      <w:pPr>
-        <w:spacing w:line="240" w:lineRule="auto"/>
-        <w:jc w:val="both"/>
-        <w:rPr>
-          <w:b/>
-          <w:bCs/>
-          <w:shd w:val="clear" w:color="auto" w:fill="FFFFFF"/>
-        </w:rPr>
-      </w:pPr>
-      <w:r>
-        <w:rPr>
-          <w:b/>
-          <w:bCs/>
-          <w:shd w:val="clear" w:color="auto" w:fill="FFFFFF"/>
-        </w:rPr>
-        <w:t>The Factory Pattern was used in the creation of the charts that show the user a report of the last 7 days.</w:t>
-      </w:r>
-    </w:p>
-    <w:p>
-      <w:pPr>
-        <w:spacing w:line="240" w:lineRule="auto"/>
-        <w:jc w:val="both"/>
-        <w:rPr>
-          <w:b/>
-          <w:bCs/>
-          <w:shd w:val="clear" w:color="auto" w:fill="FFFFFF"/>
-        </w:rPr>
-      </w:pPr>
-    </w:p>
-    <w:p>
-      <w:pPr>
-        <w:spacing w:line="240" w:lineRule="auto"/>
-        <w:jc w:val="both"/>
-        <w:rPr>
-          <w:b/>
-          <w:bCs/>
-          <w:shd w:val="clear" w:color="auto" w:fill="FFFFFF"/>
-        </w:rPr>
-      </w:pPr>
-      <w:r>
-        <w:rPr>
-          <w:b/>
-          <w:bCs/>
+          <w:noProof/>
           <w:shd w:val="clear" w:color="auto" w:fill="FFFFFF"/>
         </w:rPr>
         <w:drawing>
@@ -2810,93 +2840,144 @@
         <w:spacing w:line="240" w:lineRule="auto"/>
         <w:jc w:val="both"/>
         <w:rPr>
-          <w:b/>
-          <w:sz w:val="28"/>
-        </w:rPr>
-      </w:pPr>
+          <w:bCs/>
+        </w:rPr>
+      </w:pPr>
+      <w:r>
+        <w:rPr>
+          <w:bCs/>
+          <w:szCs w:val="14"/>
+        </w:rPr>
+        <w:lastRenderedPageBreak/>
+        <w:t>In</w:t>
+      </w:r>
+      <w:r>
+        <w:rPr>
+          <w:bCs/>
+        </w:rPr>
+        <w:t xml:space="preserve"> order to create monthly or weekly charts, I implemented the strategy design pattern. </w:t>
+      </w:r>
+      <w:r>
+        <w:rPr>
+          <w:color w:val="202124"/>
+          <w:shd w:val="clear" w:color="auto" w:fill="FFFFFF"/>
+        </w:rPr>
+        <w:t>Strategy is </w:t>
+      </w:r>
+      <w:r>
+        <w:rPr>
+          <w:color w:val="040C28"/>
+        </w:rPr>
+        <w:t>a behavioral design pattern that turns a set of behaviors into objects and makes them interchangeable inside original context object</w:t>
+      </w:r>
+      <w:r>
+        <w:rPr>
+          <w:color w:val="202124"/>
+          <w:shd w:val="clear" w:color="auto" w:fill="FFFFFF"/>
+        </w:rPr>
+        <w:t>. </w:t>
+      </w:r>
+      <w:r>
+        <w:rPr>
+          <w:color w:val="202124"/>
+          <w:shd w:val="clear" w:color="auto" w:fill="FFFFFF"/>
+        </w:rPr>
+        <w:t xml:space="preserve">The classes </w:t>
+      </w:r>
+      <w:proofErr w:type="spellStart"/>
+      <w:r>
+        <w:rPr>
+          <w:color w:val="202124"/>
+          <w:shd w:val="clear" w:color="auto" w:fill="FFFFFF"/>
+        </w:rPr>
+        <w:t>WeeklyChart</w:t>
+      </w:r>
+      <w:proofErr w:type="spellEnd"/>
+      <w:r>
+        <w:rPr>
+          <w:color w:val="202124"/>
+          <w:shd w:val="clear" w:color="auto" w:fill="FFFFFF"/>
+        </w:rPr>
+        <w:t xml:space="preserve"> and </w:t>
+      </w:r>
+      <w:proofErr w:type="spellStart"/>
+      <w:r>
+        <w:rPr>
+          <w:color w:val="202124"/>
+          <w:shd w:val="clear" w:color="auto" w:fill="FFFFFF"/>
+        </w:rPr>
+        <w:t>MonthlyChart</w:t>
+      </w:r>
+      <w:proofErr w:type="spellEnd"/>
+      <w:r>
+        <w:rPr>
+          <w:color w:val="202124"/>
+          <w:shd w:val="clear" w:color="auto" w:fill="FFFFFF"/>
+        </w:rPr>
+        <w:t xml:space="preserve"> implement the </w:t>
+      </w:r>
+      <w:proofErr w:type="spellStart"/>
+      <w:r>
+        <w:rPr>
+          <w:color w:val="202124"/>
+          <w:shd w:val="clear" w:color="auto" w:fill="FFFFFF"/>
+        </w:rPr>
+        <w:t>ChartStrategy</w:t>
+      </w:r>
+      <w:proofErr w:type="spellEnd"/>
+      <w:r>
+        <w:rPr>
+          <w:color w:val="202124"/>
+          <w:shd w:val="clear" w:color="auto" w:fill="FFFFFF"/>
+        </w:rPr>
+        <w:t xml:space="preserve"> interface. When the user wants to show a chart, the strategy is applied. If the user wants to see a chart with custom dates, the weekly strategy is applied to the chart in the </w:t>
+      </w:r>
+      <w:proofErr w:type="spellStart"/>
+      <w:r>
+        <w:rPr>
+          <w:color w:val="202124"/>
+          <w:shd w:val="clear" w:color="auto" w:fill="FFFFFF"/>
+        </w:rPr>
+        <w:t>DreamController</w:t>
+      </w:r>
+      <w:proofErr w:type="spellEnd"/>
+      <w:r>
+        <w:rPr>
+          <w:color w:val="202124"/>
+          <w:shd w:val="clear" w:color="auto" w:fill="FFFFFF"/>
+        </w:rPr>
+        <w:t>, otherwise the monthly strategy is applied.</w:t>
+      </w:r>
     </w:p>
     <w:p>
       <w:pPr>
         <w:spacing w:line="240" w:lineRule="auto"/>
         <w:jc w:val="both"/>
         <w:rPr>
-          <w:b/>
-          <w:sz w:val="28"/>
-        </w:rPr>
-      </w:pPr>
-      <w:r>
-        <w:rPr>
-          <w:b/>
-          <w:sz w:val="28"/>
-        </w:rPr>
-        <w:lastRenderedPageBreak/>
-        <w:t>5</w:t>
-      </w:r>
-      <w:r>
-        <w:rPr>
-          <w:b/>
-          <w:sz w:val="28"/>
-        </w:rPr>
-        <w:t>.</w:t>
-      </w:r>
-      <w:r>
-        <w:rPr>
-          <w:b/>
-          <w:sz w:val="28"/>
-        </w:rPr>
-        <w:t>2</w:t>
-      </w:r>
-      <w:r>
-        <w:rPr>
-          <w:b/>
-          <w:sz w:val="28"/>
-        </w:rPr>
-        <w:t xml:space="preserve"> </w:t>
-      </w:r>
-      <w:r>
-        <w:rPr>
-          <w:b/>
-          <w:sz w:val="28"/>
-        </w:rPr>
-        <w:t xml:space="preserve">UML </w:t>
-      </w:r>
-      <w:r>
-        <w:rPr>
-          <w:b/>
-          <w:sz w:val="28"/>
-        </w:rPr>
-        <w:t>Class Diagram</w:t>
-      </w:r>
+          <w:bCs/>
+          <w:szCs w:val="14"/>
+        </w:rPr>
+      </w:pPr>
     </w:p>
     <w:p>
       <w:pPr>
         <w:spacing w:line="240" w:lineRule="auto"/>
         <w:jc w:val="both"/>
         <w:rPr>
-          <w:b/>
-          <w:sz w:val="28"/>
-        </w:rPr>
-      </w:pPr>
-    </w:p>
-    <w:p>
-      <w:pPr>
-        <w:spacing w:line="240" w:lineRule="auto"/>
-        <w:jc w:val="both"/>
-        <w:rPr>
-          <w:b/>
-          <w:sz w:val="28"/>
-        </w:rPr>
-      </w:pPr>
-      <w:r>
-        <w:rPr>
-          <w:b/>
-          <w:sz w:val="28"/>
+          <w:bCs/>
+          <w:szCs w:val="14"/>
+        </w:rPr>
+      </w:pPr>
+      <w:r>
+        <w:rPr>
+          <w:bCs/>
+          <w:szCs w:val="14"/>
         </w:rPr>
         <w:drawing>
-          <wp:inline distT="0" distB="0" distL="0" distR="0" wp14:anchorId="60BB0995" wp14:editId="1D995B8A">
-            <wp:extent cx="5943600" cy="3731260"/>
-            <wp:effectExtent l="0" t="0" r="0" b="0"/>
-            <wp:docPr id="515537112" name="Picture 1"/>
+          <wp:inline distT="0" distB="0" distL="0" distR="0" wp14:anchorId="024B23B9" wp14:editId="17A61526">
+            <wp:extent cx="5029902" cy="2314898"/>
+            <wp:effectExtent l="0" t="0" r="0" b="9525"/>
+            <wp:docPr id="1031511789" name="Picture 1"/>
             <wp:cNvGraphicFramePr>
               <a:graphicFrameLocks xmlns:a="http://schemas.openxmlformats.org/drawingml/2006/main" noChangeAspect="1"/>
             </wp:cNvGraphicFramePr>
@@ -2904,7 +2985,7 @@
               <a:graphicData uri="http://schemas.openxmlformats.org/drawingml/2006/picture">
                 <pic:pic xmlns:pic="http://schemas.openxmlformats.org/drawingml/2006/picture">
                   <pic:nvPicPr>
-                    <pic:cNvPr id="515537112" name=""/>
+                    <pic:cNvPr id="1031511789" name=""/>
                     <pic:cNvPicPr/>
                   </pic:nvPicPr>
                   <pic:blipFill>
@@ -2916,7 +2997,7 @@
                   <pic:spPr>
                     <a:xfrm>
                       <a:off x="0" y="0"/>
-                      <a:ext cx="5943600" cy="3731260"/>
+                      <a:ext cx="5029902" cy="2314898"/>
                     </a:xfrm>
                     <a:prstGeom prst="rect">
                       <a:avLst/>
@@ -2933,12 +3014,119 @@
       <w:pPr>
         <w:spacing w:line="240" w:lineRule="auto"/>
         <w:jc w:val="both"/>
-      </w:pPr>
+        <w:rPr>
+          <w:b/>
+          <w:sz w:val="28"/>
+        </w:rPr>
+      </w:pPr>
+      <w:r>
+        <w:rPr>
+          <w:b/>
+          <w:sz w:val="28"/>
+        </w:rPr>
+        <w:t>5</w:t>
+      </w:r>
+      <w:r>
+        <w:rPr>
+          <w:b/>
+          <w:sz w:val="28"/>
+        </w:rPr>
+        <w:t>.</w:t>
+      </w:r>
+      <w:r>
+        <w:rPr>
+          <w:b/>
+          <w:sz w:val="28"/>
+        </w:rPr>
+        <w:t>2</w:t>
+      </w:r>
+      <w:r>
+        <w:rPr>
+          <w:b/>
+          <w:sz w:val="28"/>
+        </w:rPr>
+        <w:t xml:space="preserve"> </w:t>
+      </w:r>
+      <w:r>
+        <w:rPr>
+          <w:b/>
+          <w:sz w:val="28"/>
+        </w:rPr>
+        <w:t xml:space="preserve">UML </w:t>
+      </w:r>
+      <w:r>
+        <w:rPr>
+          <w:b/>
+          <w:sz w:val="28"/>
+        </w:rPr>
+        <w:t>Class Diagram</w:t>
+      </w:r>
     </w:p>
     <w:p>
       <w:pPr>
         <w:spacing w:line="240" w:lineRule="auto"/>
         <w:jc w:val="both"/>
+        <w:rPr>
+          <w:b/>
+          <w:sz w:val="28"/>
+        </w:rPr>
+      </w:pPr>
+    </w:p>
+    <w:p>
+      <w:pPr>
+        <w:spacing w:line="240" w:lineRule="auto"/>
+        <w:jc w:val="both"/>
+        <w:rPr>
+          <w:b/>
+          <w:sz w:val="28"/>
+        </w:rPr>
+      </w:pPr>
+      <w:r>
+        <w:rPr>
+          <w:b/>
+          <w:sz w:val="28"/>
+        </w:rPr>
+        <w:drawing>
+          <wp:inline distT="0" distB="0" distL="0" distR="0" wp14:anchorId="4A4A659E" wp14:editId="6C6C69CC">
+            <wp:extent cx="6009956" cy="2415540"/>
+            <wp:effectExtent l="0" t="0" r="0" b="0"/>
+            <wp:docPr id="1473257360" name="Picture 1" descr="Graphical user interface&#10;&#10;Description automatically generated"/>
+            <wp:cNvGraphicFramePr>
+              <a:graphicFrameLocks xmlns:a="http://schemas.openxmlformats.org/drawingml/2006/main" noChangeAspect="1"/>
+            </wp:cNvGraphicFramePr>
+            <a:graphic xmlns:a="http://schemas.openxmlformats.org/drawingml/2006/main">
+              <a:graphicData uri="http://schemas.openxmlformats.org/drawingml/2006/picture">
+                <pic:pic xmlns:pic="http://schemas.openxmlformats.org/drawingml/2006/picture">
+                  <pic:nvPicPr>
+                    <pic:cNvPr id="1473257360" name="Picture 1" descr="Graphical user interface&#10;&#10;Description automatically generated"/>
+                    <pic:cNvPicPr/>
+                  </pic:nvPicPr>
+                  <pic:blipFill>
+                    <a:blip r:embed="rId16"/>
+                    <a:stretch>
+                      <a:fillRect/>
+                    </a:stretch>
+                  </pic:blipFill>
+                  <pic:spPr>
+                    <a:xfrm>
+                      <a:off x="0" y="0"/>
+                      <a:ext cx="6018744" cy="2419072"/>
+                    </a:xfrm>
+                    <a:prstGeom prst="rect">
+                      <a:avLst/>
+                    </a:prstGeom>
+                  </pic:spPr>
+                </pic:pic>
+              </a:graphicData>
+            </a:graphic>
+          </wp:inline>
+        </w:drawing>
+      </w:r>
+    </w:p>
+    <w:p>
+      <w:pPr>
+        <w:spacing w:line="240" w:lineRule="auto"/>
+        <w:jc w:val="both"/>
       </w:pPr>
     </w:p>
     <w:p>
@@ -2968,119 +3156,10 @@
           <w:rFonts w:ascii="Times New Roman" w:hAnsi="Times New Roman"/>
         </w:rPr>
       </w:pPr>
-    </w:p>
-    <w:p>
-      <w:pPr>
-        <w:pStyle w:val="Title"/>
-        <w:jc w:val="both"/>
-        <w:rPr>
-          <w:rFonts w:ascii="Times New Roman" w:hAnsi="Times New Roman"/>
-        </w:rPr>
-      </w:pPr>
-    </w:p>
-    <w:p>
-      <w:pPr>
-        <w:pStyle w:val="Title"/>
-        <w:jc w:val="both"/>
-        <w:rPr>
-          <w:rFonts w:ascii="Times New Roman" w:hAnsi="Times New Roman"/>
-        </w:rPr>
-      </w:pPr>
-    </w:p>
-    <w:p>
-      <w:pPr>
-        <w:pStyle w:val="Title"/>
-        <w:jc w:val="both"/>
-        <w:rPr>
-          <w:rFonts w:ascii="Times New Roman" w:hAnsi="Times New Roman"/>
-        </w:rPr>
-      </w:pPr>
-    </w:p>
-    <w:p>
-      <w:pPr>
-        <w:pStyle w:val="Title"/>
-        <w:jc w:val="both"/>
-        <w:rPr>
-          <w:rFonts w:ascii="Times New Roman" w:hAnsi="Times New Roman"/>
-        </w:rPr>
-      </w:pPr>
-    </w:p>
-    <w:p>
-      <w:pPr>
-        <w:pStyle w:val="Title"/>
-        <w:jc w:val="both"/>
-        <w:rPr>
-          <w:rFonts w:ascii="Times New Roman" w:hAnsi="Times New Roman"/>
-        </w:rPr>
-      </w:pPr>
-    </w:p>
-    <w:p>
-      <w:pPr>
-        <w:pStyle w:val="Title"/>
-        <w:jc w:val="both"/>
-        <w:rPr>
-          <w:rFonts w:ascii="Times New Roman" w:hAnsi="Times New Roman"/>
-        </w:rPr>
-      </w:pPr>
-    </w:p>
-    <w:p>
-      <w:pPr>
-        <w:pStyle w:val="Title"/>
-        <w:jc w:val="both"/>
-        <w:rPr>
-          <w:rFonts w:ascii="Times New Roman" w:hAnsi="Times New Roman"/>
-        </w:rPr>
-      </w:pPr>
-    </w:p>
-    <w:p>
-      <w:pPr>
-        <w:pStyle w:val="Title"/>
-        <w:jc w:val="both"/>
-        <w:rPr>
-          <w:rFonts w:ascii="Times New Roman" w:hAnsi="Times New Roman"/>
-        </w:rPr>
-      </w:pPr>
-    </w:p>
-    <w:p>
-      <w:pPr>
-        <w:pStyle w:val="Title"/>
-        <w:jc w:val="both"/>
-        <w:rPr>
-          <w:rFonts w:ascii="Times New Roman" w:hAnsi="Times New Roman"/>
-        </w:rPr>
-      </w:pPr>
-    </w:p>
-    <w:p>
-      <w:pPr>
-        <w:pStyle w:val="Title"/>
-        <w:jc w:val="both"/>
-        <w:rPr>
-          <w:rFonts w:ascii="Times New Roman" w:hAnsi="Times New Roman"/>
-        </w:rPr>
-      </w:pPr>
-    </w:p>
-    <w:p>
-      <w:pPr>
-        <w:pStyle w:val="Title"/>
-        <w:jc w:val="both"/>
-        <w:rPr>
-          <w:rFonts w:ascii="Times New Roman" w:hAnsi="Times New Roman"/>
-        </w:rPr>
-      </w:pPr>
-    </w:p>
-    <w:p>
-      <w:pPr>
-        <w:pStyle w:val="Title"/>
-        <w:jc w:val="both"/>
-        <w:rPr>
-          <w:rFonts w:ascii="Times New Roman" w:hAnsi="Times New Roman"/>
-        </w:rPr>
-      </w:pPr>
-      <w:r>
-        <w:rPr>
-          <w:rFonts w:ascii="Times New Roman" w:hAnsi="Times New Roman"/>
-        </w:rPr>
-        <w:lastRenderedPageBreak/>
+      <w:r>
+        <w:rPr>
+          <w:rFonts w:ascii="Times New Roman" w:hAnsi="Times New Roman"/>
+        </w:rPr>
         <w:t>6</w:t>
       </w:r>
       <w:r>
@@ -3119,10 +3198,12 @@
       <w:r>
         <w:rPr>
           <w:rFonts w:ascii="Times New Roman" w:hAnsi="Times New Roman"/>
-        </w:rPr>
+          <w:noProof/>
+        </w:rPr>
+        <w:lastRenderedPageBreak/>
         <w:drawing>
-          <wp:inline distT="0" distB="0" distL="0" distR="0" wp14:anchorId="650B4B7B" wp14:editId="75958159">
-            <wp:extent cx="4066309" cy="4131909"/>
+          <wp:inline distT="0" distB="0" distL="0" distR="0" wp14:anchorId="650B4B7B" wp14:editId="79F3DD0A">
+            <wp:extent cx="3870960" cy="3933409"/>
             <wp:effectExtent l="0" t="0" r="0" b="0"/>
             <wp:docPr id="1559614617" name="Picture 1" descr="Graphical user interface&#10;&#10;Description automatically generated"/>
             <wp:cNvGraphicFramePr>
@@ -3136,7 +3217,7 @@
                     <pic:cNvPicPr/>
                   </pic:nvPicPr>
                   <pic:blipFill>
-                    <a:blip r:embed="rId16"/>
+                    <a:blip r:embed="rId17"/>
                     <a:stretch>
                       <a:fillRect/>
                     </a:stretch>
@@ -3144,7 +3225,7 @@
                   <pic:spPr>
                     <a:xfrm>
                       <a:off x="0" y="0"/>
-                      <a:ext cx="4075110" cy="4140852"/>
+                      <a:ext cx="3892885" cy="3955687"/>
                     </a:xfrm>
                     <a:prstGeom prst="rect">
                       <a:avLst/>
@@ -3259,7 +3340,7 @@
     </w:p>
     <w:p/>
     <w:p>
-      <w:hyperlink r:id="rId17" w:history="1">
+      <w:hyperlink r:id="rId18" w:history="1">
         <w:r>
           <w:rPr>
             <w:rStyle w:val="Hyperlink"/>
@@ -3272,7 +3353,7 @@
       </w:r>
     </w:p>
     <w:p>
-      <w:hyperlink r:id="rId18" w:anchor=":~:text=by%20Derek%20Greer.-,Overview,upon%20in%20the%20user%20interface" w:history="1">
+      <w:hyperlink r:id="rId19" w:anchor=":~:text=by%20Derek%20Greer.-,Overview,upon%20in%20the%20user%20interface" w:history="1">
         <w:r>
           <w:rPr>
             <w:rStyle w:val="Hyperlink"/>
@@ -3293,6 +3374,34 @@
         <w:t xml:space="preserve"> MVP</w:t>
       </w:r>
     </w:p>
+    <w:p>
+      <w:hyperlink r:id="rId20" w:history="1">
+        <w:r>
+          <w:rPr>
+            <w:rStyle w:val="Hyperlink"/>
+          </w:rPr>
+          <w:t>https://refactoring.guru/design</w:t>
+        </w:r>
+        <w:r>
+          <w:rPr>
+            <w:rStyle w:val="Hyperlink"/>
+          </w:rPr>
+          <w:t>-</w:t>
+        </w:r>
+        <w:r>
+          <w:rPr>
+            <w:rStyle w:val="Hyperlink"/>
+          </w:rPr>
+          <w:t>patterns/strategy/java/example#:~:text=Strategy%20is%20a%20behavioral%20design,to%20the%20linked%20strategy%20object</w:t>
+        </w:r>
+      </w:hyperlink>
+      <w:r>
+        <w:t>.</w:t>
+      </w:r>
+      <w:r>
+        <w:t xml:space="preserve"> - Strategy </w:t>
+      </w:r>
+    </w:p>
     <w:p/>
     <w:p>
       <w:pPr>
@@ -3306,14 +3415,14 @@
     <w:p/>
     <w:p>
       <w:r>
-        <w:t>https://youtu.be/GCYE_y41pPQ</w:t>
+        <w:t>https://youtu.be/KVNdZ7BLv2U</w:t>
       </w:r>
     </w:p>
     <w:sectPr>
-      <w:headerReference w:type="default" r:id="rId19"/>
-      <w:footerReference w:type="default" r:id="rId20"/>
-      <w:headerReference w:type="first" r:id="rId21"/>
-      <w:footerReference w:type="first" r:id="rId22"/>
+      <w:headerReference w:type="default" r:id="rId21"/>
+      <w:footerReference w:type="default" r:id="rId22"/>
+      <w:headerReference w:type="first" r:id="rId23"/>
+      <w:footerReference w:type="first" r:id="rId24"/>
       <w:pgSz w:w="12240" w:h="15840" w:code="1"/>
       <w:pgMar w:top="1440" w:right="1440" w:bottom="1440" w:left="1440" w:header="720" w:footer="720" w:gutter="0"/>
       <w:cols w:space="720"/>
@@ -3323,7 +3432,7 @@
 </file>
 
 <file path=word/endnotes.xml><?xml version="1.0" encoding="utf-8"?>
-<w:endnotes xmlns:wpc="http://schemas.microsoft.com/office/word/2010/wordprocessingCanvas" xmlns:cx="http://schemas.microsoft.com/office/drawing/2014/chartex" xmlns:cx1="http://schemas.microsoft.com/office/drawing/2015/9/8/chartex" xmlns:cx2="http://schemas.microsoft.com/office/drawing/2015/10/21/chartex" xmlns:cx3="http://schemas.microsoft.com/office/drawing/2016/5/9/chartex" xmlns:cx4="http://schemas.microsoft.com/office/drawing/2016/5/10/chartex" xmlns:cx5="http://schemas.microsoft.com/office/drawing/2016/5/11/chartex" xmlns:cx6="http://schemas.microsoft.com/office/drawing/2016/5/12/chartex" xmlns:cx7="http://schemas.microsoft.com/office/drawing/2016/5/13/chartex" xmlns:cx8="http://schemas.microsoft.com/office/drawing/2016/5/14/chartex" xmlns:mc="http://schemas.openxmlformats.org/markup-compatibility/2006" xmlns:aink="http://schemas.microsoft.com/office/drawing/2016/ink" xmlns:am3d="http://schemas.microsoft.com/office/drawing/2017/model3d" xmlns:o="urn:schemas-microsoft-com:office:office" xmlns:oel="http://schemas.microsoft.com/office/2019/extlst" xmlns:r="http://schemas.openxmlformats.org/officeDocument/2006/relationships" xmlns:m="http://schemas.openxmlformats.org/officeDocument/2006/math" xmlns:v="urn:schemas-microsoft-com:vml" xmlns:wp14="http://schemas.microsoft.com/office/word/2010/wordprocessingDrawing" xmlns:wp="http://schemas.openxmlformats.org/drawingml/2006/wordprocessingDrawing" xmlns:w10="urn:schemas-microsoft-com:office:word" xmlns:w="http://schemas.openxmlformats.org/wordprocessingml/2006/main" xmlns:w14="http://schemas.microsoft.com/office/word/2010/wordml" xmlns:w15="http://schemas.microsoft.com/office/word/2012/wordml" xmlns:w16cex="http://schemas.microsoft.com/office/word/2018/wordml/cex" xmlns:w16cid="http://schemas.microsoft.com/office/word/2016/wordml/cid" xmlns:w16="http://schemas.microsoft.com/office/word/2018/wordml" xmlns:w16sdtdh="http://schemas.microsoft.com/office/word/2020/wordml/sdtdatahash" xmlns:w16se="http://schemas.microsoft.com/office/word/2015/wordml/symex" xmlns:wpg="http://schemas.microsoft.com/office/word/2010/wordprocessingGroup" xmlns:wpi="http://schemas.microsoft.com/office/word/2010/wordprocessingInk" xmlns:wne="http://schemas.microsoft.com/office/word/2006/wordml" xmlns:wps="http://schemas.microsoft.com/office/word/2010/wordprocessingShape" mc:Ignorable="w14 w15 w16se w16cid w16 w16cex w16sdtdh wp14">
+<w:endnotes xmlns:wpc="http://schemas.microsoft.com/office/word/2010/wordprocessingCanvas" xmlns:cx="http://schemas.microsoft.com/office/drawing/2014/chartex" xmlns:cx1="http://schemas.microsoft.com/office/drawing/2015/9/8/chartex" xmlns:cx2="http://schemas.microsoft.com/office/drawing/2015/10/21/chartex" xmlns:cx3="http://schemas.microsoft.com/office/drawing/2016/5/9/chartex" xmlns:cx4="http://schemas.microsoft.com/office/drawing/2016/5/10/chartex" xmlns:cx5="http://schemas.microsoft.com/office/drawing/2016/5/11/chartex" xmlns:cx6="http://schemas.microsoft.com/office/drawing/2016/5/12/chartex" xmlns:cx7="http://schemas.microsoft.com/office/drawing/2016/5/13/chartex" xmlns:cx8="http://schemas.microsoft.com/office/drawing/2016/5/14/chartex" xmlns:mc="http://schemas.openxmlformats.org/markup-compatibility/2006" xmlns:aink="http://schemas.microsoft.com/office/drawing/2016/ink" xmlns:am3d="http://schemas.microsoft.com/office/drawing/2017/model3d" xmlns:o="urn:schemas-microsoft-com:office:office" xmlns:oel="http://schemas.microsoft.com/office/2019/extlst" xmlns:r="http://schemas.openxmlformats.org/officeDocument/2006/relationships" xmlns:m="http://schemas.openxmlformats.org/officeDocument/2006/math" xmlns:v="urn:schemas-microsoft-com:vml" xmlns:wp14="http://schemas.microsoft.com/office/word/2010/wordprocessingDrawing" xmlns:wp="http://schemas.openxmlformats.org/drawingml/2006/wordprocessingDrawing" xmlns:w10="urn:schemas-microsoft-com:office:word" xmlns:w="http://schemas.openxmlformats.org/wordprocessingml/2006/main" xmlns:w14="http://schemas.microsoft.com/office/word/2010/wordml" xmlns:w15="http://schemas.microsoft.com/office/word/2012/wordml" xmlns:w16cex="http://schemas.microsoft.com/office/word/2018/wordml/cex" xmlns:w16cid="http://schemas.microsoft.com/office/word/2016/wordml/cid" xmlns:w16="http://schemas.microsoft.com/office/word/2018/wordml" xmlns:w16du="http://schemas.microsoft.com/office/word/2023/wordml/word16du" xmlns:w16sdtdh="http://schemas.microsoft.com/office/word/2020/wordml/sdtdatahash" xmlns:w16se="http://schemas.microsoft.com/office/word/2015/wordml/symex" xmlns:wpg="http://schemas.microsoft.com/office/word/2010/wordprocessingGroup" xmlns:wpi="http://schemas.microsoft.com/office/word/2010/wordprocessingInk" xmlns:wne="http://schemas.microsoft.com/office/word/2006/wordml" xmlns:wps="http://schemas.microsoft.com/office/word/2010/wordprocessingShape" mc:Ignorable="w14 w15 w16se w16cid w16 w16cex w16sdtdh wp14">
   <w:endnote w:type="separator" w:id="-1">
     <w:p>
       <w:pPr>
@@ -3348,7 +3457,7 @@
 </file>
 
 <file path=word/footer1.xml><?xml version="1.0" encoding="utf-8"?>
-<w:ftr xmlns:wpc="http://schemas.microsoft.com/office/word/2010/wordprocessingCanvas" xmlns:cx="http://schemas.microsoft.com/office/drawing/2014/chartex" xmlns:cx1="http://schemas.microsoft.com/office/drawing/2015/9/8/chartex" xmlns:cx2="http://schemas.microsoft.com/office/drawing/2015/10/21/chartex" xmlns:cx3="http://schemas.microsoft.com/office/drawing/2016/5/9/chartex" xmlns:cx4="http://schemas.microsoft.com/office/drawing/2016/5/10/chartex" xmlns:cx5="http://schemas.microsoft.com/office/drawing/2016/5/11/chartex" xmlns:cx6="http://schemas.microsoft.com/office/drawing/2016/5/12/chartex" xmlns:cx7="http://schemas.microsoft.com/office/drawing/2016/5/13/chartex" xmlns:cx8="http://schemas.microsoft.com/office/drawing/2016/5/14/chartex" xmlns:mc="http://schemas.openxmlformats.org/markup-compatibility/2006" xmlns:aink="http://schemas.microsoft.com/office/drawing/2016/ink" xmlns:am3d="http://schemas.microsoft.com/office/drawing/2017/model3d" xmlns:o="urn:schemas-microsoft-com:office:office" xmlns:oel="http://schemas.microsoft.com/office/2019/extlst" xmlns:r="http://schemas.openxmlformats.org/officeDocument/2006/relationships" xmlns:m="http://schemas.openxmlformats.org/officeDocument/2006/math" xmlns:v="urn:schemas-microsoft-com:vml" xmlns:wp14="http://schemas.microsoft.com/office/word/2010/wordprocessingDrawing" xmlns:wp="http://schemas.openxmlformats.org/drawingml/2006/wordprocessingDrawing" xmlns:w10="urn:schemas-microsoft-com:office:word" xmlns:w="http://schemas.openxmlformats.org/wordprocessingml/2006/main" xmlns:w14="http://schemas.microsoft.com/office/word/2010/wordml" xmlns:w15="http://schemas.microsoft.com/office/word/2012/wordml" xmlns:w16cex="http://schemas.microsoft.com/office/word/2018/wordml/cex" xmlns:w16cid="http://schemas.microsoft.com/office/word/2016/wordml/cid" xmlns:w16="http://schemas.microsoft.com/office/word/2018/wordml" xmlns:w16sdtdh="http://schemas.microsoft.com/office/word/2020/wordml/sdtdatahash" xmlns:w16se="http://schemas.microsoft.com/office/word/2015/wordml/symex" xmlns:wpg="http://schemas.microsoft.com/office/word/2010/wordprocessingGroup" xmlns:wpi="http://schemas.microsoft.com/office/word/2010/wordprocessingInk" xmlns:wne="http://schemas.microsoft.com/office/word/2006/wordml" xmlns:wps="http://schemas.microsoft.com/office/word/2010/wordprocessingShape" mc:Ignorable="w14 w15 w16se w16cid w16 w16cex w16sdtdh wp14">
+<w:ftr xmlns:wpc="http://schemas.microsoft.com/office/word/2010/wordprocessingCanvas" xmlns:cx="http://schemas.microsoft.com/office/drawing/2014/chartex" xmlns:cx1="http://schemas.microsoft.com/office/drawing/2015/9/8/chartex" xmlns:cx2="http://schemas.microsoft.com/office/drawing/2015/10/21/chartex" xmlns:cx3="http://schemas.microsoft.com/office/drawing/2016/5/9/chartex" xmlns:cx4="http://schemas.microsoft.com/office/drawing/2016/5/10/chartex" xmlns:cx5="http://schemas.microsoft.com/office/drawing/2016/5/11/chartex" xmlns:cx6="http://schemas.microsoft.com/office/drawing/2016/5/12/chartex" xmlns:cx7="http://schemas.microsoft.com/office/drawing/2016/5/13/chartex" xmlns:cx8="http://schemas.microsoft.com/office/drawing/2016/5/14/chartex" xmlns:mc="http://schemas.openxmlformats.org/markup-compatibility/2006" xmlns:aink="http://schemas.microsoft.com/office/drawing/2016/ink" xmlns:am3d="http://schemas.microsoft.com/office/drawing/2017/model3d" xmlns:o="urn:schemas-microsoft-com:office:office" xmlns:oel="http://schemas.microsoft.com/office/2019/extlst" xmlns:r="http://schemas.openxmlformats.org/officeDocument/2006/relationships" xmlns:m="http://schemas.openxmlformats.org/officeDocument/2006/math" xmlns:v="urn:schemas-microsoft-com:vml" xmlns:wp14="http://schemas.microsoft.com/office/word/2010/wordprocessingDrawing" xmlns:wp="http://schemas.openxmlformats.org/drawingml/2006/wordprocessingDrawing" xmlns:w10="urn:schemas-microsoft-com:office:word" xmlns:w="http://schemas.openxmlformats.org/wordprocessingml/2006/main" xmlns:w14="http://schemas.microsoft.com/office/word/2010/wordml" xmlns:w15="http://schemas.microsoft.com/office/word/2012/wordml" xmlns:w16cex="http://schemas.microsoft.com/office/word/2018/wordml/cex" xmlns:w16cid="http://schemas.microsoft.com/office/word/2016/wordml/cid" xmlns:w16="http://schemas.microsoft.com/office/word/2018/wordml" xmlns:w16du="http://schemas.microsoft.com/office/word/2023/wordml/word16du" xmlns:w16sdtdh="http://schemas.microsoft.com/office/word/2020/wordml/sdtdatahash" xmlns:w16se="http://schemas.microsoft.com/office/word/2015/wordml/symex" xmlns:wpg="http://schemas.microsoft.com/office/word/2010/wordprocessingGroup" xmlns:wpi="http://schemas.microsoft.com/office/word/2010/wordprocessingInk" xmlns:wne="http://schemas.microsoft.com/office/word/2006/wordml" xmlns:wps="http://schemas.microsoft.com/office/word/2010/wordprocessingShape" mc:Ignorable="w14 w15 w16se w16cid w16 w16cex w16sdtdh wp14">
   <w:p>
     <w:pPr>
       <w:pStyle w:val="Footer"/>
@@ -3386,7 +3495,7 @@
 </file>
 
 <file path=word/footer2.xml><?xml version="1.0" encoding="utf-8"?>
-<w:ftr xmlns:wpc="http://schemas.microsoft.com/office/word/2010/wordprocessingCanvas" xmlns:cx="http://schemas.microsoft.com/office/drawing/2014/chartex" xmlns:cx1="http://schemas.microsoft.com/office/drawing/2015/9/8/chartex" xmlns:cx2="http://schemas.microsoft.com/office/drawing/2015/10/21/chartex" xmlns:cx3="http://schemas.microsoft.com/office/drawing/2016/5/9/chartex" xmlns:cx4="http://schemas.microsoft.com/office/drawing/2016/5/10/chartex" xmlns:cx5="http://schemas.microsoft.com/office/drawing/2016/5/11/chartex" xmlns:cx6="http://schemas.microsoft.com/office/drawing/2016/5/12/chartex" xmlns:cx7="http://schemas.microsoft.com/office/drawing/2016/5/13/chartex" xmlns:cx8="http://schemas.microsoft.com/office/drawing/2016/5/14/chartex" xmlns:mc="http://schemas.openxmlformats.org/markup-compatibility/2006" xmlns:aink="http://schemas.microsoft.com/office/drawing/2016/ink" xmlns:am3d="http://schemas.microsoft.com/office/drawing/2017/model3d" xmlns:o="urn:schemas-microsoft-com:office:office" xmlns:oel="http://schemas.microsoft.com/office/2019/extlst" xmlns:r="http://schemas.openxmlformats.org/officeDocument/2006/relationships" xmlns:m="http://schemas.openxmlformats.org/officeDocument/2006/math" xmlns:v="urn:schemas-microsoft-com:vml" xmlns:wp14="http://schemas.microsoft.com/office/word/2010/wordprocessingDrawing" xmlns:wp="http://schemas.openxmlformats.org/drawingml/2006/wordprocessingDrawing" xmlns:w10="urn:schemas-microsoft-com:office:word" xmlns:w="http://schemas.openxmlformats.org/wordprocessingml/2006/main" xmlns:w14="http://schemas.microsoft.com/office/word/2010/wordml" xmlns:w15="http://schemas.microsoft.com/office/word/2012/wordml" xmlns:w16cex="http://schemas.microsoft.com/office/word/2018/wordml/cex" xmlns:w16cid="http://schemas.microsoft.com/office/word/2016/wordml/cid" xmlns:w16="http://schemas.microsoft.com/office/word/2018/wordml" xmlns:w16sdtdh="http://schemas.microsoft.com/office/word/2020/wordml/sdtdatahash" xmlns:w16se="http://schemas.microsoft.com/office/word/2015/wordml/symex" xmlns:wpg="http://schemas.microsoft.com/office/word/2010/wordprocessingGroup" xmlns:wpi="http://schemas.microsoft.com/office/word/2010/wordprocessingInk" xmlns:wne="http://schemas.microsoft.com/office/word/2006/wordml" xmlns:wps="http://schemas.microsoft.com/office/word/2010/wordprocessingShape" mc:Ignorable="w14 w15 w16se w16cid w16 w16cex w16sdtdh wp14">
+<w:ftr xmlns:wpc="http://schemas.microsoft.com/office/word/2010/wordprocessingCanvas" xmlns:cx="http://schemas.microsoft.com/office/drawing/2014/chartex" xmlns:cx1="http://schemas.microsoft.com/office/drawing/2015/9/8/chartex" xmlns:cx2="http://schemas.microsoft.com/office/drawing/2015/10/21/chartex" xmlns:cx3="http://schemas.microsoft.com/office/drawing/2016/5/9/chartex" xmlns:cx4="http://schemas.microsoft.com/office/drawing/2016/5/10/chartex" xmlns:cx5="http://schemas.microsoft.com/office/drawing/2016/5/11/chartex" xmlns:cx6="http://schemas.microsoft.com/office/drawing/2016/5/12/chartex" xmlns:cx7="http://schemas.microsoft.com/office/drawing/2016/5/13/chartex" xmlns:cx8="http://schemas.microsoft.com/office/drawing/2016/5/14/chartex" xmlns:mc="http://schemas.openxmlformats.org/markup-compatibility/2006" xmlns:aink="http://schemas.microsoft.com/office/drawing/2016/ink" xmlns:am3d="http://schemas.microsoft.com/office/drawing/2017/model3d" xmlns:o="urn:schemas-microsoft-com:office:office" xmlns:oel="http://schemas.microsoft.com/office/2019/extlst" xmlns:r="http://schemas.openxmlformats.org/officeDocument/2006/relationships" xmlns:m="http://schemas.openxmlformats.org/officeDocument/2006/math" xmlns:v="urn:schemas-microsoft-com:vml" xmlns:wp14="http://schemas.microsoft.com/office/word/2010/wordprocessingDrawing" xmlns:wp="http://schemas.openxmlformats.org/drawingml/2006/wordprocessingDrawing" xmlns:w10="urn:schemas-microsoft-com:office:word" xmlns:w="http://schemas.openxmlformats.org/wordprocessingml/2006/main" xmlns:w14="http://schemas.microsoft.com/office/word/2010/wordml" xmlns:w15="http://schemas.microsoft.com/office/word/2012/wordml" xmlns:w16cex="http://schemas.microsoft.com/office/word/2018/wordml/cex" xmlns:w16cid="http://schemas.microsoft.com/office/word/2016/wordml/cid" xmlns:w16="http://schemas.microsoft.com/office/word/2018/wordml" xmlns:w16du="http://schemas.microsoft.com/office/word/2023/wordml/word16du" xmlns:w16sdtdh="http://schemas.microsoft.com/office/word/2020/wordml/sdtdatahash" xmlns:w16se="http://schemas.microsoft.com/office/word/2015/wordml/symex" xmlns:wpg="http://schemas.microsoft.com/office/word/2010/wordprocessingGroup" xmlns:wpi="http://schemas.microsoft.com/office/word/2010/wordprocessingInk" xmlns:wne="http://schemas.microsoft.com/office/word/2006/wordml" xmlns:wps="http://schemas.microsoft.com/office/word/2010/wordprocessingShape" mc:Ignorable="w14 w15 w16se w16cid w16 w16cex w16sdtdh wp14">
   <w:tbl>
     <w:tblPr>
       <w:tblW w:w="0" w:type="auto"/>
@@ -3544,7 +3653,7 @@
 </file>
 
 <file path=word/footer3.xml><?xml version="1.0" encoding="utf-8"?>
-<w:ftr xmlns:wpc="http://schemas.microsoft.com/office/word/2010/wordprocessingCanvas" xmlns:cx="http://schemas.microsoft.com/office/drawing/2014/chartex" xmlns:cx1="http://schemas.microsoft.com/office/drawing/2015/9/8/chartex" xmlns:cx2="http://schemas.microsoft.com/office/drawing/2015/10/21/chartex" xmlns:cx3="http://schemas.microsoft.com/office/drawing/2016/5/9/chartex" xmlns:cx4="http://schemas.microsoft.com/office/drawing/2016/5/10/chartex" xmlns:cx5="http://schemas.microsoft.com/office/drawing/2016/5/11/chartex" xmlns:cx6="http://schemas.microsoft.com/office/drawing/2016/5/12/chartex" xmlns:cx7="http://schemas.microsoft.com/office/drawing/2016/5/13/chartex" xmlns:cx8="http://schemas.microsoft.com/office/drawing/2016/5/14/chartex" xmlns:mc="http://schemas.openxmlformats.org/markup-compatibility/2006" xmlns:aink="http://schemas.microsoft.com/office/drawing/2016/ink" xmlns:am3d="http://schemas.microsoft.com/office/drawing/2017/model3d" xmlns:o="urn:schemas-microsoft-com:office:office" xmlns:oel="http://schemas.microsoft.com/office/2019/extlst" xmlns:r="http://schemas.openxmlformats.org/officeDocument/2006/relationships" xmlns:m="http://schemas.openxmlformats.org/officeDocument/2006/math" xmlns:v="urn:schemas-microsoft-com:vml" xmlns:wp14="http://schemas.microsoft.com/office/word/2010/wordprocessingDrawing" xmlns:wp="http://schemas.openxmlformats.org/drawingml/2006/wordprocessingDrawing" xmlns:w10="urn:schemas-microsoft-com:office:word" xmlns:w="http://schemas.openxmlformats.org/wordprocessingml/2006/main" xmlns:w14="http://schemas.microsoft.com/office/word/2010/wordml" xmlns:w15="http://schemas.microsoft.com/office/word/2012/wordml" xmlns:w16cex="http://schemas.microsoft.com/office/word/2018/wordml/cex" xmlns:w16cid="http://schemas.microsoft.com/office/word/2016/wordml/cid" xmlns:w16="http://schemas.microsoft.com/office/word/2018/wordml" xmlns:w16sdtdh="http://schemas.microsoft.com/office/word/2020/wordml/sdtdatahash" xmlns:w16se="http://schemas.microsoft.com/office/word/2015/wordml/symex" xmlns:wpg="http://schemas.microsoft.com/office/word/2010/wordprocessingGroup" xmlns:wpi="http://schemas.microsoft.com/office/word/2010/wordprocessingInk" xmlns:wne="http://schemas.microsoft.com/office/word/2006/wordml" xmlns:wps="http://schemas.microsoft.com/office/word/2010/wordprocessingShape" mc:Ignorable="w14 w15 w16se w16cid w16 w16cex w16sdtdh wp14">
+<w:ftr xmlns:wpc="http://schemas.microsoft.com/office/word/2010/wordprocessingCanvas" xmlns:cx="http://schemas.microsoft.com/office/drawing/2014/chartex" xmlns:cx1="http://schemas.microsoft.com/office/drawing/2015/9/8/chartex" xmlns:cx2="http://schemas.microsoft.com/office/drawing/2015/10/21/chartex" xmlns:cx3="http://schemas.microsoft.com/office/drawing/2016/5/9/chartex" xmlns:cx4="http://schemas.microsoft.com/office/drawing/2016/5/10/chartex" xmlns:cx5="http://schemas.microsoft.com/office/drawing/2016/5/11/chartex" xmlns:cx6="http://schemas.microsoft.com/office/drawing/2016/5/12/chartex" xmlns:cx7="http://schemas.microsoft.com/office/drawing/2016/5/13/chartex" xmlns:cx8="http://schemas.microsoft.com/office/drawing/2016/5/14/chartex" xmlns:mc="http://schemas.openxmlformats.org/markup-compatibility/2006" xmlns:aink="http://schemas.microsoft.com/office/drawing/2016/ink" xmlns:am3d="http://schemas.microsoft.com/office/drawing/2017/model3d" xmlns:o="urn:schemas-microsoft-com:office:office" xmlns:oel="http://schemas.microsoft.com/office/2019/extlst" xmlns:r="http://schemas.openxmlformats.org/officeDocument/2006/relationships" xmlns:m="http://schemas.openxmlformats.org/officeDocument/2006/math" xmlns:v="urn:schemas-microsoft-com:vml" xmlns:wp14="http://schemas.microsoft.com/office/word/2010/wordprocessingDrawing" xmlns:wp="http://schemas.openxmlformats.org/drawingml/2006/wordprocessingDrawing" xmlns:w10="urn:schemas-microsoft-com:office:word" xmlns:w="http://schemas.openxmlformats.org/wordprocessingml/2006/main" xmlns:w14="http://schemas.microsoft.com/office/word/2010/wordml" xmlns:w15="http://schemas.microsoft.com/office/word/2012/wordml" xmlns:w16cex="http://schemas.microsoft.com/office/word/2018/wordml/cex" xmlns:w16cid="http://schemas.microsoft.com/office/word/2016/wordml/cid" xmlns:w16="http://schemas.microsoft.com/office/word/2018/wordml" xmlns:w16du="http://schemas.microsoft.com/office/word/2023/wordml/word16du" xmlns:w16sdtdh="http://schemas.microsoft.com/office/word/2020/wordml/sdtdatahash" xmlns:w16se="http://schemas.microsoft.com/office/word/2015/wordml/symex" xmlns:wpg="http://schemas.microsoft.com/office/word/2010/wordprocessingGroup" xmlns:wpi="http://schemas.microsoft.com/office/word/2010/wordprocessingInk" xmlns:wne="http://schemas.microsoft.com/office/word/2006/wordml" xmlns:wps="http://schemas.microsoft.com/office/word/2010/wordprocessingShape" mc:Ignorable="w14 w15 w16se w16cid w16 w16cex w16sdtdh wp14">
   <w:p>
     <w:pPr>
       <w:pStyle w:val="Footer"/>
@@ -3554,7 +3663,7 @@
 </file>
 
 <file path=word/footnotes.xml><?xml version="1.0" encoding="utf-8"?>
-<w:footnotes xmlns:wpc="http://schemas.microsoft.com/office/word/2010/wordprocessingCanvas" xmlns:cx="http://schemas.microsoft.com/office/drawing/2014/chartex" xmlns:cx1="http://schemas.microsoft.com/office/drawing/2015/9/8/chartex" xmlns:cx2="http://schemas.microsoft.com/office/drawing/2015/10/21/chartex" xmlns:cx3="http://schemas.microsoft.com/office/drawing/2016/5/9/chartex" xmlns:cx4="http://schemas.microsoft.com/office/drawing/2016/5/10/chartex" xmlns:cx5="http://schemas.microsoft.com/office/drawing/2016/5/11/chartex" xmlns:cx6="http://schemas.microsoft.com/office/drawing/2016/5/12/chartex" xmlns:cx7="http://schemas.microsoft.com/office/drawing/2016/5/13/chartex" xmlns:cx8="http://schemas.microsoft.com/office/drawing/2016/5/14/chartex" xmlns:mc="http://schemas.openxmlformats.org/markup-compatibility/2006" xmlns:aink="http://schemas.microsoft.com/office/drawing/2016/ink" xmlns:am3d="http://schemas.microsoft.com/office/drawing/2017/model3d" xmlns:o="urn:schemas-microsoft-com:office:office" xmlns:oel="http://schemas.microsoft.com/office/2019/extlst" xmlns:r="http://schemas.openxmlformats.org/officeDocument/2006/relationships" xmlns:m="http://schemas.openxmlformats.org/officeDocument/2006/math" xmlns:v="urn:schemas-microsoft-com:vml" xmlns:wp14="http://schemas.microsoft.com/office/word/2010/wordprocessingDrawing" xmlns:wp="http://schemas.openxmlformats.org/drawingml/2006/wordprocessingDrawing" xmlns:w10="urn:schemas-microsoft-com:office:word" xmlns:w="http://schemas.openxmlformats.org/wordprocessingml/2006/main" xmlns:w14="http://schemas.microsoft.com/office/word/2010/wordml" xmlns:w15="http://schemas.microsoft.com/office/word/2012/wordml" xmlns:w16cex="http://schemas.microsoft.com/office/word/2018/wordml/cex" xmlns:w16cid="http://schemas.microsoft.com/office/word/2016/wordml/cid" xmlns:w16="http://schemas.microsoft.com/office/word/2018/wordml" xmlns:w16sdtdh="http://schemas.microsoft.com/office/word/2020/wordml/sdtdatahash" xmlns:w16se="http://schemas.microsoft.com/office/word/2015/wordml/symex" xmlns:wpg="http://schemas.microsoft.com/office/word/2010/wordprocessingGroup" xmlns:wpi="http://schemas.microsoft.com/office/word/2010/wordprocessingInk" xmlns:wne="http://schemas.microsoft.com/office/word/2006/wordml" xmlns:wps="http://schemas.microsoft.com/office/word/2010/wordprocessingShape" mc:Ignorable="w14 w15 w16se w16cid w16 w16cex w16sdtdh wp14">
+<w:footnotes xmlns:wpc="http://schemas.microsoft.com/office/word/2010/wordprocessingCanvas" xmlns:cx="http://schemas.microsoft.com/office/drawing/2014/chartex" xmlns:cx1="http://schemas.microsoft.com/office/drawing/2015/9/8/chartex" xmlns:cx2="http://schemas.microsoft.com/office/drawing/2015/10/21/chartex" xmlns:cx3="http://schemas.microsoft.com/office/drawing/2016/5/9/chartex" xmlns:cx4="http://schemas.microsoft.com/office/drawing/2016/5/10/chartex" xmlns:cx5="http://schemas.microsoft.com/office/drawing/2016/5/11/chartex" xmlns:cx6="http://schemas.microsoft.com/office/drawing/2016/5/12/chartex" xmlns:cx7="http://schemas.microsoft.com/office/drawing/2016/5/13/chartex" xmlns:cx8="http://schemas.microsoft.com/office/drawing/2016/5/14/chartex" xmlns:mc="http://schemas.openxmlformats.org/markup-compatibility/2006" xmlns:aink="http://schemas.microsoft.com/office/drawing/2016/ink" xmlns:am3d="http://schemas.microsoft.com/office/drawing/2017/model3d" xmlns:o="urn:schemas-microsoft-com:office:office" xmlns:oel="http://schemas.microsoft.com/office/2019/extlst" xmlns:r="http://schemas.openxmlformats.org/officeDocument/2006/relationships" xmlns:m="http://schemas.openxmlformats.org/officeDocument/2006/math" xmlns:v="urn:schemas-microsoft-com:vml" xmlns:wp14="http://schemas.microsoft.com/office/word/2010/wordprocessingDrawing" xmlns:wp="http://schemas.openxmlformats.org/drawingml/2006/wordprocessingDrawing" xmlns:w10="urn:schemas-microsoft-com:office:word" xmlns:w="http://schemas.openxmlformats.org/wordprocessingml/2006/main" xmlns:w14="http://schemas.microsoft.com/office/word/2010/wordml" xmlns:w15="http://schemas.microsoft.com/office/word/2012/wordml" xmlns:w16cex="http://schemas.microsoft.com/office/word/2018/wordml/cex" xmlns:w16cid="http://schemas.microsoft.com/office/word/2016/wordml/cid" xmlns:w16="http://schemas.microsoft.com/office/word/2018/wordml" xmlns:w16du="http://schemas.microsoft.com/office/word/2023/wordml/word16du" xmlns:w16sdtdh="http://schemas.microsoft.com/office/word/2020/wordml/sdtdatahash" xmlns:w16se="http://schemas.microsoft.com/office/word/2015/wordml/symex" xmlns:wpg="http://schemas.microsoft.com/office/word/2010/wordprocessingGroup" xmlns:wpi="http://schemas.microsoft.com/office/word/2010/wordprocessingInk" xmlns:wne="http://schemas.microsoft.com/office/word/2006/wordml" xmlns:wps="http://schemas.microsoft.com/office/word/2010/wordprocessingShape" mc:Ignorable="w14 w15 w16se w16cid w16 w16cex w16sdtdh wp14">
   <w:footnote w:type="separator" w:id="-1">
     <w:p>
       <w:pPr>
@@ -3579,7 +3688,7 @@
 </file>
 
 <file path=word/header1.xml><?xml version="1.0" encoding="utf-8"?>
-<w:hdr xmlns:wpc="http://schemas.microsoft.com/office/word/2010/wordprocessingCanvas" xmlns:cx="http://schemas.microsoft.com/office/drawing/2014/chartex" xmlns:cx1="http://schemas.microsoft.com/office/drawing/2015/9/8/chartex" xmlns:cx2="http://schemas.microsoft.com/office/drawing/2015/10/21/chartex" xmlns:cx3="http://schemas.microsoft.com/office/drawing/2016/5/9/chartex" xmlns:cx4="http://schemas.microsoft.com/office/drawing/2016/5/10/chartex" xmlns:cx5="http://schemas.microsoft.com/office/drawing/2016/5/11/chartex" xmlns:cx6="http://schemas.microsoft.com/office/drawing/2016/5/12/chartex" xmlns:cx7="http://schemas.microsoft.com/office/drawing/2016/5/13/chartex" xmlns:cx8="http://schemas.microsoft.com/office/drawing/2016/5/14/chartex" xmlns:mc="http://schemas.openxmlformats.org/markup-compatibility/2006" xmlns:aink="http://schemas.microsoft.com/office/drawing/2016/ink" xmlns:am3d="http://schemas.microsoft.com/office/drawing/2017/model3d" xmlns:o="urn:schemas-microsoft-com:office:office" xmlns:oel="http://schemas.microsoft.com/office/2019/extlst" xmlns:r="http://schemas.openxmlformats.org/officeDocument/2006/relationships" xmlns:m="http://schemas.openxmlformats.org/officeDocument/2006/math" xmlns:v="urn:schemas-microsoft-com:vml" xmlns:wp14="http://schemas.microsoft.com/office/word/2010/wordprocessingDrawing" xmlns:wp="http://schemas.openxmlformats.org/drawingml/2006/wordprocessingDrawing" xmlns:w10="urn:schemas-microsoft-com:office:word" xmlns:w="http://schemas.openxmlformats.org/wordprocessingml/2006/main" xmlns:w14="http://schemas.microsoft.com/office/word/2010/wordml" xmlns:w15="http://schemas.microsoft.com/office/word/2012/wordml" xmlns:w16cex="http://schemas.microsoft.com/office/word/2018/wordml/cex" xmlns:w16cid="http://schemas.microsoft.com/office/word/2016/wordml/cid" xmlns:w16="http://schemas.microsoft.com/office/word/2018/wordml" xmlns:w16sdtdh="http://schemas.microsoft.com/office/word/2020/wordml/sdtdatahash" xmlns:w16se="http://schemas.microsoft.com/office/word/2015/wordml/symex" xmlns:wpg="http://schemas.microsoft.com/office/word/2010/wordprocessingGroup" xmlns:wpi="http://schemas.microsoft.com/office/word/2010/wordprocessingInk" xmlns:wne="http://schemas.microsoft.com/office/word/2006/wordml" xmlns:wps="http://schemas.microsoft.com/office/word/2010/wordprocessingShape" mc:Ignorable="w14 w15 w16se w16cid w16 w16cex w16sdtdh wp14">
+<w:hdr xmlns:wpc="http://schemas.microsoft.com/office/word/2010/wordprocessingCanvas" xmlns:cx="http://schemas.microsoft.com/office/drawing/2014/chartex" xmlns:cx1="http://schemas.microsoft.com/office/drawing/2015/9/8/chartex" xmlns:cx2="http://schemas.microsoft.com/office/drawing/2015/10/21/chartex" xmlns:cx3="http://schemas.microsoft.com/office/drawing/2016/5/9/chartex" xmlns:cx4="http://schemas.microsoft.com/office/drawing/2016/5/10/chartex" xmlns:cx5="http://schemas.microsoft.com/office/drawing/2016/5/11/chartex" xmlns:cx6="http://schemas.microsoft.com/office/drawing/2016/5/12/chartex" xmlns:cx7="http://schemas.microsoft.com/office/drawing/2016/5/13/chartex" xmlns:cx8="http://schemas.microsoft.com/office/drawing/2016/5/14/chartex" xmlns:mc="http://schemas.openxmlformats.org/markup-compatibility/2006" xmlns:aink="http://schemas.microsoft.com/office/drawing/2016/ink" xmlns:am3d="http://schemas.microsoft.com/office/drawing/2017/model3d" xmlns:o="urn:schemas-microsoft-com:office:office" xmlns:oel="http://schemas.microsoft.com/office/2019/extlst" xmlns:r="http://schemas.openxmlformats.org/officeDocument/2006/relationships" xmlns:m="http://schemas.openxmlformats.org/officeDocument/2006/math" xmlns:v="urn:schemas-microsoft-com:vml" xmlns:wp14="http://schemas.microsoft.com/office/word/2010/wordprocessingDrawing" xmlns:wp="http://schemas.openxmlformats.org/drawingml/2006/wordprocessingDrawing" xmlns:w10="urn:schemas-microsoft-com:office:word" xmlns:w="http://schemas.openxmlformats.org/wordprocessingml/2006/main" xmlns:w14="http://schemas.microsoft.com/office/word/2010/wordml" xmlns:w15="http://schemas.microsoft.com/office/word/2012/wordml" xmlns:w16cex="http://schemas.microsoft.com/office/word/2018/wordml/cex" xmlns:w16cid="http://schemas.microsoft.com/office/word/2016/wordml/cid" xmlns:w16="http://schemas.microsoft.com/office/word/2018/wordml" xmlns:w16du="http://schemas.microsoft.com/office/word/2023/wordml/word16du" xmlns:w16sdtdh="http://schemas.microsoft.com/office/word/2020/wordml/sdtdatahash" xmlns:w16se="http://schemas.microsoft.com/office/word/2015/wordml/symex" xmlns:wpg="http://schemas.microsoft.com/office/word/2010/wordprocessingGroup" xmlns:wpi="http://schemas.microsoft.com/office/word/2010/wordprocessingInk" xmlns:wne="http://schemas.microsoft.com/office/word/2006/wordml" xmlns:wps="http://schemas.microsoft.com/office/word/2010/wordprocessingShape" mc:Ignorable="w14 w15 w16se w16cid w16 w16cex w16sdtdh wp14">
   <w:p>
     <w:pPr>
       <w:rPr>
@@ -3596,7 +3705,7 @@
 </file>
 
 <file path=word/header2.xml><?xml version="1.0" encoding="utf-8"?>
-<w:hdr xmlns:wpc="http://schemas.microsoft.com/office/word/2010/wordprocessingCanvas" xmlns:cx="http://schemas.microsoft.com/office/drawing/2014/chartex" xmlns:cx1="http://schemas.microsoft.com/office/drawing/2015/9/8/chartex" xmlns:cx2="http://schemas.microsoft.com/office/drawing/2015/10/21/chartex" xmlns:cx3="http://schemas.microsoft.com/office/drawing/2016/5/9/chartex" xmlns:cx4="http://schemas.microsoft.com/office/drawing/2016/5/10/chartex" xmlns:cx5="http://schemas.microsoft.com/office/drawing/2016/5/11/chartex" xmlns:cx6="http://schemas.microsoft.com/office/drawing/2016/5/12/chartex" xmlns:cx7="http://schemas.microsoft.com/office/drawing/2016/5/13/chartex" xmlns:cx8="http://schemas.microsoft.com/office/drawing/2016/5/14/chartex" xmlns:mc="http://schemas.openxmlformats.org/markup-compatibility/2006" xmlns:aink="http://schemas.microsoft.com/office/drawing/2016/ink" xmlns:am3d="http://schemas.microsoft.com/office/drawing/2017/model3d" xmlns:o="urn:schemas-microsoft-com:office:office" xmlns:oel="http://schemas.microsoft.com/office/2019/extlst" xmlns:r="http://schemas.openxmlformats.org/officeDocument/2006/relationships" xmlns:m="http://schemas.openxmlformats.org/officeDocument/2006/math" xmlns:v="urn:schemas-microsoft-com:vml" xmlns:wp14="http://schemas.microsoft.com/office/word/2010/wordprocessingDrawing" xmlns:wp="http://schemas.openxmlformats.org/drawingml/2006/wordprocessingDrawing" xmlns:w10="urn:schemas-microsoft-com:office:word" xmlns:w="http://schemas.openxmlformats.org/wordprocessingml/2006/main" xmlns:w14="http://schemas.microsoft.com/office/word/2010/wordml" xmlns:w15="http://schemas.microsoft.com/office/word/2012/wordml" xmlns:w16cex="http://schemas.microsoft.com/office/word/2018/wordml/cex" xmlns:w16cid="http://schemas.microsoft.com/office/word/2016/wordml/cid" xmlns:w16="http://schemas.microsoft.com/office/word/2018/wordml" xmlns:w16sdtdh="http://schemas.microsoft.com/office/word/2020/wordml/sdtdatahash" xmlns:w16se="http://schemas.microsoft.com/office/word/2015/wordml/symex" xmlns:wpg="http://schemas.microsoft.com/office/word/2010/wordprocessingGroup" xmlns:wpi="http://schemas.microsoft.com/office/word/2010/wordprocessingInk" xmlns:wne="http://schemas.microsoft.com/office/word/2006/wordml" xmlns:wps="http://schemas.microsoft.com/office/word/2010/wordprocessingShape" mc:Ignorable="w14 w15 w16se w16cid w16 w16cex w16sdtdh wp14">
+<w:hdr xmlns:wpc="http://schemas.microsoft.com/office/word/2010/wordprocessingCanvas" xmlns:cx="http://schemas.microsoft.com/office/drawing/2014/chartex" xmlns:cx1="http://schemas.microsoft.com/office/drawing/2015/9/8/chartex" xmlns:cx2="http://schemas.microsoft.com/office/drawing/2015/10/21/chartex" xmlns:cx3="http://schemas.microsoft.com/office/drawing/2016/5/9/chartex" xmlns:cx4="http://schemas.microsoft.com/office/drawing/2016/5/10/chartex" xmlns:cx5="http://schemas.microsoft.com/office/drawing/2016/5/11/chartex" xmlns:cx6="http://schemas.microsoft.com/office/drawing/2016/5/12/chartex" xmlns:cx7="http://schemas.microsoft.com/office/drawing/2016/5/13/chartex" xmlns:cx8="http://schemas.microsoft.com/office/drawing/2016/5/14/chartex" xmlns:mc="http://schemas.openxmlformats.org/markup-compatibility/2006" xmlns:aink="http://schemas.microsoft.com/office/drawing/2016/ink" xmlns:am3d="http://schemas.microsoft.com/office/drawing/2017/model3d" xmlns:o="urn:schemas-microsoft-com:office:office" xmlns:oel="http://schemas.microsoft.com/office/2019/extlst" xmlns:r="http://schemas.openxmlformats.org/officeDocument/2006/relationships" xmlns:m="http://schemas.openxmlformats.org/officeDocument/2006/math" xmlns:v="urn:schemas-microsoft-com:vml" xmlns:wp14="http://schemas.microsoft.com/office/word/2010/wordprocessingDrawing" xmlns:wp="http://schemas.openxmlformats.org/drawingml/2006/wordprocessingDrawing" xmlns:w10="urn:schemas-microsoft-com:office:word" xmlns:w="http://schemas.openxmlformats.org/wordprocessingml/2006/main" xmlns:w14="http://schemas.microsoft.com/office/word/2010/wordml" xmlns:w15="http://schemas.microsoft.com/office/word/2012/wordml" xmlns:w16cex="http://schemas.microsoft.com/office/word/2018/wordml/cex" xmlns:w16cid="http://schemas.microsoft.com/office/word/2016/wordml/cid" xmlns:w16="http://schemas.microsoft.com/office/word/2018/wordml" xmlns:w16du="http://schemas.microsoft.com/office/word/2023/wordml/word16du" xmlns:w16sdtdh="http://schemas.microsoft.com/office/word/2020/wordml/sdtdatahash" xmlns:w16se="http://schemas.microsoft.com/office/word/2015/wordml/symex" xmlns:wpg="http://schemas.microsoft.com/office/word/2010/wordprocessingGroup" xmlns:wpi="http://schemas.microsoft.com/office/word/2010/wordprocessingInk" xmlns:wne="http://schemas.microsoft.com/office/word/2006/wordml" xmlns:wps="http://schemas.microsoft.com/office/word/2010/wordprocessingShape" mc:Ignorable="w14 w15 w16se w16cid w16 w16cex w16sdtdh wp14">
   <w:p>
     <w:pPr>
       <w:pStyle w:val="Header"/>
@@ -3606,7 +3715,7 @@
 </file>
 
 <file path=word/header3.xml><?xml version="1.0" encoding="utf-8"?>
-<w:hdr xmlns:wpc="http://schemas.microsoft.com/office/word/2010/wordprocessingCanvas" xmlns:cx="http://schemas.microsoft.com/office/drawing/2014/chartex" xmlns:cx1="http://schemas.microsoft.com/office/drawing/2015/9/8/chartex" xmlns:cx2="http://schemas.microsoft.com/office/drawing/2015/10/21/chartex" xmlns:cx3="http://schemas.microsoft.com/office/drawing/2016/5/9/chartex" xmlns:cx4="http://schemas.microsoft.com/office/drawing/2016/5/10/chartex" xmlns:cx5="http://schemas.microsoft.com/office/drawing/2016/5/11/chartex" xmlns:cx6="http://schemas.microsoft.com/office/drawing/2016/5/12/chartex" xmlns:cx7="http://schemas.microsoft.com/office/drawing/2016/5/13/chartex" xmlns:cx8="http://schemas.microsoft.com/office/drawing/2016/5/14/chartex" xmlns:mc="http://schemas.openxmlformats.org/markup-compatibility/2006" xmlns:aink="http://schemas.microsoft.com/office/drawing/2016/ink" xmlns:am3d="http://schemas.microsoft.com/office/drawing/2017/model3d" xmlns:o="urn:schemas-microsoft-com:office:office" xmlns:oel="http://schemas.microsoft.com/office/2019/extlst" xmlns:r="http://schemas.openxmlformats.org/officeDocument/2006/relationships" xmlns:m="http://schemas.openxmlformats.org/officeDocument/2006/math" xmlns:v="urn:schemas-microsoft-com:vml" xmlns:wp14="http://schemas.microsoft.com/office/word/2010/wordprocessingDrawing" xmlns:wp="http://schemas.openxmlformats.org/drawingml/2006/wordprocessingDrawing" xmlns:w10="urn:schemas-microsoft-com:office:word" xmlns:w="http://schemas.openxmlformats.org/wordprocessingml/2006/main" xmlns:w14="http://schemas.microsoft.com/office/word/2010/wordml" xmlns:w15="http://schemas.microsoft.com/office/word/2012/wordml" xmlns:w16cex="http://schemas.microsoft.com/office/word/2018/wordml/cex" xmlns:w16cid="http://schemas.microsoft.com/office/word/2016/wordml/cid" xmlns:w16="http://schemas.microsoft.com/office/word/2018/wordml" xmlns:w16sdtdh="http://schemas.microsoft.com/office/word/2020/wordml/sdtdatahash" xmlns:w16se="http://schemas.microsoft.com/office/word/2015/wordml/symex" xmlns:wpg="http://schemas.microsoft.com/office/word/2010/wordprocessingGroup" xmlns:wpi="http://schemas.microsoft.com/office/word/2010/wordprocessingInk" xmlns:wne="http://schemas.microsoft.com/office/word/2006/wordml" xmlns:wps="http://schemas.microsoft.com/office/word/2010/wordprocessingShape" mc:Ignorable="w14 w15 w16se w16cid w16 w16cex w16sdtdh wp14">
+<w:hdr xmlns:wpc="http://schemas.microsoft.com/office/word/2010/wordprocessingCanvas" xmlns:cx="http://schemas.microsoft.com/office/drawing/2014/chartex" xmlns:cx1="http://schemas.microsoft.com/office/drawing/2015/9/8/chartex" xmlns:cx2="http://schemas.microsoft.com/office/drawing/2015/10/21/chartex" xmlns:cx3="http://schemas.microsoft.com/office/drawing/2016/5/9/chartex" xmlns:cx4="http://schemas.microsoft.com/office/drawing/2016/5/10/chartex" xmlns:cx5="http://schemas.microsoft.com/office/drawing/2016/5/11/chartex" xmlns:cx6="http://schemas.microsoft.com/office/drawing/2016/5/12/chartex" xmlns:cx7="http://schemas.microsoft.com/office/drawing/2016/5/13/chartex" xmlns:cx8="http://schemas.microsoft.com/office/drawing/2016/5/14/chartex" xmlns:mc="http://schemas.openxmlformats.org/markup-compatibility/2006" xmlns:aink="http://schemas.microsoft.com/office/drawing/2016/ink" xmlns:am3d="http://schemas.microsoft.com/office/drawing/2017/model3d" xmlns:o="urn:schemas-microsoft-com:office:office" xmlns:oel="http://schemas.microsoft.com/office/2019/extlst" xmlns:r="http://schemas.openxmlformats.org/officeDocument/2006/relationships" xmlns:m="http://schemas.openxmlformats.org/officeDocument/2006/math" xmlns:v="urn:schemas-microsoft-com:vml" xmlns:wp14="http://schemas.microsoft.com/office/word/2010/wordprocessingDrawing" xmlns:wp="http://schemas.openxmlformats.org/drawingml/2006/wordprocessingDrawing" xmlns:w10="urn:schemas-microsoft-com:office:word" xmlns:w="http://schemas.openxmlformats.org/wordprocessingml/2006/main" xmlns:w14="http://schemas.microsoft.com/office/word/2010/wordml" xmlns:w15="http://schemas.microsoft.com/office/word/2012/wordml" xmlns:w16cex="http://schemas.microsoft.com/office/word/2018/wordml/cex" xmlns:w16cid="http://schemas.microsoft.com/office/word/2016/wordml/cid" xmlns:w16="http://schemas.microsoft.com/office/word/2018/wordml" xmlns:w16du="http://schemas.microsoft.com/office/word/2023/wordml/word16du" xmlns:w16sdtdh="http://schemas.microsoft.com/office/word/2020/wordml/sdtdatahash" xmlns:w16se="http://schemas.microsoft.com/office/word/2015/wordml/symex" xmlns:wpg="http://schemas.microsoft.com/office/word/2010/wordprocessingGroup" xmlns:wpi="http://schemas.microsoft.com/office/word/2010/wordprocessingInk" xmlns:wne="http://schemas.microsoft.com/office/word/2006/wordml" xmlns:wps="http://schemas.microsoft.com/office/word/2010/wordprocessingShape" mc:Ignorable="w14 w15 w16se w16cid w16 w16cex w16sdtdh wp14">
   <w:p>
     <w:pPr>
       <w:pStyle w:val="Header"/>
@@ -3616,7 +3725,7 @@
 </file>
 
 <file path=word/numbering.xml><?xml version="1.0" encoding="utf-8"?>
-<w:numbering xmlns:wpc="http://schemas.microsoft.com/office/word/2010/wordprocessingCanvas" xmlns:cx="http://schemas.microsoft.com/office/drawing/2014/chartex" xmlns:cx1="http://schemas.microsoft.com/office/drawing/2015/9/8/chartex" xmlns:cx2="http://schemas.microsoft.com/office/drawing/2015/10/21/chartex" xmlns:cx3="http://schemas.microsoft.com/office/drawing/2016/5/9/chartex" xmlns:cx4="http://schemas.microsoft.com/office/drawing/2016/5/10/chartex" xmlns:cx5="http://schemas.microsoft.com/office/drawing/2016/5/11/chartex" xmlns:cx6="http://schemas.microsoft.com/office/drawing/2016/5/12/chartex" xmlns:cx7="http://schemas.microsoft.com/office/drawing/2016/5/13/chartex" xmlns:cx8="http://schemas.microsoft.com/office/drawing/2016/5/14/chartex" xmlns:mc="http://schemas.openxmlformats.org/markup-compatibility/2006" xmlns:aink="http://schemas.microsoft.com/office/drawing/2016/ink" xmlns:am3d="http://schemas.microsoft.com/office/drawing/2017/model3d" xmlns:o="urn:schemas-microsoft-com:office:office" xmlns:oel="http://schemas.microsoft.com/office/2019/extlst" xmlns:r="http://schemas.openxmlformats.org/officeDocument/2006/relationships" xmlns:m="http://schemas.openxmlformats.org/officeDocument/2006/math" xmlns:v="urn:schemas-microsoft-com:vml" xmlns:wp14="http://schemas.microsoft.com/office/word/2010/wordprocessingDrawing" xmlns:wp="http://schemas.openxmlformats.org/drawingml/2006/wordprocessingDrawing" xmlns:w10="urn:schemas-microsoft-com:office:word" xmlns:w="http://schemas.openxmlformats.org/wordprocessingml/2006/main" xmlns:w14="http://schemas.microsoft.com/office/word/2010/wordml" xmlns:w15="http://schemas.microsoft.com/office/word/2012/wordml" xmlns:w16cex="http://schemas.microsoft.com/office/word/2018/wordml/cex" xmlns:w16cid="http://schemas.microsoft.com/office/word/2016/wordml/cid" xmlns:w16="http://schemas.microsoft.com/office/word/2018/wordml" xmlns:w16sdtdh="http://schemas.microsoft.com/office/word/2020/wordml/sdtdatahash" xmlns:w16se="http://schemas.microsoft.com/office/word/2015/wordml/symex" xmlns:wpg="http://schemas.microsoft.com/office/word/2010/wordprocessingGroup" xmlns:wpi="http://schemas.microsoft.com/office/word/2010/wordprocessingInk" xmlns:wne="http://schemas.microsoft.com/office/word/2006/wordml" xmlns:wps="http://schemas.microsoft.com/office/word/2010/wordprocessingShape" mc:Ignorable="w14 w15 w16se w16cid w16 w16cex w16sdtdh wp14">
+<w:numbering xmlns:wpc="http://schemas.microsoft.com/office/word/2010/wordprocessingCanvas" xmlns:cx="http://schemas.microsoft.com/office/drawing/2014/chartex" xmlns:cx1="http://schemas.microsoft.com/office/drawing/2015/9/8/chartex" xmlns:cx2="http://schemas.microsoft.com/office/drawing/2015/10/21/chartex" xmlns:cx3="http://schemas.microsoft.com/office/drawing/2016/5/9/chartex" xmlns:cx4="http://schemas.microsoft.com/office/drawing/2016/5/10/chartex" xmlns:cx5="http://schemas.microsoft.com/office/drawing/2016/5/11/chartex" xmlns:cx6="http://schemas.microsoft.com/office/drawing/2016/5/12/chartex" xmlns:cx7="http://schemas.microsoft.com/office/drawing/2016/5/13/chartex" xmlns:cx8="http://schemas.microsoft.com/office/drawing/2016/5/14/chartex" xmlns:mc="http://schemas.openxmlformats.org/markup-compatibility/2006" xmlns:aink="http://schemas.microsoft.com/office/drawing/2016/ink" xmlns:am3d="http://schemas.microsoft.com/office/drawing/2017/model3d" xmlns:o="urn:schemas-microsoft-com:office:office" xmlns:oel="http://schemas.microsoft.com/office/2019/extlst" xmlns:r="http://schemas.openxmlformats.org/officeDocument/2006/relationships" xmlns:m="http://schemas.openxmlformats.org/officeDocument/2006/math" xmlns:v="urn:schemas-microsoft-com:vml" xmlns:wp14="http://schemas.microsoft.com/office/word/2010/wordprocessingDrawing" xmlns:wp="http://schemas.openxmlformats.org/drawingml/2006/wordprocessingDrawing" xmlns:w10="urn:schemas-microsoft-com:office:word" xmlns:w="http://schemas.openxmlformats.org/wordprocessingml/2006/main" xmlns:w14="http://schemas.microsoft.com/office/word/2010/wordml" xmlns:w15="http://schemas.microsoft.com/office/word/2012/wordml" xmlns:w16cex="http://schemas.microsoft.com/office/word/2018/wordml/cex" xmlns:w16cid="http://schemas.microsoft.com/office/word/2016/wordml/cid" xmlns:w16="http://schemas.microsoft.com/office/word/2018/wordml" xmlns:w16du="http://schemas.microsoft.com/office/word/2023/wordml/word16du" xmlns:w16sdtdh="http://schemas.microsoft.com/office/word/2020/wordml/sdtdatahash" xmlns:w16se="http://schemas.microsoft.com/office/word/2015/wordml/symex" xmlns:wpg="http://schemas.microsoft.com/office/word/2010/wordprocessingGroup" xmlns:wpi="http://schemas.microsoft.com/office/word/2010/wordprocessingInk" xmlns:wne="http://schemas.microsoft.com/office/word/2006/wordml" xmlns:wps="http://schemas.microsoft.com/office/word/2010/wordprocessingShape" mc:Ignorable="w14 w15 w16se w16cid w16 w16cex w16sdtdh wp14">
   <w:abstractNum w:abstractNumId="0" w15:restartNumberingAfterBreak="0">
     <w:nsid w:val="FFFFFFFB"/>
     <w:multiLevelType w:val="multilevel"/>
@@ -3695,6 +3804,119 @@
     </w:lvl>
   </w:abstractNum>
   <w:abstractNum w:abstractNumId="1" w15:restartNumberingAfterBreak="0">
+    <w:nsid w:val="168D5A6B"/>
+    <w:multiLevelType w:val="hybridMultilevel"/>
+    <w:tmpl w:val="01E88BB8"/>
+    <w:lvl w:ilvl="0" w:tplc="70EC80FE">
+      <w:start w:val="9"/>
+      <w:numFmt w:val="bullet"/>
+      <w:lvlText w:val="-"/>
+      <w:lvlJc w:val="left"/>
+      <w:pPr>
+        <w:ind w:left="720" w:hanging="360"/>
+      </w:pPr>
+      <w:rPr>
+        <w:rFonts w:ascii="Times New Roman" w:eastAsia="Times New Roman" w:hAnsi="Times New Roman" w:cs="Times New Roman" w:hint="default"/>
+      </w:rPr>
+    </w:lvl>
+    <w:lvl w:ilvl="1" w:tplc="04090003" w:tentative="1">
+      <w:start w:val="1"/>
+      <w:numFmt w:val="bullet"/>
+      <w:lvlText w:val="o"/>
+      <w:lvlJc w:val="left"/>
+      <w:pPr>
+        <w:ind w:left="1440" w:hanging="360"/>
+      </w:pPr>
+      <w:rPr>
+        <w:rFonts w:ascii="Courier New" w:hAnsi="Courier New" w:cs="Courier New" w:hint="default"/>
+      </w:rPr>
+    </w:lvl>
+    <w:lvl w:ilvl="2" w:tplc="04090005" w:tentative="1">
+      <w:start w:val="1"/>
+      <w:numFmt w:val="bullet"/>
+      <w:lvlText w:val=""/>
+      <w:lvlJc w:val="left"/>
+      <w:pPr>
+        <w:ind w:left="2160" w:hanging="360"/>
+      </w:pPr>
+      <w:rPr>
+        <w:rFonts w:ascii="Wingdings" w:hAnsi="Wingdings" w:hint="default"/>
+      </w:rPr>
+    </w:lvl>
+    <w:lvl w:ilvl="3" w:tplc="04090001" w:tentative="1">
+      <w:start w:val="1"/>
+      <w:numFmt w:val="bullet"/>
+      <w:lvlText w:val=""/>
+      <w:lvlJc w:val="left"/>
+      <w:pPr>
+        <w:ind w:left="2880" w:hanging="360"/>
+      </w:pPr>
+      <w:rPr>
+        <w:rFonts w:ascii="Symbol" w:hAnsi="Symbol" w:hint="default"/>
+      </w:rPr>
+    </w:lvl>
+    <w:lvl w:ilvl="4" w:tplc="04090003" w:tentative="1">
+      <w:start w:val="1"/>
+      <w:numFmt w:val="bullet"/>
+      <w:lvlText w:val="o"/>
+      <w:lvlJc w:val="left"/>
+      <w:pPr>
+        <w:ind w:left="3600" w:hanging="360"/>
+      </w:pPr>
+      <w:rPr>
+        <w:rFonts w:ascii="Courier New" w:hAnsi="Courier New" w:cs="Courier New" w:hint="default"/>
+      </w:rPr>
+    </w:lvl>
+    <w:lvl w:ilvl="5" w:tplc="04090005" w:tentative="1">
+      <w:start w:val="1"/>
+      <w:numFmt w:val="bullet"/>
+      <w:lvlText w:val=""/>
+      <w:lvlJc w:val="left"/>
+      <w:pPr>
+        <w:ind w:left="4320" w:hanging="360"/>
+      </w:pPr>
+      <w:rPr>
+        <w:rFonts w:ascii="Wingdings" w:hAnsi="Wingdings" w:hint="default"/>
+      </w:rPr>
+    </w:lvl>
+    <w:lvl w:ilvl="6" w:tplc="04090001" w:tentative="1">
+      <w:start w:val="1"/>
+      <w:numFmt w:val="bullet"/>
+      <w:lvlText w:val=""/>
+      <w:lvlJc w:val="left"/>
+      <w:pPr>
+        <w:ind w:left="5040" w:hanging="360"/>
+      </w:pPr>
+      <w:rPr>
+        <w:rFonts w:ascii="Symbol" w:hAnsi="Symbol" w:hint="default"/>
+      </w:rPr>
+    </w:lvl>
+    <w:lvl w:ilvl="7" w:tplc="04090003" w:tentative="1">
+      <w:start w:val="1"/>
+      <w:numFmt w:val="bullet"/>
+      <w:lvlText w:val="o"/>
+      <w:lvlJc w:val="left"/>
+      <w:pPr>
+        <w:ind w:left="5760" w:hanging="360"/>
+      </w:pPr>
+      <w:rPr>
+        <w:rFonts w:ascii="Courier New" w:hAnsi="Courier New" w:cs="Courier New" w:hint="default"/>
+      </w:rPr>
+    </w:lvl>
+    <w:lvl w:ilvl="8" w:tplc="04090005" w:tentative="1">
+      <w:start w:val="1"/>
+      <w:numFmt w:val="bullet"/>
+      <w:lvlText w:val=""/>
+      <w:lvlJc w:val="left"/>
+      <w:pPr>
+        <w:ind w:left="6480" w:hanging="360"/>
+      </w:pPr>
+      <w:rPr>
+        <w:rFonts w:ascii="Wingdings" w:hAnsi="Wingdings" w:hint="default"/>
+      </w:rPr>
+    </w:lvl>
+  </w:abstractNum>
+  <w:abstractNum w:abstractNumId="2" w15:restartNumberingAfterBreak="0">
     <w:nsid w:val="240519C5"/>
     <w:multiLevelType w:val="multilevel"/>
     <w:tmpl w:val="D59AFC76"/>
@@ -3807,7 +4029,7 @@
       </w:rPr>
     </w:lvl>
   </w:abstractNum>
-  <w:abstractNum w:abstractNumId="2" w15:restartNumberingAfterBreak="0">
+  <w:abstractNum w:abstractNumId="3" w15:restartNumberingAfterBreak="0">
     <w:nsid w:val="26C34435"/>
     <w:multiLevelType w:val="multilevel"/>
     <w:tmpl w:val="ACA60F52"/>
@@ -3956,7 +4178,7 @@
       </w:rPr>
     </w:lvl>
   </w:abstractNum>
-  <w:abstractNum w:abstractNumId="3" w15:restartNumberingAfterBreak="0">
+  <w:abstractNum w:abstractNumId="4" w15:restartNumberingAfterBreak="0">
     <w:nsid w:val="360A4E4B"/>
     <w:multiLevelType w:val="multilevel"/>
     <w:tmpl w:val="9D8A65BC"/>
@@ -4069,7 +4291,7 @@
       </w:rPr>
     </w:lvl>
   </w:abstractNum>
-  <w:abstractNum w:abstractNumId="4" w15:restartNumberingAfterBreak="0">
+  <w:abstractNum w:abstractNumId="5" w15:restartNumberingAfterBreak="0">
     <w:nsid w:val="6AF5148F"/>
     <w:multiLevelType w:val="hybridMultilevel"/>
     <w:tmpl w:val="D15AED10"/>
@@ -4182,7 +4404,7 @@
       </w:rPr>
     </w:lvl>
   </w:abstractNum>
-  <w:abstractNum w:abstractNumId="5" w15:restartNumberingAfterBreak="0">
+  <w:abstractNum w:abstractNumId="6" w15:restartNumberingAfterBreak="0">
     <w:nsid w:val="6F0D11B1"/>
     <w:multiLevelType w:val="hybridMultilevel"/>
     <w:tmpl w:val="E9AABDC8"/>
@@ -4299,19 +4521,22 @@
     <w:abstractNumId w:val="0"/>
   </w:num>
   <w:num w:numId="2" w16cid:durableId="768547285">
+    <w:abstractNumId w:val="4"/>
+  </w:num>
+  <w:num w:numId="3" w16cid:durableId="919483323">
     <w:abstractNumId w:val="3"/>
   </w:num>
-  <w:num w:numId="3" w16cid:durableId="919483323">
+  <w:num w:numId="4" w16cid:durableId="478035924">
+    <w:abstractNumId w:val="5"/>
+  </w:num>
+  <w:num w:numId="5" w16cid:durableId="1236545678">
     <w:abstractNumId w:val="2"/>
   </w:num>
-  <w:num w:numId="4" w16cid:durableId="478035924">
-    <w:abstractNumId w:val="4"/>
+  <w:num w:numId="6" w16cid:durableId="1896622298">
+    <w:abstractNumId w:val="6"/>
   </w:num>
-  <w:num w:numId="5" w16cid:durableId="1236545678">
+  <w:num w:numId="7" w16cid:durableId="587495229">
     <w:abstractNumId w:val="1"/>
-  </w:num>
-  <w:num w:numId="6" w16cid:durableId="1896622298">
-    <w:abstractNumId w:val="5"/>
   </w:num>
 </w:numbering>
 </file>
@@ -5290,6 +5515,17 @@
       <w:u w:val="single"/>
     </w:rPr>
   </w:style>
+  <w:style w:type="paragraph" w:styleId="ListParagraph">
+    <w:name w:val="List Paragraph"/>
+    <w:basedOn w:val="Normal"/>
+    <w:uiPriority w:val="34"/>
+    <w:qFormat/>
+    <w:rsid w:val="00EF51BC"/>
+    <w:pPr>
+      <w:ind w:left="720"/>
+      <w:contextualSpacing/>
+    </w:pPr>
+  </w:style>
 </w:styles>
 </file>
 

</xml_diff>

<commit_message>
Revert "Weekly and Monthly charts using Strategy"
This reverts commit 39e77aa6af797010c6625c74382fea54d4a682fa.
</commit_message>
<xml_diff>
--- a/Assignment_Analysis_and_Design_Document.docx
+++ b/Assignment_Analysis_and_Design_Document.docx
@@ -1,6 +1,6 @@
 
 <file path=word/document.xml><?xml version="1.0" encoding="utf-8"?>
-<w:document xmlns:wpc="http://schemas.microsoft.com/office/word/2010/wordprocessingCanvas" xmlns:cx="http://schemas.microsoft.com/office/drawing/2014/chartex" xmlns:cx1="http://schemas.microsoft.com/office/drawing/2015/9/8/chartex" xmlns:cx2="http://schemas.microsoft.com/office/drawing/2015/10/21/chartex" xmlns:cx3="http://schemas.microsoft.com/office/drawing/2016/5/9/chartex" xmlns:cx4="http://schemas.microsoft.com/office/drawing/2016/5/10/chartex" xmlns:cx5="http://schemas.microsoft.com/office/drawing/2016/5/11/chartex" xmlns:cx6="http://schemas.microsoft.com/office/drawing/2016/5/12/chartex" xmlns:cx7="http://schemas.microsoft.com/office/drawing/2016/5/13/chartex" xmlns:cx8="http://schemas.microsoft.com/office/drawing/2016/5/14/chartex" xmlns:mc="http://schemas.openxmlformats.org/markup-compatibility/2006" xmlns:aink="http://schemas.microsoft.com/office/drawing/2016/ink" xmlns:am3d="http://schemas.microsoft.com/office/drawing/2017/model3d" xmlns:o="urn:schemas-microsoft-com:office:office" xmlns:oel="http://schemas.microsoft.com/office/2019/extlst" xmlns:r="http://schemas.openxmlformats.org/officeDocument/2006/relationships" xmlns:m="http://schemas.openxmlformats.org/officeDocument/2006/math" xmlns:v="urn:schemas-microsoft-com:vml" xmlns:wp14="http://schemas.microsoft.com/office/word/2010/wordprocessingDrawing" xmlns:wp="http://schemas.openxmlformats.org/drawingml/2006/wordprocessingDrawing" xmlns:w10="urn:schemas-microsoft-com:office:word" xmlns:w="http://schemas.openxmlformats.org/wordprocessingml/2006/main" xmlns:w14="http://schemas.microsoft.com/office/word/2010/wordml" xmlns:w15="http://schemas.microsoft.com/office/word/2012/wordml" xmlns:w16cex="http://schemas.microsoft.com/office/word/2018/wordml/cex" xmlns:w16cid="http://schemas.microsoft.com/office/word/2016/wordml/cid" xmlns:w16="http://schemas.microsoft.com/office/word/2018/wordml" xmlns:w16du="http://schemas.microsoft.com/office/word/2023/wordml/word16du" xmlns:w16sdtdh="http://schemas.microsoft.com/office/word/2020/wordml/sdtdatahash" xmlns:w16se="http://schemas.microsoft.com/office/word/2015/wordml/symex" xmlns:wpg="http://schemas.microsoft.com/office/word/2010/wordprocessingGroup" xmlns:wpi="http://schemas.microsoft.com/office/word/2010/wordprocessingInk" xmlns:wne="http://schemas.microsoft.com/office/word/2006/wordml" xmlns:wps="http://schemas.microsoft.com/office/word/2010/wordprocessingShape" mc:Ignorable="w14 w15 w16se w16cid w16 w16cex w16sdtdh wp14">
+<w:document xmlns:wpc="http://schemas.microsoft.com/office/word/2010/wordprocessingCanvas" xmlns:cx="http://schemas.microsoft.com/office/drawing/2014/chartex" xmlns:cx1="http://schemas.microsoft.com/office/drawing/2015/9/8/chartex" xmlns:cx2="http://schemas.microsoft.com/office/drawing/2015/10/21/chartex" xmlns:cx3="http://schemas.microsoft.com/office/drawing/2016/5/9/chartex" xmlns:cx4="http://schemas.microsoft.com/office/drawing/2016/5/10/chartex" xmlns:cx5="http://schemas.microsoft.com/office/drawing/2016/5/11/chartex" xmlns:cx6="http://schemas.microsoft.com/office/drawing/2016/5/12/chartex" xmlns:cx7="http://schemas.microsoft.com/office/drawing/2016/5/13/chartex" xmlns:cx8="http://schemas.microsoft.com/office/drawing/2016/5/14/chartex" xmlns:mc="http://schemas.openxmlformats.org/markup-compatibility/2006" xmlns:aink="http://schemas.microsoft.com/office/drawing/2016/ink" xmlns:am3d="http://schemas.microsoft.com/office/drawing/2017/model3d" xmlns:o="urn:schemas-microsoft-com:office:office" xmlns:oel="http://schemas.microsoft.com/office/2019/extlst" xmlns:r="http://schemas.openxmlformats.org/officeDocument/2006/relationships" xmlns:m="http://schemas.openxmlformats.org/officeDocument/2006/math" xmlns:v="urn:schemas-microsoft-com:vml" xmlns:wp14="http://schemas.microsoft.com/office/word/2010/wordprocessingDrawing" xmlns:wp="http://schemas.openxmlformats.org/drawingml/2006/wordprocessingDrawing" xmlns:w10="urn:schemas-microsoft-com:office:word" xmlns:w="http://schemas.openxmlformats.org/wordprocessingml/2006/main" xmlns:w14="http://schemas.microsoft.com/office/word/2010/wordml" xmlns:w15="http://schemas.microsoft.com/office/word/2012/wordml" xmlns:w16cex="http://schemas.microsoft.com/office/word/2018/wordml/cex" xmlns:w16cid="http://schemas.microsoft.com/office/word/2016/wordml/cid" xmlns:w16="http://schemas.microsoft.com/office/word/2018/wordml" xmlns:w16sdtdh="http://schemas.microsoft.com/office/word/2020/wordml/sdtdatahash" xmlns:w16se="http://schemas.microsoft.com/office/word/2015/wordml/symex" xmlns:wpg="http://schemas.microsoft.com/office/word/2010/wordprocessingGroup" xmlns:wpi="http://schemas.microsoft.com/office/word/2010/wordprocessingInk" xmlns:wne="http://schemas.microsoft.com/office/word/2006/wordml" xmlns:wps="http://schemas.microsoft.com/office/word/2010/wordprocessingShape" mc:Ignorable="w14 w15 w16se w16cid w16 w16cex w16sdtdh wp14">
   <w:body>
     <w:p>
       <w:pPr>
@@ -1221,23 +1221,7 @@
           <w:sz w:val="24"/>
           <w:szCs w:val="24"/>
         </w:rPr>
-        <w:t xml:space="preserve">The user can see </w:t>
-      </w:r>
-      <w:r>
-        <w:rPr>
-          <w:iCs/>
-          <w:sz w:val="24"/>
-          <w:szCs w:val="24"/>
-        </w:rPr>
-        <w:t xml:space="preserve">monthly or weekly </w:t>
-      </w:r>
-      <w:r>
-        <w:rPr>
-          <w:iCs/>
-          <w:sz w:val="24"/>
-          <w:szCs w:val="24"/>
-        </w:rPr>
-        <w:t xml:space="preserve">sleep records as </w:t>
+        <w:t xml:space="preserve">The user can see daily sleep records as </w:t>
       </w:r>
       <w:proofErr w:type="gramStart"/>
       <w:r>
@@ -1397,7 +1381,7 @@
           <w:sz w:val="22"/>
           <w:szCs w:val="22"/>
         </w:rPr>
-        <w:t xml:space="preserve">Use the strategy pattern to create weekly or monthly </w:t>
+        <w:t xml:space="preserve">The data will be stored in a </w:t>
       </w:r>
       <w:proofErr w:type="gramStart"/>
       <w:r>
@@ -1407,7 +1391,7 @@
           <w:sz w:val="22"/>
           <w:szCs w:val="22"/>
         </w:rPr>
-        <w:t>charts</w:t>
+        <w:t>database</w:t>
       </w:r>
       <w:proofErr w:type="gramEnd"/>
     </w:p>
@@ -1434,9 +1418,8 @@
           <w:sz w:val="22"/>
           <w:szCs w:val="22"/>
         </w:rPr>
-        <w:t xml:space="preserve">The data will be stored in a </w:t>
-      </w:r>
-      <w:proofErr w:type="gramStart"/>
+        <w:t>All the inputs of the application will be validated against invalid data before submitting</w:t>
+      </w:r>
       <w:r>
         <w:rPr>
           <w:rFonts w:ascii="Arial" w:hAnsi="Arial" w:cs="Arial"/>
@@ -1444,97 +1427,210 @@
           <w:sz w:val="22"/>
           <w:szCs w:val="22"/>
         </w:rPr>
-        <w:t>database</w:t>
-      </w:r>
-      <w:proofErr w:type="gramEnd"/>
-    </w:p>
-    <w:p>
-      <w:pPr>
-        <w:pStyle w:val="NormalWeb"/>
-        <w:numPr>
-          <w:ilvl w:val="0"/>
-          <w:numId w:val="6"/>
-        </w:numPr>
-        <w:spacing w:before="0" w:beforeAutospacing="0" w:after="0" w:afterAutospacing="0"/>
-        <w:textAlignment w:val="baseline"/>
+        <w:t xml:space="preserve"> </w:t>
+      </w:r>
+      <w:r>
         <w:rPr>
           <w:rFonts w:ascii="Arial" w:hAnsi="Arial" w:cs="Arial"/>
           <w:color w:val="000000"/>
           <w:sz w:val="22"/>
           <w:szCs w:val="22"/>
         </w:rPr>
-      </w:pPr>
-      <w:r>
+        <w:t>the data and saving it in the database.</w:t>
+      </w:r>
+    </w:p>
+    <w:p/>
+    <w:p>
+      <w:pPr>
+        <w:pStyle w:val="NormalWeb"/>
+        <w:spacing w:before="0" w:beforeAutospacing="0" w:after="0" w:afterAutospacing="0"/>
+        <w:ind w:left="360"/>
+        <w:textAlignment w:val="baseline"/>
         <w:rPr>
           <w:rFonts w:ascii="Arial" w:hAnsi="Arial" w:cs="Arial"/>
           <w:color w:val="000000"/>
           <w:sz w:val="22"/>
           <w:szCs w:val="22"/>
         </w:rPr>
-        <w:t>All the inputs of the application will be validated against invalid data before submitting</w:t>
-      </w:r>
-      <w:r>
-        <w:rPr>
-          <w:rFonts w:ascii="Arial" w:hAnsi="Arial" w:cs="Arial"/>
-          <w:color w:val="000000"/>
-          <w:sz w:val="22"/>
-          <w:szCs w:val="22"/>
-        </w:rPr>
-        <w:t xml:space="preserve"> </w:t>
-      </w:r>
-      <w:r>
-        <w:rPr>
-          <w:rFonts w:ascii="Arial" w:hAnsi="Arial" w:cs="Arial"/>
-          <w:color w:val="000000"/>
-          <w:sz w:val="22"/>
-          <w:szCs w:val="22"/>
-        </w:rPr>
-        <w:t>the data and saving it in the database.</w:t>
-      </w:r>
+      </w:pPr>
+    </w:p>
+    <w:p>
+      <w:pPr>
+        <w:spacing w:line="240" w:lineRule="auto"/>
+        <w:jc w:val="both"/>
+      </w:pPr>
+    </w:p>
+    <w:p>
+      <w:pPr>
+        <w:pStyle w:val="Title"/>
+        <w:jc w:val="both"/>
+        <w:rPr>
+          <w:rFonts w:ascii="Times New Roman" w:hAnsi="Times New Roman"/>
+        </w:rPr>
+      </w:pPr>
+      <w:bookmarkStart w:id="25" w:name="_Toc254785390"/>
+      <w:r>
+        <w:rPr>
+          <w:rFonts w:ascii="Times New Roman" w:hAnsi="Times New Roman"/>
+        </w:rPr>
+        <w:t>2</w:t>
+      </w:r>
+      <w:r>
+        <w:rPr>
+          <w:rFonts w:ascii="Times New Roman" w:hAnsi="Times New Roman"/>
+        </w:rPr>
+        <w:t>. Use-Case Model</w:t>
+      </w:r>
+      <w:bookmarkEnd w:id="25"/>
     </w:p>
     <w:p/>
     <w:p>
       <w:pPr>
-        <w:pStyle w:val="NormalWeb"/>
-        <w:spacing w:before="0" w:beforeAutospacing="0" w:after="0" w:afterAutospacing="0"/>
-        <w:ind w:left="360"/>
-        <w:textAlignment w:val="baseline"/>
-        <w:rPr>
-          <w:rFonts w:ascii="Arial" w:hAnsi="Arial" w:cs="Arial"/>
-          <w:color w:val="000000"/>
-          <w:sz w:val="22"/>
-          <w:szCs w:val="22"/>
-        </w:rPr>
-      </w:pPr>
-    </w:p>
-    <w:p>
-      <w:pPr>
-        <w:spacing w:line="240" w:lineRule="auto"/>
-        <w:jc w:val="both"/>
-      </w:pPr>
-    </w:p>
-    <w:p>
-      <w:pPr>
         <w:pStyle w:val="Title"/>
         <w:jc w:val="both"/>
         <w:rPr>
           <w:rFonts w:ascii="Times New Roman" w:hAnsi="Times New Roman"/>
-        </w:rPr>
-      </w:pPr>
-      <w:bookmarkStart w:id="25" w:name="_Toc254785390"/>
-      <w:r>
-        <w:rPr>
-          <w:rFonts w:ascii="Times New Roman" w:hAnsi="Times New Roman"/>
-        </w:rPr>
-        <w:t>2</w:t>
-      </w:r>
-      <w:r>
-        <w:rPr>
-          <w:rFonts w:ascii="Times New Roman" w:hAnsi="Times New Roman"/>
-        </w:rPr>
-        <w:t>. Use-Case Model</w:t>
-      </w:r>
-      <w:bookmarkEnd w:id="25"/>
+          <w:iCs/>
+          <w:sz w:val="24"/>
+        </w:rPr>
+      </w:pPr>
+      <w:bookmarkStart w:id="26" w:name="_Toc254785391"/>
+      <w:r>
+        <w:rPr>
+          <w:rFonts w:ascii="Times New Roman" w:hAnsi="Times New Roman"/>
+          <w:iCs/>
+          <w:sz w:val="24"/>
+        </w:rPr>
+        <w:t xml:space="preserve">Use case: </w:t>
+      </w:r>
+      <w:proofErr w:type="gramStart"/>
+      <w:r>
+        <w:rPr>
+          <w:rFonts w:ascii="Times New Roman" w:hAnsi="Times New Roman"/>
+          <w:iCs/>
+          <w:sz w:val="24"/>
+        </w:rPr>
+        <w:t>Log</w:t>
+      </w:r>
+      <w:r>
+        <w:rPr>
+          <w:rFonts w:ascii="Times New Roman" w:hAnsi="Times New Roman"/>
+          <w:iCs/>
+          <w:sz w:val="24"/>
+        </w:rPr>
+        <w:t>in</w:t>
+      </w:r>
+      <w:proofErr w:type="gramEnd"/>
+    </w:p>
+    <w:p>
+      <w:pPr>
+        <w:pStyle w:val="Title"/>
+        <w:jc w:val="both"/>
+        <w:rPr>
+          <w:rFonts w:ascii="Times New Roman" w:hAnsi="Times New Roman"/>
+          <w:iCs/>
+          <w:sz w:val="24"/>
+        </w:rPr>
+      </w:pPr>
+      <w:r>
+        <w:rPr>
+          <w:rFonts w:ascii="Times New Roman" w:hAnsi="Times New Roman"/>
+          <w:iCs/>
+          <w:sz w:val="24"/>
+        </w:rPr>
+        <w:t>Level: user-goal level</w:t>
+      </w:r>
+    </w:p>
+    <w:p>
+      <w:pPr>
+        <w:pStyle w:val="Title"/>
+        <w:jc w:val="both"/>
+        <w:rPr>
+          <w:rFonts w:ascii="Times New Roman" w:hAnsi="Times New Roman"/>
+          <w:iCs/>
+          <w:sz w:val="24"/>
+        </w:rPr>
+      </w:pPr>
+      <w:r>
+        <w:rPr>
+          <w:rFonts w:ascii="Times New Roman" w:hAnsi="Times New Roman"/>
+          <w:iCs/>
+          <w:sz w:val="24"/>
+        </w:rPr>
+        <w:t xml:space="preserve">Primary actor: </w:t>
+      </w:r>
+      <w:r>
+        <w:rPr>
+          <w:rFonts w:ascii="Times New Roman" w:hAnsi="Times New Roman"/>
+          <w:iCs/>
+          <w:sz w:val="24"/>
+        </w:rPr>
+        <w:t>user</w:t>
+      </w:r>
+    </w:p>
+    <w:p>
+      <w:pPr>
+        <w:pStyle w:val="Title"/>
+        <w:jc w:val="both"/>
+        <w:rPr>
+          <w:rFonts w:ascii="Times New Roman" w:hAnsi="Times New Roman"/>
+          <w:iCs/>
+          <w:sz w:val="24"/>
+        </w:rPr>
+      </w:pPr>
+      <w:r>
+        <w:rPr>
+          <w:rFonts w:ascii="Times New Roman" w:hAnsi="Times New Roman"/>
+          <w:iCs/>
+          <w:sz w:val="24"/>
+        </w:rPr>
+        <w:t xml:space="preserve">Main success scenario: </w:t>
+      </w:r>
+      <w:r>
+        <w:rPr>
+          <w:rFonts w:ascii="Times New Roman" w:hAnsi="Times New Roman"/>
+          <w:iCs/>
+          <w:sz w:val="24"/>
+        </w:rPr>
+        <w:t xml:space="preserve">the user is redirected to the home </w:t>
+      </w:r>
+      <w:proofErr w:type="gramStart"/>
+      <w:r>
+        <w:rPr>
+          <w:rFonts w:ascii="Times New Roman" w:hAnsi="Times New Roman"/>
+          <w:iCs/>
+          <w:sz w:val="24"/>
+        </w:rPr>
+        <w:t>page</w:t>
+      </w:r>
+      <w:proofErr w:type="gramEnd"/>
+    </w:p>
+    <w:p>
+      <w:pPr>
+        <w:pStyle w:val="Title"/>
+        <w:jc w:val="both"/>
+        <w:rPr>
+          <w:rFonts w:ascii="Times New Roman" w:hAnsi="Times New Roman"/>
+          <w:iCs/>
+          <w:sz w:val="24"/>
+        </w:rPr>
+      </w:pPr>
+      <w:r>
+        <w:rPr>
+          <w:rFonts w:ascii="Times New Roman" w:hAnsi="Times New Roman"/>
+          <w:iCs/>
+          <w:sz w:val="24"/>
+        </w:rPr>
+        <w:t xml:space="preserve">Extensions: </w:t>
+      </w:r>
+      <w:r>
+        <w:rPr>
+          <w:rFonts w:ascii="Times New Roman" w:hAnsi="Times New Roman"/>
+          <w:iCs/>
+          <w:sz w:val="24"/>
+        </w:rPr>
+        <w:t>a message is displayed to the user in case the data is not valid</w:t>
+      </w:r>
     </w:p>
     <w:p/>
     <w:p>
@@ -1547,7 +1643,6 @@
           <w:sz w:val="24"/>
         </w:rPr>
       </w:pPr>
-      <w:bookmarkStart w:id="26" w:name="_Toc254785391"/>
       <w:r>
         <w:rPr>
           <w:rFonts w:ascii="Times New Roman" w:hAnsi="Times New Roman"/>
@@ -1556,6 +1651,14 @@
         </w:rPr>
         <w:t xml:space="preserve">Use case: </w:t>
       </w:r>
+      <w:r>
+        <w:rPr>
+          <w:rFonts w:ascii="Times New Roman" w:hAnsi="Times New Roman"/>
+          <w:iCs/>
+          <w:sz w:val="24"/>
+        </w:rPr>
+        <w:t xml:space="preserve">Record </w:t>
+      </w:r>
       <w:proofErr w:type="gramStart"/>
       <w:r>
         <w:rPr>
@@ -1563,15 +1666,7 @@
           <w:iCs/>
           <w:sz w:val="24"/>
         </w:rPr>
-        <w:t>Log</w:t>
-      </w:r>
-      <w:r>
-        <w:rPr>
-          <w:rFonts w:ascii="Times New Roman" w:hAnsi="Times New Roman"/>
-          <w:iCs/>
-          <w:sz w:val="24"/>
-        </w:rPr>
-        <w:t>in</w:t>
+        <w:t>sleep</w:t>
       </w:r>
       <w:proofErr w:type="gramEnd"/>
     </w:p>
@@ -1610,15 +1705,7 @@
           <w:iCs/>
           <w:sz w:val="24"/>
         </w:rPr>
-        <w:t xml:space="preserve">Primary actor: </w:t>
-      </w:r>
-      <w:r>
-        <w:rPr>
-          <w:rFonts w:ascii="Times New Roman" w:hAnsi="Times New Roman"/>
-          <w:iCs/>
-          <w:sz w:val="24"/>
-        </w:rPr>
-        <w:t>user</w:t>
+        <w:t>Primary actor: user</w:t>
       </w:r>
     </w:p>
     <w:p>
@@ -1637,6 +1724,181 @@
           <w:iCs/>
           <w:sz w:val="24"/>
         </w:rPr>
+        <w:t xml:space="preserve">Main success scenario: the </w:t>
+      </w:r>
+      <w:r>
+        <w:rPr>
+          <w:rFonts w:ascii="Times New Roman" w:hAnsi="Times New Roman"/>
+          <w:iCs/>
+          <w:sz w:val="24"/>
+        </w:rPr>
+        <w:t>sleep data is recorded in the database</w:t>
+      </w:r>
+    </w:p>
+    <w:p>
+      <w:pPr>
+        <w:pStyle w:val="Title"/>
+        <w:jc w:val="both"/>
+        <w:rPr>
+          <w:rFonts w:ascii="Times New Roman" w:hAnsi="Times New Roman"/>
+          <w:iCs/>
+          <w:sz w:val="24"/>
+        </w:rPr>
+      </w:pPr>
+      <w:r>
+        <w:rPr>
+          <w:rFonts w:ascii="Times New Roman" w:hAnsi="Times New Roman"/>
+          <w:iCs/>
+          <w:sz w:val="24"/>
+        </w:rPr>
+        <w:t xml:space="preserve">Extensions: </w:t>
+      </w:r>
+      <w:r>
+        <w:rPr>
+          <w:rFonts w:ascii="Times New Roman" w:hAnsi="Times New Roman"/>
+          <w:iCs/>
+          <w:sz w:val="24"/>
+        </w:rPr>
+        <w:t>-</w:t>
+      </w:r>
+    </w:p>
+    <w:p/>
+    <w:p>
+      <w:pPr>
+        <w:pStyle w:val="Title"/>
+        <w:jc w:val="both"/>
+        <w:rPr>
+          <w:rFonts w:ascii="Times New Roman" w:hAnsi="Times New Roman"/>
+          <w:iCs/>
+          <w:sz w:val="24"/>
+        </w:rPr>
+      </w:pPr>
+    </w:p>
+    <w:p>
+      <w:pPr>
+        <w:pStyle w:val="Title"/>
+        <w:jc w:val="both"/>
+        <w:rPr>
+          <w:rFonts w:ascii="Times New Roman" w:hAnsi="Times New Roman"/>
+          <w:iCs/>
+          <w:sz w:val="24"/>
+        </w:rPr>
+      </w:pPr>
+    </w:p>
+    <w:p>
+      <w:pPr>
+        <w:pStyle w:val="Title"/>
+        <w:jc w:val="both"/>
+        <w:rPr>
+          <w:rFonts w:ascii="Times New Roman" w:hAnsi="Times New Roman"/>
+          <w:iCs/>
+          <w:sz w:val="24"/>
+        </w:rPr>
+      </w:pPr>
+    </w:p>
+    <w:p>
+      <w:pPr>
+        <w:pStyle w:val="Title"/>
+        <w:jc w:val="both"/>
+        <w:rPr>
+          <w:rFonts w:ascii="Times New Roman" w:hAnsi="Times New Roman"/>
+          <w:iCs/>
+          <w:sz w:val="24"/>
+        </w:rPr>
+      </w:pPr>
+    </w:p>
+    <w:p>
+      <w:pPr>
+        <w:pStyle w:val="Title"/>
+        <w:jc w:val="both"/>
+        <w:rPr>
+          <w:rFonts w:ascii="Times New Roman" w:hAnsi="Times New Roman"/>
+          <w:iCs/>
+          <w:sz w:val="24"/>
+        </w:rPr>
+      </w:pPr>
+      <w:r>
+        <w:rPr>
+          <w:rFonts w:ascii="Times New Roman" w:hAnsi="Times New Roman"/>
+          <w:iCs/>
+          <w:sz w:val="24"/>
+        </w:rPr>
+        <w:lastRenderedPageBreak/>
+        <w:t xml:space="preserve">Use case: </w:t>
+      </w:r>
+      <w:r>
+        <w:rPr>
+          <w:rFonts w:ascii="Times New Roman" w:hAnsi="Times New Roman"/>
+          <w:iCs/>
+          <w:sz w:val="24"/>
+        </w:rPr>
+        <w:t xml:space="preserve">View </w:t>
+      </w:r>
+      <w:proofErr w:type="gramStart"/>
+      <w:r>
+        <w:rPr>
+          <w:rFonts w:ascii="Times New Roman" w:hAnsi="Times New Roman"/>
+          <w:iCs/>
+          <w:sz w:val="24"/>
+        </w:rPr>
+        <w:t>chart</w:t>
+      </w:r>
+      <w:proofErr w:type="gramEnd"/>
+    </w:p>
+    <w:p>
+      <w:pPr>
+        <w:pStyle w:val="Title"/>
+        <w:jc w:val="both"/>
+        <w:rPr>
+          <w:rFonts w:ascii="Times New Roman" w:hAnsi="Times New Roman"/>
+          <w:iCs/>
+          <w:sz w:val="24"/>
+        </w:rPr>
+      </w:pPr>
+      <w:r>
+        <w:rPr>
+          <w:rFonts w:ascii="Times New Roman" w:hAnsi="Times New Roman"/>
+          <w:iCs/>
+          <w:sz w:val="24"/>
+        </w:rPr>
+        <w:t>Level: user-goal level</w:t>
+      </w:r>
+    </w:p>
+    <w:p>
+      <w:pPr>
+        <w:pStyle w:val="Title"/>
+        <w:jc w:val="both"/>
+        <w:rPr>
+          <w:rFonts w:ascii="Times New Roman" w:hAnsi="Times New Roman"/>
+          <w:iCs/>
+          <w:sz w:val="24"/>
+        </w:rPr>
+      </w:pPr>
+      <w:r>
+        <w:rPr>
+          <w:rFonts w:ascii="Times New Roman" w:hAnsi="Times New Roman"/>
+          <w:iCs/>
+          <w:sz w:val="24"/>
+        </w:rPr>
+        <w:t>Primary actor: user</w:t>
+      </w:r>
+    </w:p>
+    <w:p>
+      <w:pPr>
+        <w:pStyle w:val="Title"/>
+        <w:jc w:val="both"/>
+        <w:rPr>
+          <w:rFonts w:ascii="Times New Roman" w:hAnsi="Times New Roman"/>
+          <w:iCs/>
+          <w:sz w:val="24"/>
+        </w:rPr>
+      </w:pPr>
+      <w:r>
+        <w:rPr>
+          <w:rFonts w:ascii="Times New Roman" w:hAnsi="Times New Roman"/>
+          <w:iCs/>
+          <w:sz w:val="24"/>
+        </w:rPr>
         <w:t xml:space="preserve">Main success scenario: </w:t>
       </w:r>
       <w:r>
@@ -1645,329 +1907,7 @@
           <w:iCs/>
           <w:sz w:val="24"/>
         </w:rPr>
-        <w:t xml:space="preserve">the user is redirected to the home </w:t>
-      </w:r>
-      <w:proofErr w:type="gramStart"/>
-      <w:r>
-        <w:rPr>
-          <w:rFonts w:ascii="Times New Roman" w:hAnsi="Times New Roman"/>
-          <w:iCs/>
-          <w:sz w:val="24"/>
-        </w:rPr>
-        <w:t>page</w:t>
-      </w:r>
-      <w:proofErr w:type="gramEnd"/>
-    </w:p>
-    <w:p>
-      <w:pPr>
-        <w:pStyle w:val="Title"/>
-        <w:jc w:val="both"/>
-        <w:rPr>
-          <w:rFonts w:ascii="Times New Roman" w:hAnsi="Times New Roman"/>
-          <w:iCs/>
-          <w:sz w:val="24"/>
-        </w:rPr>
-      </w:pPr>
-      <w:r>
-        <w:rPr>
-          <w:rFonts w:ascii="Times New Roman" w:hAnsi="Times New Roman"/>
-          <w:iCs/>
-          <w:sz w:val="24"/>
-        </w:rPr>
-        <w:t xml:space="preserve">Extensions: </w:t>
-      </w:r>
-      <w:r>
-        <w:rPr>
-          <w:rFonts w:ascii="Times New Roman" w:hAnsi="Times New Roman"/>
-          <w:iCs/>
-          <w:sz w:val="24"/>
-        </w:rPr>
-        <w:t>a message is displayed to the user in case the data is not valid</w:t>
-      </w:r>
-    </w:p>
-    <w:p/>
-    <w:p>
-      <w:pPr>
-        <w:pStyle w:val="Title"/>
-        <w:jc w:val="both"/>
-        <w:rPr>
-          <w:rFonts w:ascii="Times New Roman" w:hAnsi="Times New Roman"/>
-          <w:iCs/>
-          <w:sz w:val="24"/>
-        </w:rPr>
-      </w:pPr>
-      <w:r>
-        <w:rPr>
-          <w:rFonts w:ascii="Times New Roman" w:hAnsi="Times New Roman"/>
-          <w:iCs/>
-          <w:sz w:val="24"/>
-        </w:rPr>
-        <w:t xml:space="preserve">Use case: </w:t>
-      </w:r>
-      <w:r>
-        <w:rPr>
-          <w:rFonts w:ascii="Times New Roman" w:hAnsi="Times New Roman"/>
-          <w:iCs/>
-          <w:sz w:val="24"/>
-        </w:rPr>
-        <w:t xml:space="preserve">Record </w:t>
-      </w:r>
-      <w:proofErr w:type="gramStart"/>
-      <w:r>
-        <w:rPr>
-          <w:rFonts w:ascii="Times New Roman" w:hAnsi="Times New Roman"/>
-          <w:iCs/>
-          <w:sz w:val="24"/>
-        </w:rPr>
-        <w:t>sleep</w:t>
-      </w:r>
-      <w:proofErr w:type="gramEnd"/>
-    </w:p>
-    <w:p>
-      <w:pPr>
-        <w:pStyle w:val="Title"/>
-        <w:jc w:val="both"/>
-        <w:rPr>
-          <w:rFonts w:ascii="Times New Roman" w:hAnsi="Times New Roman"/>
-          <w:iCs/>
-          <w:sz w:val="24"/>
-        </w:rPr>
-      </w:pPr>
-      <w:r>
-        <w:rPr>
-          <w:rFonts w:ascii="Times New Roman" w:hAnsi="Times New Roman"/>
-          <w:iCs/>
-          <w:sz w:val="24"/>
-        </w:rPr>
-        <w:t>Level: user-goal level</w:t>
-      </w:r>
-    </w:p>
-    <w:p>
-      <w:pPr>
-        <w:pStyle w:val="Title"/>
-        <w:jc w:val="both"/>
-        <w:rPr>
-          <w:rFonts w:ascii="Times New Roman" w:hAnsi="Times New Roman"/>
-          <w:iCs/>
-          <w:sz w:val="24"/>
-        </w:rPr>
-      </w:pPr>
-      <w:r>
-        <w:rPr>
-          <w:rFonts w:ascii="Times New Roman" w:hAnsi="Times New Roman"/>
-          <w:iCs/>
-          <w:sz w:val="24"/>
-        </w:rPr>
-        <w:t>Primary actor: user</w:t>
-      </w:r>
-    </w:p>
-    <w:p>
-      <w:pPr>
-        <w:pStyle w:val="Title"/>
-        <w:jc w:val="both"/>
-        <w:rPr>
-          <w:rFonts w:ascii="Times New Roman" w:hAnsi="Times New Roman"/>
-          <w:iCs/>
-          <w:sz w:val="24"/>
-        </w:rPr>
-      </w:pPr>
-      <w:r>
-        <w:rPr>
-          <w:rFonts w:ascii="Times New Roman" w:hAnsi="Times New Roman"/>
-          <w:iCs/>
-          <w:sz w:val="24"/>
-        </w:rPr>
-        <w:t xml:space="preserve">Main success scenario: the </w:t>
-      </w:r>
-      <w:r>
-        <w:rPr>
-          <w:rFonts w:ascii="Times New Roman" w:hAnsi="Times New Roman"/>
-          <w:iCs/>
-          <w:sz w:val="24"/>
-        </w:rPr>
-        <w:t>sleep data is recorded in the database</w:t>
-      </w:r>
-    </w:p>
-    <w:p>
-      <w:pPr>
-        <w:pStyle w:val="Title"/>
-        <w:jc w:val="both"/>
-        <w:rPr>
-          <w:rFonts w:ascii="Times New Roman" w:hAnsi="Times New Roman"/>
-          <w:iCs/>
-          <w:sz w:val="24"/>
-        </w:rPr>
-      </w:pPr>
-      <w:r>
-        <w:rPr>
-          <w:rFonts w:ascii="Times New Roman" w:hAnsi="Times New Roman"/>
-          <w:iCs/>
-          <w:sz w:val="24"/>
-        </w:rPr>
-        <w:t xml:space="preserve">Extensions: </w:t>
-      </w:r>
-      <w:r>
-        <w:rPr>
-          <w:rFonts w:ascii="Times New Roman" w:hAnsi="Times New Roman"/>
-          <w:iCs/>
-          <w:sz w:val="24"/>
-        </w:rPr>
-        <w:t>-</w:t>
-      </w:r>
-    </w:p>
-    <w:p/>
-    <w:p>
-      <w:pPr>
-        <w:pStyle w:val="Title"/>
-        <w:jc w:val="both"/>
-        <w:rPr>
-          <w:rFonts w:ascii="Times New Roman" w:hAnsi="Times New Roman"/>
-          <w:iCs/>
-          <w:sz w:val="24"/>
-        </w:rPr>
-      </w:pPr>
-    </w:p>
-    <w:p>
-      <w:pPr>
-        <w:pStyle w:val="Title"/>
-        <w:jc w:val="both"/>
-        <w:rPr>
-          <w:rFonts w:ascii="Times New Roman" w:hAnsi="Times New Roman"/>
-          <w:iCs/>
-          <w:sz w:val="24"/>
-        </w:rPr>
-      </w:pPr>
-    </w:p>
-    <w:p>
-      <w:pPr>
-        <w:pStyle w:val="Title"/>
-        <w:jc w:val="both"/>
-        <w:rPr>
-          <w:rFonts w:ascii="Times New Roman" w:hAnsi="Times New Roman"/>
-          <w:iCs/>
-          <w:sz w:val="24"/>
-        </w:rPr>
-      </w:pPr>
-    </w:p>
-    <w:p>
-      <w:pPr>
-        <w:pStyle w:val="Title"/>
-        <w:jc w:val="both"/>
-        <w:rPr>
-          <w:rFonts w:ascii="Times New Roman" w:hAnsi="Times New Roman"/>
-          <w:iCs/>
-          <w:sz w:val="24"/>
-        </w:rPr>
-      </w:pPr>
-    </w:p>
-    <w:p>
-      <w:pPr>
-        <w:pStyle w:val="Title"/>
-        <w:jc w:val="both"/>
-        <w:rPr>
-          <w:rFonts w:ascii="Times New Roman" w:hAnsi="Times New Roman"/>
-          <w:iCs/>
-          <w:sz w:val="24"/>
-        </w:rPr>
-      </w:pPr>
-      <w:r>
-        <w:rPr>
-          <w:rFonts w:ascii="Times New Roman" w:hAnsi="Times New Roman"/>
-          <w:iCs/>
-          <w:sz w:val="24"/>
-        </w:rPr>
-        <w:t xml:space="preserve">Use case: </w:t>
-      </w:r>
-      <w:r>
-        <w:rPr>
-          <w:rFonts w:ascii="Times New Roman" w:hAnsi="Times New Roman"/>
-          <w:iCs/>
-          <w:sz w:val="24"/>
-        </w:rPr>
-        <w:t xml:space="preserve">View </w:t>
-      </w:r>
-      <w:proofErr w:type="gramStart"/>
-      <w:r>
-        <w:rPr>
-          <w:rFonts w:ascii="Times New Roman" w:hAnsi="Times New Roman"/>
-          <w:iCs/>
-          <w:sz w:val="24"/>
-        </w:rPr>
-        <w:t>chart</w:t>
-      </w:r>
-      <w:proofErr w:type="gramEnd"/>
-    </w:p>
-    <w:p>
-      <w:pPr>
-        <w:pStyle w:val="Title"/>
-        <w:jc w:val="both"/>
-        <w:rPr>
-          <w:rFonts w:ascii="Times New Roman" w:hAnsi="Times New Roman"/>
-          <w:iCs/>
-          <w:sz w:val="24"/>
-        </w:rPr>
-      </w:pPr>
-      <w:r>
-        <w:rPr>
-          <w:rFonts w:ascii="Times New Roman" w:hAnsi="Times New Roman"/>
-          <w:iCs/>
-          <w:sz w:val="24"/>
-        </w:rPr>
-        <w:t>Level: user-goal level</w:t>
-      </w:r>
-    </w:p>
-    <w:p>
-      <w:pPr>
-        <w:pStyle w:val="Title"/>
-        <w:jc w:val="both"/>
-        <w:rPr>
-          <w:rFonts w:ascii="Times New Roman" w:hAnsi="Times New Roman"/>
-          <w:iCs/>
-          <w:sz w:val="24"/>
-        </w:rPr>
-      </w:pPr>
-      <w:r>
-        <w:rPr>
-          <w:rFonts w:ascii="Times New Roman" w:hAnsi="Times New Roman"/>
-          <w:iCs/>
-          <w:sz w:val="24"/>
-        </w:rPr>
-        <w:t>Primary actor: user</w:t>
-      </w:r>
-    </w:p>
-    <w:p>
-      <w:pPr>
-        <w:pStyle w:val="Title"/>
-        <w:jc w:val="both"/>
-        <w:rPr>
-          <w:rFonts w:ascii="Times New Roman" w:hAnsi="Times New Roman"/>
-          <w:iCs/>
-          <w:sz w:val="24"/>
-        </w:rPr>
-      </w:pPr>
-      <w:r>
-        <w:rPr>
-          <w:rFonts w:ascii="Times New Roman" w:hAnsi="Times New Roman"/>
-          <w:iCs/>
-          <w:sz w:val="24"/>
-        </w:rPr>
-        <w:t xml:space="preserve">Main success scenario: </w:t>
-      </w:r>
-      <w:r>
-        <w:rPr>
-          <w:rFonts w:ascii="Times New Roman" w:hAnsi="Times New Roman"/>
-          <w:iCs/>
-          <w:sz w:val="24"/>
-        </w:rPr>
-        <w:t xml:space="preserve">the user can choose to view the chart for duration/ energy/ stress in </w:t>
-      </w:r>
-      <w:r>
-        <w:rPr>
-          <w:rFonts w:ascii="Times New Roman" w:hAnsi="Times New Roman"/>
-          <w:iCs/>
-          <w:sz w:val="24"/>
-        </w:rPr>
-        <w:t>a month or a custom date.</w:t>
+        <w:t>the user can choose to view the chart for duration/ energy/ stress in the last 7 days.</w:t>
       </w:r>
     </w:p>
     <w:p>
@@ -2225,6 +2165,7 @@
           <w:b/>
           <w:sz w:val="28"/>
         </w:rPr>
+        <w:lastRenderedPageBreak/>
         <w:t>3</w:t>
       </w:r>
       <w:r>
@@ -2550,6 +2491,7 @@
         <w:rPr>
           <w:rFonts w:ascii="Times New Roman" w:hAnsi="Times New Roman"/>
         </w:rPr>
+        <w:lastRenderedPageBreak/>
         <w:t>4</w:t>
       </w:r>
       <w:r>
@@ -2709,44 +2651,6 @@
         <w:spacing w:line="240" w:lineRule="auto"/>
         <w:jc w:val="both"/>
         <w:rPr>
-          <w:shd w:val="clear" w:color="auto" w:fill="FFFFFF"/>
-        </w:rPr>
-      </w:pPr>
-      <w:r>
-        <w:rPr>
-          <w:shd w:val="clear" w:color="auto" w:fill="FFFFFF"/>
-        </w:rPr>
-        <w:t xml:space="preserve">One of the non-functional requirements of this project was to use the Factory Method design pattern. </w:t>
-      </w:r>
-      <w:proofErr w:type="gramStart"/>
-      <w:r>
-        <w:rPr>
-          <w:shd w:val="clear" w:color="auto" w:fill="FFFFFF"/>
-        </w:rPr>
-        <w:t>Factory Method Pattern,</w:t>
-      </w:r>
-      <w:proofErr w:type="gramEnd"/>
-      <w:r>
-        <w:rPr>
-          <w:shd w:val="clear" w:color="auto" w:fill="FFFFFF"/>
-        </w:rPr>
-        <w:t xml:space="preserve"> implies that you should only specify an interface or abstract class for making an object and let the descendants determine which class to instantiate. The Factory Method Pattern enables sub-classes to select the sort of object to create. It encourages loose coupling by removing the need to connect application-specific classes into the code.</w:t>
-      </w:r>
-    </w:p>
-    <w:p>
-      <w:pPr>
-        <w:spacing w:line="240" w:lineRule="auto"/>
-        <w:jc w:val="both"/>
-        <w:rPr>
-          <w:shd w:val="clear" w:color="auto" w:fill="FFFFFF"/>
-        </w:rPr>
-      </w:pPr>
-    </w:p>
-    <w:p>
-      <w:pPr>
-        <w:spacing w:line="240" w:lineRule="auto"/>
-        <w:jc w:val="both"/>
-        <w:rPr>
           <w:b/>
           <w:bCs/>
           <w:shd w:val="clear" w:color="auto" w:fill="FFFFFF"/>
@@ -2756,7 +2660,73 @@
         <w:rPr>
           <w:b/>
           <w:bCs/>
-          <w:noProof/>
+          <w:shd w:val="clear" w:color="auto" w:fill="FFFFFF"/>
+        </w:rPr>
+        <w:t xml:space="preserve">One of the non-functional requirements of this project was to use the Factory Method design pattern. </w:t>
+      </w:r>
+      <w:proofErr w:type="gramStart"/>
+      <w:r>
+        <w:rPr>
+          <w:b/>
+          <w:bCs/>
+          <w:shd w:val="clear" w:color="auto" w:fill="FFFFFF"/>
+        </w:rPr>
+        <w:t>Factory Method Pattern,</w:t>
+      </w:r>
+      <w:proofErr w:type="gramEnd"/>
+      <w:r>
+        <w:rPr>
+          <w:b/>
+          <w:bCs/>
+          <w:shd w:val="clear" w:color="auto" w:fill="FFFFFF"/>
+        </w:rPr>
+        <w:t xml:space="preserve"> implies that you should only specify an interface or abstract class for making an object and let the descendants determine which class to instantiate. The Factory Method Pattern enables sub-classes to select the sort of object to create. It encourages loose coupling by removing the need to connect application-specific classes into the code.</w:t>
+      </w:r>
+    </w:p>
+    <w:p>
+      <w:pPr>
+        <w:spacing w:line="240" w:lineRule="auto"/>
+        <w:jc w:val="both"/>
+        <w:rPr>
+          <w:b/>
+          <w:bCs/>
+          <w:shd w:val="clear" w:color="auto" w:fill="FFFFFF"/>
+        </w:rPr>
+      </w:pPr>
+      <w:r>
+        <w:rPr>
+          <w:b/>
+          <w:bCs/>
+          <w:shd w:val="clear" w:color="auto" w:fill="FFFFFF"/>
+        </w:rPr>
+        <w:t>The Factory Pattern was used in the creation of the charts that show the user a report of the last 7 days.</w:t>
+      </w:r>
+    </w:p>
+    <w:p>
+      <w:pPr>
+        <w:spacing w:line="240" w:lineRule="auto"/>
+        <w:jc w:val="both"/>
+        <w:rPr>
+          <w:b/>
+          <w:bCs/>
+          <w:shd w:val="clear" w:color="auto" w:fill="FFFFFF"/>
+        </w:rPr>
+      </w:pPr>
+    </w:p>
+    <w:p>
+      <w:pPr>
+        <w:spacing w:line="240" w:lineRule="auto"/>
+        <w:jc w:val="both"/>
+        <w:rPr>
+          <w:b/>
+          <w:bCs/>
+          <w:shd w:val="clear" w:color="auto" w:fill="FFFFFF"/>
+        </w:rPr>
+      </w:pPr>
+      <w:r>
+        <w:rPr>
+          <w:b/>
+          <w:bCs/>
           <w:shd w:val="clear" w:color="auto" w:fill="FFFFFF"/>
         </w:rPr>
         <w:drawing>
@@ -2840,113 +2810,62 @@
         <w:spacing w:line="240" w:lineRule="auto"/>
         <w:jc w:val="both"/>
         <w:rPr>
-          <w:bCs/>
-        </w:rPr>
-      </w:pPr>
-      <w:r>
-        <w:rPr>
-          <w:bCs/>
-          <w:szCs w:val="14"/>
+          <w:b/>
+          <w:sz w:val="28"/>
+        </w:rPr>
+      </w:pPr>
+    </w:p>
+    <w:p>
+      <w:pPr>
+        <w:spacing w:line="240" w:lineRule="auto"/>
+        <w:jc w:val="both"/>
+        <w:rPr>
+          <w:b/>
+          <w:sz w:val="28"/>
+        </w:rPr>
+      </w:pPr>
+      <w:r>
+        <w:rPr>
+          <w:b/>
+          <w:sz w:val="28"/>
         </w:rPr>
         <w:lastRenderedPageBreak/>
-        <w:t>In</w:t>
-      </w:r>
-      <w:r>
-        <w:rPr>
-          <w:bCs/>
-        </w:rPr>
-        <w:t xml:space="preserve"> order to create monthly or weekly charts, I implemented the strategy design pattern. </w:t>
-      </w:r>
-      <w:r>
-        <w:rPr>
-          <w:color w:val="202124"/>
-          <w:shd w:val="clear" w:color="auto" w:fill="FFFFFF"/>
-        </w:rPr>
-        <w:t>Strategy is </w:t>
-      </w:r>
-      <w:r>
-        <w:rPr>
-          <w:color w:val="040C28"/>
-        </w:rPr>
-        <w:t>a behavioral design pattern that turns a set of behaviors into objects and makes them interchangeable inside original context object</w:t>
-      </w:r>
-      <w:r>
-        <w:rPr>
-          <w:color w:val="202124"/>
-          <w:shd w:val="clear" w:color="auto" w:fill="FFFFFF"/>
-        </w:rPr>
-        <w:t>. </w:t>
-      </w:r>
-      <w:r>
-        <w:rPr>
-          <w:color w:val="202124"/>
-          <w:shd w:val="clear" w:color="auto" w:fill="FFFFFF"/>
-        </w:rPr>
-        <w:t xml:space="preserve">The classes </w:t>
-      </w:r>
-      <w:proofErr w:type="spellStart"/>
-      <w:r>
-        <w:rPr>
-          <w:color w:val="202124"/>
-          <w:shd w:val="clear" w:color="auto" w:fill="FFFFFF"/>
-        </w:rPr>
-        <w:t>WeeklyChart</w:t>
-      </w:r>
-      <w:proofErr w:type="spellEnd"/>
-      <w:r>
-        <w:rPr>
-          <w:color w:val="202124"/>
-          <w:shd w:val="clear" w:color="auto" w:fill="FFFFFF"/>
-        </w:rPr>
-        <w:t xml:space="preserve"> and </w:t>
-      </w:r>
-      <w:proofErr w:type="spellStart"/>
-      <w:r>
-        <w:rPr>
-          <w:color w:val="202124"/>
-          <w:shd w:val="clear" w:color="auto" w:fill="FFFFFF"/>
-        </w:rPr>
-        <w:t>MonthlyChart</w:t>
-      </w:r>
-      <w:proofErr w:type="spellEnd"/>
-      <w:r>
-        <w:rPr>
-          <w:color w:val="202124"/>
-          <w:shd w:val="clear" w:color="auto" w:fill="FFFFFF"/>
-        </w:rPr>
-        <w:t xml:space="preserve"> implement the </w:t>
-      </w:r>
-      <w:proofErr w:type="spellStart"/>
-      <w:r>
-        <w:rPr>
-          <w:color w:val="202124"/>
-          <w:shd w:val="clear" w:color="auto" w:fill="FFFFFF"/>
-        </w:rPr>
-        <w:t>ChartStrategy</w:t>
-      </w:r>
-      <w:proofErr w:type="spellEnd"/>
-      <w:r>
-        <w:rPr>
-          <w:color w:val="202124"/>
-          <w:shd w:val="clear" w:color="auto" w:fill="FFFFFF"/>
-        </w:rPr>
-        <w:t xml:space="preserve"> interface. When the user wants to show a chart, the strategy is applied. If the user wants to see a chart with custom dates, the weekly strategy is applied to the chart in the </w:t>
-      </w:r>
-      <w:proofErr w:type="spellStart"/>
-      <w:r>
-        <w:rPr>
-          <w:color w:val="202124"/>
-          <w:shd w:val="clear" w:color="auto" w:fill="FFFFFF"/>
-        </w:rPr>
-        <w:t>DreamController</w:t>
-      </w:r>
-      <w:proofErr w:type="spellEnd"/>
-      <w:r>
-        <w:rPr>
-          <w:color w:val="202124"/>
-          <w:shd w:val="clear" w:color="auto" w:fill="FFFFFF"/>
-        </w:rPr>
-        <w:t>, otherwise the monthly strategy is applied.</w:t>
+        <w:t>5</w:t>
+      </w:r>
+      <w:r>
+        <w:rPr>
+          <w:b/>
+          <w:sz w:val="28"/>
+        </w:rPr>
+        <w:t>.</w:t>
+      </w:r>
+      <w:r>
+        <w:rPr>
+          <w:b/>
+          <w:sz w:val="28"/>
+        </w:rPr>
+        <w:t>2</w:t>
+      </w:r>
+      <w:r>
+        <w:rPr>
+          <w:b/>
+          <w:sz w:val="28"/>
+        </w:rPr>
+        <w:t xml:space="preserve"> </w:t>
+      </w:r>
+      <w:r>
+        <w:rPr>
+          <w:b/>
+          <w:sz w:val="28"/>
+        </w:rPr>
+        <w:t xml:space="preserve">UML </w:t>
+      </w:r>
+      <w:r>
+        <w:rPr>
+          <w:b/>
+          <w:sz w:val="28"/>
+        </w:rPr>
+        <w:t>Class Diagram</w:t>
       </w:r>
     </w:p>
     <w:p>
@@ -2954,8 +2873,8 @@
         <w:spacing w:line="240" w:lineRule="auto"/>
         <w:jc w:val="both"/>
         <w:rPr>
-          <w:bCs/>
-          <w:szCs w:val="14"/>
+          <w:b/>
+          <w:sz w:val="28"/>
         </w:rPr>
       </w:pPr>
     </w:p>
@@ -2964,20 +2883,20 @@
         <w:spacing w:line="240" w:lineRule="auto"/>
         <w:jc w:val="both"/>
         <w:rPr>
-          <w:bCs/>
-          <w:szCs w:val="14"/>
-        </w:rPr>
-      </w:pPr>
-      <w:r>
-        <w:rPr>
-          <w:bCs/>
-          <w:szCs w:val="14"/>
+          <w:b/>
+          <w:sz w:val="28"/>
+        </w:rPr>
+      </w:pPr>
+      <w:r>
+        <w:rPr>
+          <w:b/>
+          <w:sz w:val="28"/>
         </w:rPr>
         <w:drawing>
-          <wp:inline distT="0" distB="0" distL="0" distR="0" wp14:anchorId="024B23B9" wp14:editId="17A61526">
-            <wp:extent cx="5029902" cy="2314898"/>
-            <wp:effectExtent l="0" t="0" r="0" b="9525"/>
-            <wp:docPr id="1031511789" name="Picture 1"/>
+          <wp:inline distT="0" distB="0" distL="0" distR="0" wp14:anchorId="60BB0995" wp14:editId="1D995B8A">
+            <wp:extent cx="5943600" cy="3731260"/>
+            <wp:effectExtent l="0" t="0" r="0" b="0"/>
+            <wp:docPr id="515537112" name="Picture 1"/>
             <wp:cNvGraphicFramePr>
               <a:graphicFrameLocks xmlns:a="http://schemas.openxmlformats.org/drawingml/2006/main" noChangeAspect="1"/>
             </wp:cNvGraphicFramePr>
@@ -2985,7 +2904,7 @@
               <a:graphicData uri="http://schemas.openxmlformats.org/drawingml/2006/picture">
                 <pic:pic xmlns:pic="http://schemas.openxmlformats.org/drawingml/2006/picture">
                   <pic:nvPicPr>
-                    <pic:cNvPr id="1031511789" name=""/>
+                    <pic:cNvPr id="515537112" name=""/>
                     <pic:cNvPicPr/>
                   </pic:nvPicPr>
                   <pic:blipFill>
@@ -2997,7 +2916,7 @@
                   <pic:spPr>
                     <a:xfrm>
                       <a:off x="0" y="0"/>
-                      <a:ext cx="5029902" cy="2314898"/>
+                      <a:ext cx="5943600" cy="3731260"/>
                     </a:xfrm>
                     <a:prstGeom prst="rect">
                       <a:avLst/>
@@ -3014,119 +2933,12 @@
       <w:pPr>
         <w:spacing w:line="240" w:lineRule="auto"/>
         <w:jc w:val="both"/>
-        <w:rPr>
-          <w:b/>
-          <w:sz w:val="28"/>
-        </w:rPr>
-      </w:pPr>
-      <w:r>
-        <w:rPr>
-          <w:b/>
-          <w:sz w:val="28"/>
-        </w:rPr>
-        <w:t>5</w:t>
-      </w:r>
-      <w:r>
-        <w:rPr>
-          <w:b/>
-          <w:sz w:val="28"/>
-        </w:rPr>
-        <w:t>.</w:t>
-      </w:r>
-      <w:r>
-        <w:rPr>
-          <w:b/>
-          <w:sz w:val="28"/>
-        </w:rPr>
-        <w:t>2</w:t>
-      </w:r>
-      <w:r>
-        <w:rPr>
-          <w:b/>
-          <w:sz w:val="28"/>
-        </w:rPr>
-        <w:t xml:space="preserve"> </w:t>
-      </w:r>
-      <w:r>
-        <w:rPr>
-          <w:b/>
-          <w:sz w:val="28"/>
-        </w:rPr>
-        <w:t xml:space="preserve">UML </w:t>
-      </w:r>
-      <w:r>
-        <w:rPr>
-          <w:b/>
-          <w:sz w:val="28"/>
-        </w:rPr>
-        <w:t>Class Diagram</w:t>
-      </w:r>
+      </w:pPr>
     </w:p>
     <w:p>
       <w:pPr>
         <w:spacing w:line="240" w:lineRule="auto"/>
         <w:jc w:val="both"/>
-        <w:rPr>
-          <w:b/>
-          <w:sz w:val="28"/>
-        </w:rPr>
-      </w:pPr>
-    </w:p>
-    <w:p>
-      <w:pPr>
-        <w:spacing w:line="240" w:lineRule="auto"/>
-        <w:jc w:val="both"/>
-        <w:rPr>
-          <w:b/>
-          <w:sz w:val="28"/>
-        </w:rPr>
-      </w:pPr>
-      <w:r>
-        <w:rPr>
-          <w:b/>
-          <w:sz w:val="28"/>
-        </w:rPr>
-        <w:drawing>
-          <wp:inline distT="0" distB="0" distL="0" distR="0" wp14:anchorId="4A4A659E" wp14:editId="6C6C69CC">
-            <wp:extent cx="6009956" cy="2415540"/>
-            <wp:effectExtent l="0" t="0" r="0" b="0"/>
-            <wp:docPr id="1473257360" name="Picture 1" descr="Graphical user interface&#10;&#10;Description automatically generated"/>
-            <wp:cNvGraphicFramePr>
-              <a:graphicFrameLocks xmlns:a="http://schemas.openxmlformats.org/drawingml/2006/main" noChangeAspect="1"/>
-            </wp:cNvGraphicFramePr>
-            <a:graphic xmlns:a="http://schemas.openxmlformats.org/drawingml/2006/main">
-              <a:graphicData uri="http://schemas.openxmlformats.org/drawingml/2006/picture">
-                <pic:pic xmlns:pic="http://schemas.openxmlformats.org/drawingml/2006/picture">
-                  <pic:nvPicPr>
-                    <pic:cNvPr id="1473257360" name="Picture 1" descr="Graphical user interface&#10;&#10;Description automatically generated"/>
-                    <pic:cNvPicPr/>
-                  </pic:nvPicPr>
-                  <pic:blipFill>
-                    <a:blip r:embed="rId16"/>
-                    <a:stretch>
-                      <a:fillRect/>
-                    </a:stretch>
-                  </pic:blipFill>
-                  <pic:spPr>
-                    <a:xfrm>
-                      <a:off x="0" y="0"/>
-                      <a:ext cx="6018744" cy="2419072"/>
-                    </a:xfrm>
-                    <a:prstGeom prst="rect">
-                      <a:avLst/>
-                    </a:prstGeom>
-                  </pic:spPr>
-                </pic:pic>
-              </a:graphicData>
-            </a:graphic>
-          </wp:inline>
-        </w:drawing>
-      </w:r>
-    </w:p>
-    <w:p>
-      <w:pPr>
-        <w:spacing w:line="240" w:lineRule="auto"/>
-        <w:jc w:val="both"/>
       </w:pPr>
     </w:p>
     <w:p>
@@ -3156,10 +2968,119 @@
           <w:rFonts w:ascii="Times New Roman" w:hAnsi="Times New Roman"/>
         </w:rPr>
       </w:pPr>
-      <w:r>
-        <w:rPr>
-          <w:rFonts w:ascii="Times New Roman" w:hAnsi="Times New Roman"/>
-        </w:rPr>
+    </w:p>
+    <w:p>
+      <w:pPr>
+        <w:pStyle w:val="Title"/>
+        <w:jc w:val="both"/>
+        <w:rPr>
+          <w:rFonts w:ascii="Times New Roman" w:hAnsi="Times New Roman"/>
+        </w:rPr>
+      </w:pPr>
+    </w:p>
+    <w:p>
+      <w:pPr>
+        <w:pStyle w:val="Title"/>
+        <w:jc w:val="both"/>
+        <w:rPr>
+          <w:rFonts w:ascii="Times New Roman" w:hAnsi="Times New Roman"/>
+        </w:rPr>
+      </w:pPr>
+    </w:p>
+    <w:p>
+      <w:pPr>
+        <w:pStyle w:val="Title"/>
+        <w:jc w:val="both"/>
+        <w:rPr>
+          <w:rFonts w:ascii="Times New Roman" w:hAnsi="Times New Roman"/>
+        </w:rPr>
+      </w:pPr>
+    </w:p>
+    <w:p>
+      <w:pPr>
+        <w:pStyle w:val="Title"/>
+        <w:jc w:val="both"/>
+        <w:rPr>
+          <w:rFonts w:ascii="Times New Roman" w:hAnsi="Times New Roman"/>
+        </w:rPr>
+      </w:pPr>
+    </w:p>
+    <w:p>
+      <w:pPr>
+        <w:pStyle w:val="Title"/>
+        <w:jc w:val="both"/>
+        <w:rPr>
+          <w:rFonts w:ascii="Times New Roman" w:hAnsi="Times New Roman"/>
+        </w:rPr>
+      </w:pPr>
+    </w:p>
+    <w:p>
+      <w:pPr>
+        <w:pStyle w:val="Title"/>
+        <w:jc w:val="both"/>
+        <w:rPr>
+          <w:rFonts w:ascii="Times New Roman" w:hAnsi="Times New Roman"/>
+        </w:rPr>
+      </w:pPr>
+    </w:p>
+    <w:p>
+      <w:pPr>
+        <w:pStyle w:val="Title"/>
+        <w:jc w:val="both"/>
+        <w:rPr>
+          <w:rFonts w:ascii="Times New Roman" w:hAnsi="Times New Roman"/>
+        </w:rPr>
+      </w:pPr>
+    </w:p>
+    <w:p>
+      <w:pPr>
+        <w:pStyle w:val="Title"/>
+        <w:jc w:val="both"/>
+        <w:rPr>
+          <w:rFonts w:ascii="Times New Roman" w:hAnsi="Times New Roman"/>
+        </w:rPr>
+      </w:pPr>
+    </w:p>
+    <w:p>
+      <w:pPr>
+        <w:pStyle w:val="Title"/>
+        <w:jc w:val="both"/>
+        <w:rPr>
+          <w:rFonts w:ascii="Times New Roman" w:hAnsi="Times New Roman"/>
+        </w:rPr>
+      </w:pPr>
+    </w:p>
+    <w:p>
+      <w:pPr>
+        <w:pStyle w:val="Title"/>
+        <w:jc w:val="both"/>
+        <w:rPr>
+          <w:rFonts w:ascii="Times New Roman" w:hAnsi="Times New Roman"/>
+        </w:rPr>
+      </w:pPr>
+    </w:p>
+    <w:p>
+      <w:pPr>
+        <w:pStyle w:val="Title"/>
+        <w:jc w:val="both"/>
+        <w:rPr>
+          <w:rFonts w:ascii="Times New Roman" w:hAnsi="Times New Roman"/>
+        </w:rPr>
+      </w:pPr>
+    </w:p>
+    <w:p>
+      <w:pPr>
+        <w:pStyle w:val="Title"/>
+        <w:jc w:val="both"/>
+        <w:rPr>
+          <w:rFonts w:ascii="Times New Roman" w:hAnsi="Times New Roman"/>
+        </w:rPr>
+      </w:pPr>
+      <w:r>
+        <w:rPr>
+          <w:rFonts w:ascii="Times New Roman" w:hAnsi="Times New Roman"/>
+        </w:rPr>
+        <w:lastRenderedPageBreak/>
         <w:t>6</w:t>
       </w:r>
       <w:r>
@@ -3198,12 +3119,10 @@
       <w:r>
         <w:rPr>
           <w:rFonts w:ascii="Times New Roman" w:hAnsi="Times New Roman"/>
-          <w:noProof/>
-        </w:rPr>
-        <w:lastRenderedPageBreak/>
+        </w:rPr>
         <w:drawing>
-          <wp:inline distT="0" distB="0" distL="0" distR="0" wp14:anchorId="650B4B7B" wp14:editId="79F3DD0A">
-            <wp:extent cx="3870960" cy="3933409"/>
+          <wp:inline distT="0" distB="0" distL="0" distR="0" wp14:anchorId="650B4B7B" wp14:editId="75958159">
+            <wp:extent cx="4066309" cy="4131909"/>
             <wp:effectExtent l="0" t="0" r="0" b="0"/>
             <wp:docPr id="1559614617" name="Picture 1" descr="Graphical user interface&#10;&#10;Description automatically generated"/>
             <wp:cNvGraphicFramePr>
@@ -3217,7 +3136,7 @@
                     <pic:cNvPicPr/>
                   </pic:nvPicPr>
                   <pic:blipFill>
-                    <a:blip r:embed="rId17"/>
+                    <a:blip r:embed="rId16"/>
                     <a:stretch>
                       <a:fillRect/>
                     </a:stretch>
@@ -3225,7 +3144,7 @@
                   <pic:spPr>
                     <a:xfrm>
                       <a:off x="0" y="0"/>
-                      <a:ext cx="3892885" cy="3955687"/>
+                      <a:ext cx="4075110" cy="4140852"/>
                     </a:xfrm>
                     <a:prstGeom prst="rect">
                       <a:avLst/>
@@ -3340,7 +3259,7 @@
     </w:p>
     <w:p/>
     <w:p>
-      <w:hyperlink r:id="rId18" w:history="1">
+      <w:hyperlink r:id="rId17" w:history="1">
         <w:r>
           <w:rPr>
             <w:rStyle w:val="Hyperlink"/>
@@ -3353,7 +3272,7 @@
       </w:r>
     </w:p>
     <w:p>
-      <w:hyperlink r:id="rId19" w:anchor=":~:text=by%20Derek%20Greer.-,Overview,upon%20in%20the%20user%20interface" w:history="1">
+      <w:hyperlink r:id="rId18" w:anchor=":~:text=by%20Derek%20Greer.-,Overview,upon%20in%20the%20user%20interface" w:history="1">
         <w:r>
           <w:rPr>
             <w:rStyle w:val="Hyperlink"/>
@@ -3374,34 +3293,6 @@
         <w:t xml:space="preserve"> MVP</w:t>
       </w:r>
     </w:p>
-    <w:p>
-      <w:hyperlink r:id="rId20" w:history="1">
-        <w:r>
-          <w:rPr>
-            <w:rStyle w:val="Hyperlink"/>
-          </w:rPr>
-          <w:t>https://refactoring.guru/design</w:t>
-        </w:r>
-        <w:r>
-          <w:rPr>
-            <w:rStyle w:val="Hyperlink"/>
-          </w:rPr>
-          <w:t>-</w:t>
-        </w:r>
-        <w:r>
-          <w:rPr>
-            <w:rStyle w:val="Hyperlink"/>
-          </w:rPr>
-          <w:t>patterns/strategy/java/example#:~:text=Strategy%20is%20a%20behavioral%20design,to%20the%20linked%20strategy%20object</w:t>
-        </w:r>
-      </w:hyperlink>
-      <w:r>
-        <w:t>.</w:t>
-      </w:r>
-      <w:r>
-        <w:t xml:space="preserve"> - Strategy </w:t>
-      </w:r>
-    </w:p>
     <w:p/>
     <w:p>
       <w:pPr>
@@ -3415,14 +3306,14 @@
     <w:p/>
     <w:p>
       <w:r>
-        <w:t>https://youtu.be/KVNdZ7BLv2U</w:t>
+        <w:t>https://youtu.be/GCYE_y41pPQ</w:t>
       </w:r>
     </w:p>
     <w:sectPr>
-      <w:headerReference w:type="default" r:id="rId21"/>
-      <w:footerReference w:type="default" r:id="rId22"/>
-      <w:headerReference w:type="first" r:id="rId23"/>
-      <w:footerReference w:type="first" r:id="rId24"/>
+      <w:headerReference w:type="default" r:id="rId19"/>
+      <w:footerReference w:type="default" r:id="rId20"/>
+      <w:headerReference w:type="first" r:id="rId21"/>
+      <w:footerReference w:type="first" r:id="rId22"/>
       <w:pgSz w:w="12240" w:h="15840" w:code="1"/>
       <w:pgMar w:top="1440" w:right="1440" w:bottom="1440" w:left="1440" w:header="720" w:footer="720" w:gutter="0"/>
       <w:cols w:space="720"/>
@@ -3432,7 +3323,7 @@
 </file>
 
 <file path=word/endnotes.xml><?xml version="1.0" encoding="utf-8"?>
-<w:endnotes xmlns:wpc="http://schemas.microsoft.com/office/word/2010/wordprocessingCanvas" xmlns:cx="http://schemas.microsoft.com/office/drawing/2014/chartex" xmlns:cx1="http://schemas.microsoft.com/office/drawing/2015/9/8/chartex" xmlns:cx2="http://schemas.microsoft.com/office/drawing/2015/10/21/chartex" xmlns:cx3="http://schemas.microsoft.com/office/drawing/2016/5/9/chartex" xmlns:cx4="http://schemas.microsoft.com/office/drawing/2016/5/10/chartex" xmlns:cx5="http://schemas.microsoft.com/office/drawing/2016/5/11/chartex" xmlns:cx6="http://schemas.microsoft.com/office/drawing/2016/5/12/chartex" xmlns:cx7="http://schemas.microsoft.com/office/drawing/2016/5/13/chartex" xmlns:cx8="http://schemas.microsoft.com/office/drawing/2016/5/14/chartex" xmlns:mc="http://schemas.openxmlformats.org/markup-compatibility/2006" xmlns:aink="http://schemas.microsoft.com/office/drawing/2016/ink" xmlns:am3d="http://schemas.microsoft.com/office/drawing/2017/model3d" xmlns:o="urn:schemas-microsoft-com:office:office" xmlns:oel="http://schemas.microsoft.com/office/2019/extlst" xmlns:r="http://schemas.openxmlformats.org/officeDocument/2006/relationships" xmlns:m="http://schemas.openxmlformats.org/officeDocument/2006/math" xmlns:v="urn:schemas-microsoft-com:vml" xmlns:wp14="http://schemas.microsoft.com/office/word/2010/wordprocessingDrawing" xmlns:wp="http://schemas.openxmlformats.org/drawingml/2006/wordprocessingDrawing" xmlns:w10="urn:schemas-microsoft-com:office:word" xmlns:w="http://schemas.openxmlformats.org/wordprocessingml/2006/main" xmlns:w14="http://schemas.microsoft.com/office/word/2010/wordml" xmlns:w15="http://schemas.microsoft.com/office/word/2012/wordml" xmlns:w16cex="http://schemas.microsoft.com/office/word/2018/wordml/cex" xmlns:w16cid="http://schemas.microsoft.com/office/word/2016/wordml/cid" xmlns:w16="http://schemas.microsoft.com/office/word/2018/wordml" xmlns:w16du="http://schemas.microsoft.com/office/word/2023/wordml/word16du" xmlns:w16sdtdh="http://schemas.microsoft.com/office/word/2020/wordml/sdtdatahash" xmlns:w16se="http://schemas.microsoft.com/office/word/2015/wordml/symex" xmlns:wpg="http://schemas.microsoft.com/office/word/2010/wordprocessingGroup" xmlns:wpi="http://schemas.microsoft.com/office/word/2010/wordprocessingInk" xmlns:wne="http://schemas.microsoft.com/office/word/2006/wordml" xmlns:wps="http://schemas.microsoft.com/office/word/2010/wordprocessingShape" mc:Ignorable="w14 w15 w16se w16cid w16 w16cex w16sdtdh wp14">
+<w:endnotes xmlns:wpc="http://schemas.microsoft.com/office/word/2010/wordprocessingCanvas" xmlns:cx="http://schemas.microsoft.com/office/drawing/2014/chartex" xmlns:cx1="http://schemas.microsoft.com/office/drawing/2015/9/8/chartex" xmlns:cx2="http://schemas.microsoft.com/office/drawing/2015/10/21/chartex" xmlns:cx3="http://schemas.microsoft.com/office/drawing/2016/5/9/chartex" xmlns:cx4="http://schemas.microsoft.com/office/drawing/2016/5/10/chartex" xmlns:cx5="http://schemas.microsoft.com/office/drawing/2016/5/11/chartex" xmlns:cx6="http://schemas.microsoft.com/office/drawing/2016/5/12/chartex" xmlns:cx7="http://schemas.microsoft.com/office/drawing/2016/5/13/chartex" xmlns:cx8="http://schemas.microsoft.com/office/drawing/2016/5/14/chartex" xmlns:mc="http://schemas.openxmlformats.org/markup-compatibility/2006" xmlns:aink="http://schemas.microsoft.com/office/drawing/2016/ink" xmlns:am3d="http://schemas.microsoft.com/office/drawing/2017/model3d" xmlns:o="urn:schemas-microsoft-com:office:office" xmlns:oel="http://schemas.microsoft.com/office/2019/extlst" xmlns:r="http://schemas.openxmlformats.org/officeDocument/2006/relationships" xmlns:m="http://schemas.openxmlformats.org/officeDocument/2006/math" xmlns:v="urn:schemas-microsoft-com:vml" xmlns:wp14="http://schemas.microsoft.com/office/word/2010/wordprocessingDrawing" xmlns:wp="http://schemas.openxmlformats.org/drawingml/2006/wordprocessingDrawing" xmlns:w10="urn:schemas-microsoft-com:office:word" xmlns:w="http://schemas.openxmlformats.org/wordprocessingml/2006/main" xmlns:w14="http://schemas.microsoft.com/office/word/2010/wordml" xmlns:w15="http://schemas.microsoft.com/office/word/2012/wordml" xmlns:w16cex="http://schemas.microsoft.com/office/word/2018/wordml/cex" xmlns:w16cid="http://schemas.microsoft.com/office/word/2016/wordml/cid" xmlns:w16="http://schemas.microsoft.com/office/word/2018/wordml" xmlns:w16sdtdh="http://schemas.microsoft.com/office/word/2020/wordml/sdtdatahash" xmlns:w16se="http://schemas.microsoft.com/office/word/2015/wordml/symex" xmlns:wpg="http://schemas.microsoft.com/office/word/2010/wordprocessingGroup" xmlns:wpi="http://schemas.microsoft.com/office/word/2010/wordprocessingInk" xmlns:wne="http://schemas.microsoft.com/office/word/2006/wordml" xmlns:wps="http://schemas.microsoft.com/office/word/2010/wordprocessingShape" mc:Ignorable="w14 w15 w16se w16cid w16 w16cex w16sdtdh wp14">
   <w:endnote w:type="separator" w:id="-1">
     <w:p>
       <w:pPr>
@@ -3457,7 +3348,7 @@
 </file>
 
 <file path=word/footer1.xml><?xml version="1.0" encoding="utf-8"?>
-<w:ftr xmlns:wpc="http://schemas.microsoft.com/office/word/2010/wordprocessingCanvas" xmlns:cx="http://schemas.microsoft.com/office/drawing/2014/chartex" xmlns:cx1="http://schemas.microsoft.com/office/drawing/2015/9/8/chartex" xmlns:cx2="http://schemas.microsoft.com/office/drawing/2015/10/21/chartex" xmlns:cx3="http://schemas.microsoft.com/office/drawing/2016/5/9/chartex" xmlns:cx4="http://schemas.microsoft.com/office/drawing/2016/5/10/chartex" xmlns:cx5="http://schemas.microsoft.com/office/drawing/2016/5/11/chartex" xmlns:cx6="http://schemas.microsoft.com/office/drawing/2016/5/12/chartex" xmlns:cx7="http://schemas.microsoft.com/office/drawing/2016/5/13/chartex" xmlns:cx8="http://schemas.microsoft.com/office/drawing/2016/5/14/chartex" xmlns:mc="http://schemas.openxmlformats.org/markup-compatibility/2006" xmlns:aink="http://schemas.microsoft.com/office/drawing/2016/ink" xmlns:am3d="http://schemas.microsoft.com/office/drawing/2017/model3d" xmlns:o="urn:schemas-microsoft-com:office:office" xmlns:oel="http://schemas.microsoft.com/office/2019/extlst" xmlns:r="http://schemas.openxmlformats.org/officeDocument/2006/relationships" xmlns:m="http://schemas.openxmlformats.org/officeDocument/2006/math" xmlns:v="urn:schemas-microsoft-com:vml" xmlns:wp14="http://schemas.microsoft.com/office/word/2010/wordprocessingDrawing" xmlns:wp="http://schemas.openxmlformats.org/drawingml/2006/wordprocessingDrawing" xmlns:w10="urn:schemas-microsoft-com:office:word" xmlns:w="http://schemas.openxmlformats.org/wordprocessingml/2006/main" xmlns:w14="http://schemas.microsoft.com/office/word/2010/wordml" xmlns:w15="http://schemas.microsoft.com/office/word/2012/wordml" xmlns:w16cex="http://schemas.microsoft.com/office/word/2018/wordml/cex" xmlns:w16cid="http://schemas.microsoft.com/office/word/2016/wordml/cid" xmlns:w16="http://schemas.microsoft.com/office/word/2018/wordml" xmlns:w16du="http://schemas.microsoft.com/office/word/2023/wordml/word16du" xmlns:w16sdtdh="http://schemas.microsoft.com/office/word/2020/wordml/sdtdatahash" xmlns:w16se="http://schemas.microsoft.com/office/word/2015/wordml/symex" xmlns:wpg="http://schemas.microsoft.com/office/word/2010/wordprocessingGroup" xmlns:wpi="http://schemas.microsoft.com/office/word/2010/wordprocessingInk" xmlns:wne="http://schemas.microsoft.com/office/word/2006/wordml" xmlns:wps="http://schemas.microsoft.com/office/word/2010/wordprocessingShape" mc:Ignorable="w14 w15 w16se w16cid w16 w16cex w16sdtdh wp14">
+<w:ftr xmlns:wpc="http://schemas.microsoft.com/office/word/2010/wordprocessingCanvas" xmlns:cx="http://schemas.microsoft.com/office/drawing/2014/chartex" xmlns:cx1="http://schemas.microsoft.com/office/drawing/2015/9/8/chartex" xmlns:cx2="http://schemas.microsoft.com/office/drawing/2015/10/21/chartex" xmlns:cx3="http://schemas.microsoft.com/office/drawing/2016/5/9/chartex" xmlns:cx4="http://schemas.microsoft.com/office/drawing/2016/5/10/chartex" xmlns:cx5="http://schemas.microsoft.com/office/drawing/2016/5/11/chartex" xmlns:cx6="http://schemas.microsoft.com/office/drawing/2016/5/12/chartex" xmlns:cx7="http://schemas.microsoft.com/office/drawing/2016/5/13/chartex" xmlns:cx8="http://schemas.microsoft.com/office/drawing/2016/5/14/chartex" xmlns:mc="http://schemas.openxmlformats.org/markup-compatibility/2006" xmlns:aink="http://schemas.microsoft.com/office/drawing/2016/ink" xmlns:am3d="http://schemas.microsoft.com/office/drawing/2017/model3d" xmlns:o="urn:schemas-microsoft-com:office:office" xmlns:oel="http://schemas.microsoft.com/office/2019/extlst" xmlns:r="http://schemas.openxmlformats.org/officeDocument/2006/relationships" xmlns:m="http://schemas.openxmlformats.org/officeDocument/2006/math" xmlns:v="urn:schemas-microsoft-com:vml" xmlns:wp14="http://schemas.microsoft.com/office/word/2010/wordprocessingDrawing" xmlns:wp="http://schemas.openxmlformats.org/drawingml/2006/wordprocessingDrawing" xmlns:w10="urn:schemas-microsoft-com:office:word" xmlns:w="http://schemas.openxmlformats.org/wordprocessingml/2006/main" xmlns:w14="http://schemas.microsoft.com/office/word/2010/wordml" xmlns:w15="http://schemas.microsoft.com/office/word/2012/wordml" xmlns:w16cex="http://schemas.microsoft.com/office/word/2018/wordml/cex" xmlns:w16cid="http://schemas.microsoft.com/office/word/2016/wordml/cid" xmlns:w16="http://schemas.microsoft.com/office/word/2018/wordml" xmlns:w16sdtdh="http://schemas.microsoft.com/office/word/2020/wordml/sdtdatahash" xmlns:w16se="http://schemas.microsoft.com/office/word/2015/wordml/symex" xmlns:wpg="http://schemas.microsoft.com/office/word/2010/wordprocessingGroup" xmlns:wpi="http://schemas.microsoft.com/office/word/2010/wordprocessingInk" xmlns:wne="http://schemas.microsoft.com/office/word/2006/wordml" xmlns:wps="http://schemas.microsoft.com/office/word/2010/wordprocessingShape" mc:Ignorable="w14 w15 w16se w16cid w16 w16cex w16sdtdh wp14">
   <w:p>
     <w:pPr>
       <w:pStyle w:val="Footer"/>
@@ -3495,7 +3386,7 @@
 </file>
 
 <file path=word/footer2.xml><?xml version="1.0" encoding="utf-8"?>
-<w:ftr xmlns:wpc="http://schemas.microsoft.com/office/word/2010/wordprocessingCanvas" xmlns:cx="http://schemas.microsoft.com/office/drawing/2014/chartex" xmlns:cx1="http://schemas.microsoft.com/office/drawing/2015/9/8/chartex" xmlns:cx2="http://schemas.microsoft.com/office/drawing/2015/10/21/chartex" xmlns:cx3="http://schemas.microsoft.com/office/drawing/2016/5/9/chartex" xmlns:cx4="http://schemas.microsoft.com/office/drawing/2016/5/10/chartex" xmlns:cx5="http://schemas.microsoft.com/office/drawing/2016/5/11/chartex" xmlns:cx6="http://schemas.microsoft.com/office/drawing/2016/5/12/chartex" xmlns:cx7="http://schemas.microsoft.com/office/drawing/2016/5/13/chartex" xmlns:cx8="http://schemas.microsoft.com/office/drawing/2016/5/14/chartex" xmlns:mc="http://schemas.openxmlformats.org/markup-compatibility/2006" xmlns:aink="http://schemas.microsoft.com/office/drawing/2016/ink" xmlns:am3d="http://schemas.microsoft.com/office/drawing/2017/model3d" xmlns:o="urn:schemas-microsoft-com:office:office" xmlns:oel="http://schemas.microsoft.com/office/2019/extlst" xmlns:r="http://schemas.openxmlformats.org/officeDocument/2006/relationships" xmlns:m="http://schemas.openxmlformats.org/officeDocument/2006/math" xmlns:v="urn:schemas-microsoft-com:vml" xmlns:wp14="http://schemas.microsoft.com/office/word/2010/wordprocessingDrawing" xmlns:wp="http://schemas.openxmlformats.org/drawingml/2006/wordprocessingDrawing" xmlns:w10="urn:schemas-microsoft-com:office:word" xmlns:w="http://schemas.openxmlformats.org/wordprocessingml/2006/main" xmlns:w14="http://schemas.microsoft.com/office/word/2010/wordml" xmlns:w15="http://schemas.microsoft.com/office/word/2012/wordml" xmlns:w16cex="http://schemas.microsoft.com/office/word/2018/wordml/cex" xmlns:w16cid="http://schemas.microsoft.com/office/word/2016/wordml/cid" xmlns:w16="http://schemas.microsoft.com/office/word/2018/wordml" xmlns:w16du="http://schemas.microsoft.com/office/word/2023/wordml/word16du" xmlns:w16sdtdh="http://schemas.microsoft.com/office/word/2020/wordml/sdtdatahash" xmlns:w16se="http://schemas.microsoft.com/office/word/2015/wordml/symex" xmlns:wpg="http://schemas.microsoft.com/office/word/2010/wordprocessingGroup" xmlns:wpi="http://schemas.microsoft.com/office/word/2010/wordprocessingInk" xmlns:wne="http://schemas.microsoft.com/office/word/2006/wordml" xmlns:wps="http://schemas.microsoft.com/office/word/2010/wordprocessingShape" mc:Ignorable="w14 w15 w16se w16cid w16 w16cex w16sdtdh wp14">
+<w:ftr xmlns:wpc="http://schemas.microsoft.com/office/word/2010/wordprocessingCanvas" xmlns:cx="http://schemas.microsoft.com/office/drawing/2014/chartex" xmlns:cx1="http://schemas.microsoft.com/office/drawing/2015/9/8/chartex" xmlns:cx2="http://schemas.microsoft.com/office/drawing/2015/10/21/chartex" xmlns:cx3="http://schemas.microsoft.com/office/drawing/2016/5/9/chartex" xmlns:cx4="http://schemas.microsoft.com/office/drawing/2016/5/10/chartex" xmlns:cx5="http://schemas.microsoft.com/office/drawing/2016/5/11/chartex" xmlns:cx6="http://schemas.microsoft.com/office/drawing/2016/5/12/chartex" xmlns:cx7="http://schemas.microsoft.com/office/drawing/2016/5/13/chartex" xmlns:cx8="http://schemas.microsoft.com/office/drawing/2016/5/14/chartex" xmlns:mc="http://schemas.openxmlformats.org/markup-compatibility/2006" xmlns:aink="http://schemas.microsoft.com/office/drawing/2016/ink" xmlns:am3d="http://schemas.microsoft.com/office/drawing/2017/model3d" xmlns:o="urn:schemas-microsoft-com:office:office" xmlns:oel="http://schemas.microsoft.com/office/2019/extlst" xmlns:r="http://schemas.openxmlformats.org/officeDocument/2006/relationships" xmlns:m="http://schemas.openxmlformats.org/officeDocument/2006/math" xmlns:v="urn:schemas-microsoft-com:vml" xmlns:wp14="http://schemas.microsoft.com/office/word/2010/wordprocessingDrawing" xmlns:wp="http://schemas.openxmlformats.org/drawingml/2006/wordprocessingDrawing" xmlns:w10="urn:schemas-microsoft-com:office:word" xmlns:w="http://schemas.openxmlformats.org/wordprocessingml/2006/main" xmlns:w14="http://schemas.microsoft.com/office/word/2010/wordml" xmlns:w15="http://schemas.microsoft.com/office/word/2012/wordml" xmlns:w16cex="http://schemas.microsoft.com/office/word/2018/wordml/cex" xmlns:w16cid="http://schemas.microsoft.com/office/word/2016/wordml/cid" xmlns:w16="http://schemas.microsoft.com/office/word/2018/wordml" xmlns:w16sdtdh="http://schemas.microsoft.com/office/word/2020/wordml/sdtdatahash" xmlns:w16se="http://schemas.microsoft.com/office/word/2015/wordml/symex" xmlns:wpg="http://schemas.microsoft.com/office/word/2010/wordprocessingGroup" xmlns:wpi="http://schemas.microsoft.com/office/word/2010/wordprocessingInk" xmlns:wne="http://schemas.microsoft.com/office/word/2006/wordml" xmlns:wps="http://schemas.microsoft.com/office/word/2010/wordprocessingShape" mc:Ignorable="w14 w15 w16se w16cid w16 w16cex w16sdtdh wp14">
   <w:tbl>
     <w:tblPr>
       <w:tblW w:w="0" w:type="auto"/>
@@ -3653,7 +3544,7 @@
 </file>
 
 <file path=word/footer3.xml><?xml version="1.0" encoding="utf-8"?>
-<w:ftr xmlns:wpc="http://schemas.microsoft.com/office/word/2010/wordprocessingCanvas" xmlns:cx="http://schemas.microsoft.com/office/drawing/2014/chartex" xmlns:cx1="http://schemas.microsoft.com/office/drawing/2015/9/8/chartex" xmlns:cx2="http://schemas.microsoft.com/office/drawing/2015/10/21/chartex" xmlns:cx3="http://schemas.microsoft.com/office/drawing/2016/5/9/chartex" xmlns:cx4="http://schemas.microsoft.com/office/drawing/2016/5/10/chartex" xmlns:cx5="http://schemas.microsoft.com/office/drawing/2016/5/11/chartex" xmlns:cx6="http://schemas.microsoft.com/office/drawing/2016/5/12/chartex" xmlns:cx7="http://schemas.microsoft.com/office/drawing/2016/5/13/chartex" xmlns:cx8="http://schemas.microsoft.com/office/drawing/2016/5/14/chartex" xmlns:mc="http://schemas.openxmlformats.org/markup-compatibility/2006" xmlns:aink="http://schemas.microsoft.com/office/drawing/2016/ink" xmlns:am3d="http://schemas.microsoft.com/office/drawing/2017/model3d" xmlns:o="urn:schemas-microsoft-com:office:office" xmlns:oel="http://schemas.microsoft.com/office/2019/extlst" xmlns:r="http://schemas.openxmlformats.org/officeDocument/2006/relationships" xmlns:m="http://schemas.openxmlformats.org/officeDocument/2006/math" xmlns:v="urn:schemas-microsoft-com:vml" xmlns:wp14="http://schemas.microsoft.com/office/word/2010/wordprocessingDrawing" xmlns:wp="http://schemas.openxmlformats.org/drawingml/2006/wordprocessingDrawing" xmlns:w10="urn:schemas-microsoft-com:office:word" xmlns:w="http://schemas.openxmlformats.org/wordprocessingml/2006/main" xmlns:w14="http://schemas.microsoft.com/office/word/2010/wordml" xmlns:w15="http://schemas.microsoft.com/office/word/2012/wordml" xmlns:w16cex="http://schemas.microsoft.com/office/word/2018/wordml/cex" xmlns:w16cid="http://schemas.microsoft.com/office/word/2016/wordml/cid" xmlns:w16="http://schemas.microsoft.com/office/word/2018/wordml" xmlns:w16du="http://schemas.microsoft.com/office/word/2023/wordml/word16du" xmlns:w16sdtdh="http://schemas.microsoft.com/office/word/2020/wordml/sdtdatahash" xmlns:w16se="http://schemas.microsoft.com/office/word/2015/wordml/symex" xmlns:wpg="http://schemas.microsoft.com/office/word/2010/wordprocessingGroup" xmlns:wpi="http://schemas.microsoft.com/office/word/2010/wordprocessingInk" xmlns:wne="http://schemas.microsoft.com/office/word/2006/wordml" xmlns:wps="http://schemas.microsoft.com/office/word/2010/wordprocessingShape" mc:Ignorable="w14 w15 w16se w16cid w16 w16cex w16sdtdh wp14">
+<w:ftr xmlns:wpc="http://schemas.microsoft.com/office/word/2010/wordprocessingCanvas" xmlns:cx="http://schemas.microsoft.com/office/drawing/2014/chartex" xmlns:cx1="http://schemas.microsoft.com/office/drawing/2015/9/8/chartex" xmlns:cx2="http://schemas.microsoft.com/office/drawing/2015/10/21/chartex" xmlns:cx3="http://schemas.microsoft.com/office/drawing/2016/5/9/chartex" xmlns:cx4="http://schemas.microsoft.com/office/drawing/2016/5/10/chartex" xmlns:cx5="http://schemas.microsoft.com/office/drawing/2016/5/11/chartex" xmlns:cx6="http://schemas.microsoft.com/office/drawing/2016/5/12/chartex" xmlns:cx7="http://schemas.microsoft.com/office/drawing/2016/5/13/chartex" xmlns:cx8="http://schemas.microsoft.com/office/drawing/2016/5/14/chartex" xmlns:mc="http://schemas.openxmlformats.org/markup-compatibility/2006" xmlns:aink="http://schemas.microsoft.com/office/drawing/2016/ink" xmlns:am3d="http://schemas.microsoft.com/office/drawing/2017/model3d" xmlns:o="urn:schemas-microsoft-com:office:office" xmlns:oel="http://schemas.microsoft.com/office/2019/extlst" xmlns:r="http://schemas.openxmlformats.org/officeDocument/2006/relationships" xmlns:m="http://schemas.openxmlformats.org/officeDocument/2006/math" xmlns:v="urn:schemas-microsoft-com:vml" xmlns:wp14="http://schemas.microsoft.com/office/word/2010/wordprocessingDrawing" xmlns:wp="http://schemas.openxmlformats.org/drawingml/2006/wordprocessingDrawing" xmlns:w10="urn:schemas-microsoft-com:office:word" xmlns:w="http://schemas.openxmlformats.org/wordprocessingml/2006/main" xmlns:w14="http://schemas.microsoft.com/office/word/2010/wordml" xmlns:w15="http://schemas.microsoft.com/office/word/2012/wordml" xmlns:w16cex="http://schemas.microsoft.com/office/word/2018/wordml/cex" xmlns:w16cid="http://schemas.microsoft.com/office/word/2016/wordml/cid" xmlns:w16="http://schemas.microsoft.com/office/word/2018/wordml" xmlns:w16sdtdh="http://schemas.microsoft.com/office/word/2020/wordml/sdtdatahash" xmlns:w16se="http://schemas.microsoft.com/office/word/2015/wordml/symex" xmlns:wpg="http://schemas.microsoft.com/office/word/2010/wordprocessingGroup" xmlns:wpi="http://schemas.microsoft.com/office/word/2010/wordprocessingInk" xmlns:wne="http://schemas.microsoft.com/office/word/2006/wordml" xmlns:wps="http://schemas.microsoft.com/office/word/2010/wordprocessingShape" mc:Ignorable="w14 w15 w16se w16cid w16 w16cex w16sdtdh wp14">
   <w:p>
     <w:pPr>
       <w:pStyle w:val="Footer"/>
@@ -3663,7 +3554,7 @@
 </file>
 
 <file path=word/footnotes.xml><?xml version="1.0" encoding="utf-8"?>
-<w:footnotes xmlns:wpc="http://schemas.microsoft.com/office/word/2010/wordprocessingCanvas" xmlns:cx="http://schemas.microsoft.com/office/drawing/2014/chartex" xmlns:cx1="http://schemas.microsoft.com/office/drawing/2015/9/8/chartex" xmlns:cx2="http://schemas.microsoft.com/office/drawing/2015/10/21/chartex" xmlns:cx3="http://schemas.microsoft.com/office/drawing/2016/5/9/chartex" xmlns:cx4="http://schemas.microsoft.com/office/drawing/2016/5/10/chartex" xmlns:cx5="http://schemas.microsoft.com/office/drawing/2016/5/11/chartex" xmlns:cx6="http://schemas.microsoft.com/office/drawing/2016/5/12/chartex" xmlns:cx7="http://schemas.microsoft.com/office/drawing/2016/5/13/chartex" xmlns:cx8="http://schemas.microsoft.com/office/drawing/2016/5/14/chartex" xmlns:mc="http://schemas.openxmlformats.org/markup-compatibility/2006" xmlns:aink="http://schemas.microsoft.com/office/drawing/2016/ink" xmlns:am3d="http://schemas.microsoft.com/office/drawing/2017/model3d" xmlns:o="urn:schemas-microsoft-com:office:office" xmlns:oel="http://schemas.microsoft.com/office/2019/extlst" xmlns:r="http://schemas.openxmlformats.org/officeDocument/2006/relationships" xmlns:m="http://schemas.openxmlformats.org/officeDocument/2006/math" xmlns:v="urn:schemas-microsoft-com:vml" xmlns:wp14="http://schemas.microsoft.com/office/word/2010/wordprocessingDrawing" xmlns:wp="http://schemas.openxmlformats.org/drawingml/2006/wordprocessingDrawing" xmlns:w10="urn:schemas-microsoft-com:office:word" xmlns:w="http://schemas.openxmlformats.org/wordprocessingml/2006/main" xmlns:w14="http://schemas.microsoft.com/office/word/2010/wordml" xmlns:w15="http://schemas.microsoft.com/office/word/2012/wordml" xmlns:w16cex="http://schemas.microsoft.com/office/word/2018/wordml/cex" xmlns:w16cid="http://schemas.microsoft.com/office/word/2016/wordml/cid" xmlns:w16="http://schemas.microsoft.com/office/word/2018/wordml" xmlns:w16du="http://schemas.microsoft.com/office/word/2023/wordml/word16du" xmlns:w16sdtdh="http://schemas.microsoft.com/office/word/2020/wordml/sdtdatahash" xmlns:w16se="http://schemas.microsoft.com/office/word/2015/wordml/symex" xmlns:wpg="http://schemas.microsoft.com/office/word/2010/wordprocessingGroup" xmlns:wpi="http://schemas.microsoft.com/office/word/2010/wordprocessingInk" xmlns:wne="http://schemas.microsoft.com/office/word/2006/wordml" xmlns:wps="http://schemas.microsoft.com/office/word/2010/wordprocessingShape" mc:Ignorable="w14 w15 w16se w16cid w16 w16cex w16sdtdh wp14">
+<w:footnotes xmlns:wpc="http://schemas.microsoft.com/office/word/2010/wordprocessingCanvas" xmlns:cx="http://schemas.microsoft.com/office/drawing/2014/chartex" xmlns:cx1="http://schemas.microsoft.com/office/drawing/2015/9/8/chartex" xmlns:cx2="http://schemas.microsoft.com/office/drawing/2015/10/21/chartex" xmlns:cx3="http://schemas.microsoft.com/office/drawing/2016/5/9/chartex" xmlns:cx4="http://schemas.microsoft.com/office/drawing/2016/5/10/chartex" xmlns:cx5="http://schemas.microsoft.com/office/drawing/2016/5/11/chartex" xmlns:cx6="http://schemas.microsoft.com/office/drawing/2016/5/12/chartex" xmlns:cx7="http://schemas.microsoft.com/office/drawing/2016/5/13/chartex" xmlns:cx8="http://schemas.microsoft.com/office/drawing/2016/5/14/chartex" xmlns:mc="http://schemas.openxmlformats.org/markup-compatibility/2006" xmlns:aink="http://schemas.microsoft.com/office/drawing/2016/ink" xmlns:am3d="http://schemas.microsoft.com/office/drawing/2017/model3d" xmlns:o="urn:schemas-microsoft-com:office:office" xmlns:oel="http://schemas.microsoft.com/office/2019/extlst" xmlns:r="http://schemas.openxmlformats.org/officeDocument/2006/relationships" xmlns:m="http://schemas.openxmlformats.org/officeDocument/2006/math" xmlns:v="urn:schemas-microsoft-com:vml" xmlns:wp14="http://schemas.microsoft.com/office/word/2010/wordprocessingDrawing" xmlns:wp="http://schemas.openxmlformats.org/drawingml/2006/wordprocessingDrawing" xmlns:w10="urn:schemas-microsoft-com:office:word" xmlns:w="http://schemas.openxmlformats.org/wordprocessingml/2006/main" xmlns:w14="http://schemas.microsoft.com/office/word/2010/wordml" xmlns:w15="http://schemas.microsoft.com/office/word/2012/wordml" xmlns:w16cex="http://schemas.microsoft.com/office/word/2018/wordml/cex" xmlns:w16cid="http://schemas.microsoft.com/office/word/2016/wordml/cid" xmlns:w16="http://schemas.microsoft.com/office/word/2018/wordml" xmlns:w16sdtdh="http://schemas.microsoft.com/office/word/2020/wordml/sdtdatahash" xmlns:w16se="http://schemas.microsoft.com/office/word/2015/wordml/symex" xmlns:wpg="http://schemas.microsoft.com/office/word/2010/wordprocessingGroup" xmlns:wpi="http://schemas.microsoft.com/office/word/2010/wordprocessingInk" xmlns:wne="http://schemas.microsoft.com/office/word/2006/wordml" xmlns:wps="http://schemas.microsoft.com/office/word/2010/wordprocessingShape" mc:Ignorable="w14 w15 w16se w16cid w16 w16cex w16sdtdh wp14">
   <w:footnote w:type="separator" w:id="-1">
     <w:p>
       <w:pPr>
@@ -3688,7 +3579,7 @@
 </file>
 
 <file path=word/header1.xml><?xml version="1.0" encoding="utf-8"?>
-<w:hdr xmlns:wpc="http://schemas.microsoft.com/office/word/2010/wordprocessingCanvas" xmlns:cx="http://schemas.microsoft.com/office/drawing/2014/chartex" xmlns:cx1="http://schemas.microsoft.com/office/drawing/2015/9/8/chartex" xmlns:cx2="http://schemas.microsoft.com/office/drawing/2015/10/21/chartex" xmlns:cx3="http://schemas.microsoft.com/office/drawing/2016/5/9/chartex" xmlns:cx4="http://schemas.microsoft.com/office/drawing/2016/5/10/chartex" xmlns:cx5="http://schemas.microsoft.com/office/drawing/2016/5/11/chartex" xmlns:cx6="http://schemas.microsoft.com/office/drawing/2016/5/12/chartex" xmlns:cx7="http://schemas.microsoft.com/office/drawing/2016/5/13/chartex" xmlns:cx8="http://schemas.microsoft.com/office/drawing/2016/5/14/chartex" xmlns:mc="http://schemas.openxmlformats.org/markup-compatibility/2006" xmlns:aink="http://schemas.microsoft.com/office/drawing/2016/ink" xmlns:am3d="http://schemas.microsoft.com/office/drawing/2017/model3d" xmlns:o="urn:schemas-microsoft-com:office:office" xmlns:oel="http://schemas.microsoft.com/office/2019/extlst" xmlns:r="http://schemas.openxmlformats.org/officeDocument/2006/relationships" xmlns:m="http://schemas.openxmlformats.org/officeDocument/2006/math" xmlns:v="urn:schemas-microsoft-com:vml" xmlns:wp14="http://schemas.microsoft.com/office/word/2010/wordprocessingDrawing" xmlns:wp="http://schemas.openxmlformats.org/drawingml/2006/wordprocessingDrawing" xmlns:w10="urn:schemas-microsoft-com:office:word" xmlns:w="http://schemas.openxmlformats.org/wordprocessingml/2006/main" xmlns:w14="http://schemas.microsoft.com/office/word/2010/wordml" xmlns:w15="http://schemas.microsoft.com/office/word/2012/wordml" xmlns:w16cex="http://schemas.microsoft.com/office/word/2018/wordml/cex" xmlns:w16cid="http://schemas.microsoft.com/office/word/2016/wordml/cid" xmlns:w16="http://schemas.microsoft.com/office/word/2018/wordml" xmlns:w16du="http://schemas.microsoft.com/office/word/2023/wordml/word16du" xmlns:w16sdtdh="http://schemas.microsoft.com/office/word/2020/wordml/sdtdatahash" xmlns:w16se="http://schemas.microsoft.com/office/word/2015/wordml/symex" xmlns:wpg="http://schemas.microsoft.com/office/word/2010/wordprocessingGroup" xmlns:wpi="http://schemas.microsoft.com/office/word/2010/wordprocessingInk" xmlns:wne="http://schemas.microsoft.com/office/word/2006/wordml" xmlns:wps="http://schemas.microsoft.com/office/word/2010/wordprocessingShape" mc:Ignorable="w14 w15 w16se w16cid w16 w16cex w16sdtdh wp14">
+<w:hdr xmlns:wpc="http://schemas.microsoft.com/office/word/2010/wordprocessingCanvas" xmlns:cx="http://schemas.microsoft.com/office/drawing/2014/chartex" xmlns:cx1="http://schemas.microsoft.com/office/drawing/2015/9/8/chartex" xmlns:cx2="http://schemas.microsoft.com/office/drawing/2015/10/21/chartex" xmlns:cx3="http://schemas.microsoft.com/office/drawing/2016/5/9/chartex" xmlns:cx4="http://schemas.microsoft.com/office/drawing/2016/5/10/chartex" xmlns:cx5="http://schemas.microsoft.com/office/drawing/2016/5/11/chartex" xmlns:cx6="http://schemas.microsoft.com/office/drawing/2016/5/12/chartex" xmlns:cx7="http://schemas.microsoft.com/office/drawing/2016/5/13/chartex" xmlns:cx8="http://schemas.microsoft.com/office/drawing/2016/5/14/chartex" xmlns:mc="http://schemas.openxmlformats.org/markup-compatibility/2006" xmlns:aink="http://schemas.microsoft.com/office/drawing/2016/ink" xmlns:am3d="http://schemas.microsoft.com/office/drawing/2017/model3d" xmlns:o="urn:schemas-microsoft-com:office:office" xmlns:oel="http://schemas.microsoft.com/office/2019/extlst" xmlns:r="http://schemas.openxmlformats.org/officeDocument/2006/relationships" xmlns:m="http://schemas.openxmlformats.org/officeDocument/2006/math" xmlns:v="urn:schemas-microsoft-com:vml" xmlns:wp14="http://schemas.microsoft.com/office/word/2010/wordprocessingDrawing" xmlns:wp="http://schemas.openxmlformats.org/drawingml/2006/wordprocessingDrawing" xmlns:w10="urn:schemas-microsoft-com:office:word" xmlns:w="http://schemas.openxmlformats.org/wordprocessingml/2006/main" xmlns:w14="http://schemas.microsoft.com/office/word/2010/wordml" xmlns:w15="http://schemas.microsoft.com/office/word/2012/wordml" xmlns:w16cex="http://schemas.microsoft.com/office/word/2018/wordml/cex" xmlns:w16cid="http://schemas.microsoft.com/office/word/2016/wordml/cid" xmlns:w16="http://schemas.microsoft.com/office/word/2018/wordml" xmlns:w16sdtdh="http://schemas.microsoft.com/office/word/2020/wordml/sdtdatahash" xmlns:w16se="http://schemas.microsoft.com/office/word/2015/wordml/symex" xmlns:wpg="http://schemas.microsoft.com/office/word/2010/wordprocessingGroup" xmlns:wpi="http://schemas.microsoft.com/office/word/2010/wordprocessingInk" xmlns:wne="http://schemas.microsoft.com/office/word/2006/wordml" xmlns:wps="http://schemas.microsoft.com/office/word/2010/wordprocessingShape" mc:Ignorable="w14 w15 w16se w16cid w16 w16cex w16sdtdh wp14">
   <w:p>
     <w:pPr>
       <w:rPr>
@@ -3705,7 +3596,7 @@
 </file>
 
 <file path=word/header2.xml><?xml version="1.0" encoding="utf-8"?>
-<w:hdr xmlns:wpc="http://schemas.microsoft.com/office/word/2010/wordprocessingCanvas" xmlns:cx="http://schemas.microsoft.com/office/drawing/2014/chartex" xmlns:cx1="http://schemas.microsoft.com/office/drawing/2015/9/8/chartex" xmlns:cx2="http://schemas.microsoft.com/office/drawing/2015/10/21/chartex" xmlns:cx3="http://schemas.microsoft.com/office/drawing/2016/5/9/chartex" xmlns:cx4="http://schemas.microsoft.com/office/drawing/2016/5/10/chartex" xmlns:cx5="http://schemas.microsoft.com/office/drawing/2016/5/11/chartex" xmlns:cx6="http://schemas.microsoft.com/office/drawing/2016/5/12/chartex" xmlns:cx7="http://schemas.microsoft.com/office/drawing/2016/5/13/chartex" xmlns:cx8="http://schemas.microsoft.com/office/drawing/2016/5/14/chartex" xmlns:mc="http://schemas.openxmlformats.org/markup-compatibility/2006" xmlns:aink="http://schemas.microsoft.com/office/drawing/2016/ink" xmlns:am3d="http://schemas.microsoft.com/office/drawing/2017/model3d" xmlns:o="urn:schemas-microsoft-com:office:office" xmlns:oel="http://schemas.microsoft.com/office/2019/extlst" xmlns:r="http://schemas.openxmlformats.org/officeDocument/2006/relationships" xmlns:m="http://schemas.openxmlformats.org/officeDocument/2006/math" xmlns:v="urn:schemas-microsoft-com:vml" xmlns:wp14="http://schemas.microsoft.com/office/word/2010/wordprocessingDrawing" xmlns:wp="http://schemas.openxmlformats.org/drawingml/2006/wordprocessingDrawing" xmlns:w10="urn:schemas-microsoft-com:office:word" xmlns:w="http://schemas.openxmlformats.org/wordprocessingml/2006/main" xmlns:w14="http://schemas.microsoft.com/office/word/2010/wordml" xmlns:w15="http://schemas.microsoft.com/office/word/2012/wordml" xmlns:w16cex="http://schemas.microsoft.com/office/word/2018/wordml/cex" xmlns:w16cid="http://schemas.microsoft.com/office/word/2016/wordml/cid" xmlns:w16="http://schemas.microsoft.com/office/word/2018/wordml" xmlns:w16du="http://schemas.microsoft.com/office/word/2023/wordml/word16du" xmlns:w16sdtdh="http://schemas.microsoft.com/office/word/2020/wordml/sdtdatahash" xmlns:w16se="http://schemas.microsoft.com/office/word/2015/wordml/symex" xmlns:wpg="http://schemas.microsoft.com/office/word/2010/wordprocessingGroup" xmlns:wpi="http://schemas.microsoft.com/office/word/2010/wordprocessingInk" xmlns:wne="http://schemas.microsoft.com/office/word/2006/wordml" xmlns:wps="http://schemas.microsoft.com/office/word/2010/wordprocessingShape" mc:Ignorable="w14 w15 w16se w16cid w16 w16cex w16sdtdh wp14">
+<w:hdr xmlns:wpc="http://schemas.microsoft.com/office/word/2010/wordprocessingCanvas" xmlns:cx="http://schemas.microsoft.com/office/drawing/2014/chartex" xmlns:cx1="http://schemas.microsoft.com/office/drawing/2015/9/8/chartex" xmlns:cx2="http://schemas.microsoft.com/office/drawing/2015/10/21/chartex" xmlns:cx3="http://schemas.microsoft.com/office/drawing/2016/5/9/chartex" xmlns:cx4="http://schemas.microsoft.com/office/drawing/2016/5/10/chartex" xmlns:cx5="http://schemas.microsoft.com/office/drawing/2016/5/11/chartex" xmlns:cx6="http://schemas.microsoft.com/office/drawing/2016/5/12/chartex" xmlns:cx7="http://schemas.microsoft.com/office/drawing/2016/5/13/chartex" xmlns:cx8="http://schemas.microsoft.com/office/drawing/2016/5/14/chartex" xmlns:mc="http://schemas.openxmlformats.org/markup-compatibility/2006" xmlns:aink="http://schemas.microsoft.com/office/drawing/2016/ink" xmlns:am3d="http://schemas.microsoft.com/office/drawing/2017/model3d" xmlns:o="urn:schemas-microsoft-com:office:office" xmlns:oel="http://schemas.microsoft.com/office/2019/extlst" xmlns:r="http://schemas.openxmlformats.org/officeDocument/2006/relationships" xmlns:m="http://schemas.openxmlformats.org/officeDocument/2006/math" xmlns:v="urn:schemas-microsoft-com:vml" xmlns:wp14="http://schemas.microsoft.com/office/word/2010/wordprocessingDrawing" xmlns:wp="http://schemas.openxmlformats.org/drawingml/2006/wordprocessingDrawing" xmlns:w10="urn:schemas-microsoft-com:office:word" xmlns:w="http://schemas.openxmlformats.org/wordprocessingml/2006/main" xmlns:w14="http://schemas.microsoft.com/office/word/2010/wordml" xmlns:w15="http://schemas.microsoft.com/office/word/2012/wordml" xmlns:w16cex="http://schemas.microsoft.com/office/word/2018/wordml/cex" xmlns:w16cid="http://schemas.microsoft.com/office/word/2016/wordml/cid" xmlns:w16="http://schemas.microsoft.com/office/word/2018/wordml" xmlns:w16sdtdh="http://schemas.microsoft.com/office/word/2020/wordml/sdtdatahash" xmlns:w16se="http://schemas.microsoft.com/office/word/2015/wordml/symex" xmlns:wpg="http://schemas.microsoft.com/office/word/2010/wordprocessingGroup" xmlns:wpi="http://schemas.microsoft.com/office/word/2010/wordprocessingInk" xmlns:wne="http://schemas.microsoft.com/office/word/2006/wordml" xmlns:wps="http://schemas.microsoft.com/office/word/2010/wordprocessingShape" mc:Ignorable="w14 w15 w16se w16cid w16 w16cex w16sdtdh wp14">
   <w:p>
     <w:pPr>
       <w:pStyle w:val="Header"/>
@@ -3715,7 +3606,7 @@
 </file>
 
 <file path=word/header3.xml><?xml version="1.0" encoding="utf-8"?>
-<w:hdr xmlns:wpc="http://schemas.microsoft.com/office/word/2010/wordprocessingCanvas" xmlns:cx="http://schemas.microsoft.com/office/drawing/2014/chartex" xmlns:cx1="http://schemas.microsoft.com/office/drawing/2015/9/8/chartex" xmlns:cx2="http://schemas.microsoft.com/office/drawing/2015/10/21/chartex" xmlns:cx3="http://schemas.microsoft.com/office/drawing/2016/5/9/chartex" xmlns:cx4="http://schemas.microsoft.com/office/drawing/2016/5/10/chartex" xmlns:cx5="http://schemas.microsoft.com/office/drawing/2016/5/11/chartex" xmlns:cx6="http://schemas.microsoft.com/office/drawing/2016/5/12/chartex" xmlns:cx7="http://schemas.microsoft.com/office/drawing/2016/5/13/chartex" xmlns:cx8="http://schemas.microsoft.com/office/drawing/2016/5/14/chartex" xmlns:mc="http://schemas.openxmlformats.org/markup-compatibility/2006" xmlns:aink="http://schemas.microsoft.com/office/drawing/2016/ink" xmlns:am3d="http://schemas.microsoft.com/office/drawing/2017/model3d" xmlns:o="urn:schemas-microsoft-com:office:office" xmlns:oel="http://schemas.microsoft.com/office/2019/extlst" xmlns:r="http://schemas.openxmlformats.org/officeDocument/2006/relationships" xmlns:m="http://schemas.openxmlformats.org/officeDocument/2006/math" xmlns:v="urn:schemas-microsoft-com:vml" xmlns:wp14="http://schemas.microsoft.com/office/word/2010/wordprocessingDrawing" xmlns:wp="http://schemas.openxmlformats.org/drawingml/2006/wordprocessingDrawing" xmlns:w10="urn:schemas-microsoft-com:office:word" xmlns:w="http://schemas.openxmlformats.org/wordprocessingml/2006/main" xmlns:w14="http://schemas.microsoft.com/office/word/2010/wordml" xmlns:w15="http://schemas.microsoft.com/office/word/2012/wordml" xmlns:w16cex="http://schemas.microsoft.com/office/word/2018/wordml/cex" xmlns:w16cid="http://schemas.microsoft.com/office/word/2016/wordml/cid" xmlns:w16="http://schemas.microsoft.com/office/word/2018/wordml" xmlns:w16du="http://schemas.microsoft.com/office/word/2023/wordml/word16du" xmlns:w16sdtdh="http://schemas.microsoft.com/office/word/2020/wordml/sdtdatahash" xmlns:w16se="http://schemas.microsoft.com/office/word/2015/wordml/symex" xmlns:wpg="http://schemas.microsoft.com/office/word/2010/wordprocessingGroup" xmlns:wpi="http://schemas.microsoft.com/office/word/2010/wordprocessingInk" xmlns:wne="http://schemas.microsoft.com/office/word/2006/wordml" xmlns:wps="http://schemas.microsoft.com/office/word/2010/wordprocessingShape" mc:Ignorable="w14 w15 w16se w16cid w16 w16cex w16sdtdh wp14">
+<w:hdr xmlns:wpc="http://schemas.microsoft.com/office/word/2010/wordprocessingCanvas" xmlns:cx="http://schemas.microsoft.com/office/drawing/2014/chartex" xmlns:cx1="http://schemas.microsoft.com/office/drawing/2015/9/8/chartex" xmlns:cx2="http://schemas.microsoft.com/office/drawing/2015/10/21/chartex" xmlns:cx3="http://schemas.microsoft.com/office/drawing/2016/5/9/chartex" xmlns:cx4="http://schemas.microsoft.com/office/drawing/2016/5/10/chartex" xmlns:cx5="http://schemas.microsoft.com/office/drawing/2016/5/11/chartex" xmlns:cx6="http://schemas.microsoft.com/office/drawing/2016/5/12/chartex" xmlns:cx7="http://schemas.microsoft.com/office/drawing/2016/5/13/chartex" xmlns:cx8="http://schemas.microsoft.com/office/drawing/2016/5/14/chartex" xmlns:mc="http://schemas.openxmlformats.org/markup-compatibility/2006" xmlns:aink="http://schemas.microsoft.com/office/drawing/2016/ink" xmlns:am3d="http://schemas.microsoft.com/office/drawing/2017/model3d" xmlns:o="urn:schemas-microsoft-com:office:office" xmlns:oel="http://schemas.microsoft.com/office/2019/extlst" xmlns:r="http://schemas.openxmlformats.org/officeDocument/2006/relationships" xmlns:m="http://schemas.openxmlformats.org/officeDocument/2006/math" xmlns:v="urn:schemas-microsoft-com:vml" xmlns:wp14="http://schemas.microsoft.com/office/word/2010/wordprocessingDrawing" xmlns:wp="http://schemas.openxmlformats.org/drawingml/2006/wordprocessingDrawing" xmlns:w10="urn:schemas-microsoft-com:office:word" xmlns:w="http://schemas.openxmlformats.org/wordprocessingml/2006/main" xmlns:w14="http://schemas.microsoft.com/office/word/2010/wordml" xmlns:w15="http://schemas.microsoft.com/office/word/2012/wordml" xmlns:w16cex="http://schemas.microsoft.com/office/word/2018/wordml/cex" xmlns:w16cid="http://schemas.microsoft.com/office/word/2016/wordml/cid" xmlns:w16="http://schemas.microsoft.com/office/word/2018/wordml" xmlns:w16sdtdh="http://schemas.microsoft.com/office/word/2020/wordml/sdtdatahash" xmlns:w16se="http://schemas.microsoft.com/office/word/2015/wordml/symex" xmlns:wpg="http://schemas.microsoft.com/office/word/2010/wordprocessingGroup" xmlns:wpi="http://schemas.microsoft.com/office/word/2010/wordprocessingInk" xmlns:wne="http://schemas.microsoft.com/office/word/2006/wordml" xmlns:wps="http://schemas.microsoft.com/office/word/2010/wordprocessingShape" mc:Ignorable="w14 w15 w16se w16cid w16 w16cex w16sdtdh wp14">
   <w:p>
     <w:pPr>
       <w:pStyle w:val="Header"/>
@@ -3725,7 +3616,7 @@
 </file>
 
 <file path=word/numbering.xml><?xml version="1.0" encoding="utf-8"?>
-<w:numbering xmlns:wpc="http://schemas.microsoft.com/office/word/2010/wordprocessingCanvas" xmlns:cx="http://schemas.microsoft.com/office/drawing/2014/chartex" xmlns:cx1="http://schemas.microsoft.com/office/drawing/2015/9/8/chartex" xmlns:cx2="http://schemas.microsoft.com/office/drawing/2015/10/21/chartex" xmlns:cx3="http://schemas.microsoft.com/office/drawing/2016/5/9/chartex" xmlns:cx4="http://schemas.microsoft.com/office/drawing/2016/5/10/chartex" xmlns:cx5="http://schemas.microsoft.com/office/drawing/2016/5/11/chartex" xmlns:cx6="http://schemas.microsoft.com/office/drawing/2016/5/12/chartex" xmlns:cx7="http://schemas.microsoft.com/office/drawing/2016/5/13/chartex" xmlns:cx8="http://schemas.microsoft.com/office/drawing/2016/5/14/chartex" xmlns:mc="http://schemas.openxmlformats.org/markup-compatibility/2006" xmlns:aink="http://schemas.microsoft.com/office/drawing/2016/ink" xmlns:am3d="http://schemas.microsoft.com/office/drawing/2017/model3d" xmlns:o="urn:schemas-microsoft-com:office:office" xmlns:oel="http://schemas.microsoft.com/office/2019/extlst" xmlns:r="http://schemas.openxmlformats.org/officeDocument/2006/relationships" xmlns:m="http://schemas.openxmlformats.org/officeDocument/2006/math" xmlns:v="urn:schemas-microsoft-com:vml" xmlns:wp14="http://schemas.microsoft.com/office/word/2010/wordprocessingDrawing" xmlns:wp="http://schemas.openxmlformats.org/drawingml/2006/wordprocessingDrawing" xmlns:w10="urn:schemas-microsoft-com:office:word" xmlns:w="http://schemas.openxmlformats.org/wordprocessingml/2006/main" xmlns:w14="http://schemas.microsoft.com/office/word/2010/wordml" xmlns:w15="http://schemas.microsoft.com/office/word/2012/wordml" xmlns:w16cex="http://schemas.microsoft.com/office/word/2018/wordml/cex" xmlns:w16cid="http://schemas.microsoft.com/office/word/2016/wordml/cid" xmlns:w16="http://schemas.microsoft.com/office/word/2018/wordml" xmlns:w16du="http://schemas.microsoft.com/office/word/2023/wordml/word16du" xmlns:w16sdtdh="http://schemas.microsoft.com/office/word/2020/wordml/sdtdatahash" xmlns:w16se="http://schemas.microsoft.com/office/word/2015/wordml/symex" xmlns:wpg="http://schemas.microsoft.com/office/word/2010/wordprocessingGroup" xmlns:wpi="http://schemas.microsoft.com/office/word/2010/wordprocessingInk" xmlns:wne="http://schemas.microsoft.com/office/word/2006/wordml" xmlns:wps="http://schemas.microsoft.com/office/word/2010/wordprocessingShape" mc:Ignorable="w14 w15 w16se w16cid w16 w16cex w16sdtdh wp14">
+<w:numbering xmlns:wpc="http://schemas.microsoft.com/office/word/2010/wordprocessingCanvas" xmlns:cx="http://schemas.microsoft.com/office/drawing/2014/chartex" xmlns:cx1="http://schemas.microsoft.com/office/drawing/2015/9/8/chartex" xmlns:cx2="http://schemas.microsoft.com/office/drawing/2015/10/21/chartex" xmlns:cx3="http://schemas.microsoft.com/office/drawing/2016/5/9/chartex" xmlns:cx4="http://schemas.microsoft.com/office/drawing/2016/5/10/chartex" xmlns:cx5="http://schemas.microsoft.com/office/drawing/2016/5/11/chartex" xmlns:cx6="http://schemas.microsoft.com/office/drawing/2016/5/12/chartex" xmlns:cx7="http://schemas.microsoft.com/office/drawing/2016/5/13/chartex" xmlns:cx8="http://schemas.microsoft.com/office/drawing/2016/5/14/chartex" xmlns:mc="http://schemas.openxmlformats.org/markup-compatibility/2006" xmlns:aink="http://schemas.microsoft.com/office/drawing/2016/ink" xmlns:am3d="http://schemas.microsoft.com/office/drawing/2017/model3d" xmlns:o="urn:schemas-microsoft-com:office:office" xmlns:oel="http://schemas.microsoft.com/office/2019/extlst" xmlns:r="http://schemas.openxmlformats.org/officeDocument/2006/relationships" xmlns:m="http://schemas.openxmlformats.org/officeDocument/2006/math" xmlns:v="urn:schemas-microsoft-com:vml" xmlns:wp14="http://schemas.microsoft.com/office/word/2010/wordprocessingDrawing" xmlns:wp="http://schemas.openxmlformats.org/drawingml/2006/wordprocessingDrawing" xmlns:w10="urn:schemas-microsoft-com:office:word" xmlns:w="http://schemas.openxmlformats.org/wordprocessingml/2006/main" xmlns:w14="http://schemas.microsoft.com/office/word/2010/wordml" xmlns:w15="http://schemas.microsoft.com/office/word/2012/wordml" xmlns:w16cex="http://schemas.microsoft.com/office/word/2018/wordml/cex" xmlns:w16cid="http://schemas.microsoft.com/office/word/2016/wordml/cid" xmlns:w16="http://schemas.microsoft.com/office/word/2018/wordml" xmlns:w16sdtdh="http://schemas.microsoft.com/office/word/2020/wordml/sdtdatahash" xmlns:w16se="http://schemas.microsoft.com/office/word/2015/wordml/symex" xmlns:wpg="http://schemas.microsoft.com/office/word/2010/wordprocessingGroup" xmlns:wpi="http://schemas.microsoft.com/office/word/2010/wordprocessingInk" xmlns:wne="http://schemas.microsoft.com/office/word/2006/wordml" xmlns:wps="http://schemas.microsoft.com/office/word/2010/wordprocessingShape" mc:Ignorable="w14 w15 w16se w16cid w16 w16cex w16sdtdh wp14">
   <w:abstractNum w:abstractNumId="0" w15:restartNumberingAfterBreak="0">
     <w:nsid w:val="FFFFFFFB"/>
     <w:multiLevelType w:val="multilevel"/>
@@ -3804,119 +3695,6 @@
     </w:lvl>
   </w:abstractNum>
   <w:abstractNum w:abstractNumId="1" w15:restartNumberingAfterBreak="0">
-    <w:nsid w:val="168D5A6B"/>
-    <w:multiLevelType w:val="hybridMultilevel"/>
-    <w:tmpl w:val="01E88BB8"/>
-    <w:lvl w:ilvl="0" w:tplc="70EC80FE">
-      <w:start w:val="9"/>
-      <w:numFmt w:val="bullet"/>
-      <w:lvlText w:val="-"/>
-      <w:lvlJc w:val="left"/>
-      <w:pPr>
-        <w:ind w:left="720" w:hanging="360"/>
-      </w:pPr>
-      <w:rPr>
-        <w:rFonts w:ascii="Times New Roman" w:eastAsia="Times New Roman" w:hAnsi="Times New Roman" w:cs="Times New Roman" w:hint="default"/>
-      </w:rPr>
-    </w:lvl>
-    <w:lvl w:ilvl="1" w:tplc="04090003" w:tentative="1">
-      <w:start w:val="1"/>
-      <w:numFmt w:val="bullet"/>
-      <w:lvlText w:val="o"/>
-      <w:lvlJc w:val="left"/>
-      <w:pPr>
-        <w:ind w:left="1440" w:hanging="360"/>
-      </w:pPr>
-      <w:rPr>
-        <w:rFonts w:ascii="Courier New" w:hAnsi="Courier New" w:cs="Courier New" w:hint="default"/>
-      </w:rPr>
-    </w:lvl>
-    <w:lvl w:ilvl="2" w:tplc="04090005" w:tentative="1">
-      <w:start w:val="1"/>
-      <w:numFmt w:val="bullet"/>
-      <w:lvlText w:val=""/>
-      <w:lvlJc w:val="left"/>
-      <w:pPr>
-        <w:ind w:left="2160" w:hanging="360"/>
-      </w:pPr>
-      <w:rPr>
-        <w:rFonts w:ascii="Wingdings" w:hAnsi="Wingdings" w:hint="default"/>
-      </w:rPr>
-    </w:lvl>
-    <w:lvl w:ilvl="3" w:tplc="04090001" w:tentative="1">
-      <w:start w:val="1"/>
-      <w:numFmt w:val="bullet"/>
-      <w:lvlText w:val=""/>
-      <w:lvlJc w:val="left"/>
-      <w:pPr>
-        <w:ind w:left="2880" w:hanging="360"/>
-      </w:pPr>
-      <w:rPr>
-        <w:rFonts w:ascii="Symbol" w:hAnsi="Symbol" w:hint="default"/>
-      </w:rPr>
-    </w:lvl>
-    <w:lvl w:ilvl="4" w:tplc="04090003" w:tentative="1">
-      <w:start w:val="1"/>
-      <w:numFmt w:val="bullet"/>
-      <w:lvlText w:val="o"/>
-      <w:lvlJc w:val="left"/>
-      <w:pPr>
-        <w:ind w:left="3600" w:hanging="360"/>
-      </w:pPr>
-      <w:rPr>
-        <w:rFonts w:ascii="Courier New" w:hAnsi="Courier New" w:cs="Courier New" w:hint="default"/>
-      </w:rPr>
-    </w:lvl>
-    <w:lvl w:ilvl="5" w:tplc="04090005" w:tentative="1">
-      <w:start w:val="1"/>
-      <w:numFmt w:val="bullet"/>
-      <w:lvlText w:val=""/>
-      <w:lvlJc w:val="left"/>
-      <w:pPr>
-        <w:ind w:left="4320" w:hanging="360"/>
-      </w:pPr>
-      <w:rPr>
-        <w:rFonts w:ascii="Wingdings" w:hAnsi="Wingdings" w:hint="default"/>
-      </w:rPr>
-    </w:lvl>
-    <w:lvl w:ilvl="6" w:tplc="04090001" w:tentative="1">
-      <w:start w:val="1"/>
-      <w:numFmt w:val="bullet"/>
-      <w:lvlText w:val=""/>
-      <w:lvlJc w:val="left"/>
-      <w:pPr>
-        <w:ind w:left="5040" w:hanging="360"/>
-      </w:pPr>
-      <w:rPr>
-        <w:rFonts w:ascii="Symbol" w:hAnsi="Symbol" w:hint="default"/>
-      </w:rPr>
-    </w:lvl>
-    <w:lvl w:ilvl="7" w:tplc="04090003" w:tentative="1">
-      <w:start w:val="1"/>
-      <w:numFmt w:val="bullet"/>
-      <w:lvlText w:val="o"/>
-      <w:lvlJc w:val="left"/>
-      <w:pPr>
-        <w:ind w:left="5760" w:hanging="360"/>
-      </w:pPr>
-      <w:rPr>
-        <w:rFonts w:ascii="Courier New" w:hAnsi="Courier New" w:cs="Courier New" w:hint="default"/>
-      </w:rPr>
-    </w:lvl>
-    <w:lvl w:ilvl="8" w:tplc="04090005" w:tentative="1">
-      <w:start w:val="1"/>
-      <w:numFmt w:val="bullet"/>
-      <w:lvlText w:val=""/>
-      <w:lvlJc w:val="left"/>
-      <w:pPr>
-        <w:ind w:left="6480" w:hanging="360"/>
-      </w:pPr>
-      <w:rPr>
-        <w:rFonts w:ascii="Wingdings" w:hAnsi="Wingdings" w:hint="default"/>
-      </w:rPr>
-    </w:lvl>
-  </w:abstractNum>
-  <w:abstractNum w:abstractNumId="2" w15:restartNumberingAfterBreak="0">
     <w:nsid w:val="240519C5"/>
     <w:multiLevelType w:val="multilevel"/>
     <w:tmpl w:val="D59AFC76"/>
@@ -4029,7 +3807,7 @@
       </w:rPr>
     </w:lvl>
   </w:abstractNum>
-  <w:abstractNum w:abstractNumId="3" w15:restartNumberingAfterBreak="0">
+  <w:abstractNum w:abstractNumId="2" w15:restartNumberingAfterBreak="0">
     <w:nsid w:val="26C34435"/>
     <w:multiLevelType w:val="multilevel"/>
     <w:tmpl w:val="ACA60F52"/>
@@ -4178,7 +3956,7 @@
       </w:rPr>
     </w:lvl>
   </w:abstractNum>
-  <w:abstractNum w:abstractNumId="4" w15:restartNumberingAfterBreak="0">
+  <w:abstractNum w:abstractNumId="3" w15:restartNumberingAfterBreak="0">
     <w:nsid w:val="360A4E4B"/>
     <w:multiLevelType w:val="multilevel"/>
     <w:tmpl w:val="9D8A65BC"/>
@@ -4291,7 +4069,7 @@
       </w:rPr>
     </w:lvl>
   </w:abstractNum>
-  <w:abstractNum w:abstractNumId="5" w15:restartNumberingAfterBreak="0">
+  <w:abstractNum w:abstractNumId="4" w15:restartNumberingAfterBreak="0">
     <w:nsid w:val="6AF5148F"/>
     <w:multiLevelType w:val="hybridMultilevel"/>
     <w:tmpl w:val="D15AED10"/>
@@ -4404,7 +4182,7 @@
       </w:rPr>
     </w:lvl>
   </w:abstractNum>
-  <w:abstractNum w:abstractNumId="6" w15:restartNumberingAfterBreak="0">
+  <w:abstractNum w:abstractNumId="5" w15:restartNumberingAfterBreak="0">
     <w:nsid w:val="6F0D11B1"/>
     <w:multiLevelType w:val="hybridMultilevel"/>
     <w:tmpl w:val="E9AABDC8"/>
@@ -4521,22 +4299,19 @@
     <w:abstractNumId w:val="0"/>
   </w:num>
   <w:num w:numId="2" w16cid:durableId="768547285">
+    <w:abstractNumId w:val="3"/>
+  </w:num>
+  <w:num w:numId="3" w16cid:durableId="919483323">
+    <w:abstractNumId w:val="2"/>
+  </w:num>
+  <w:num w:numId="4" w16cid:durableId="478035924">
     <w:abstractNumId w:val="4"/>
   </w:num>
-  <w:num w:numId="3" w16cid:durableId="919483323">
-    <w:abstractNumId w:val="3"/>
-  </w:num>
-  <w:num w:numId="4" w16cid:durableId="478035924">
-    <w:abstractNumId w:val="5"/>
-  </w:num>
   <w:num w:numId="5" w16cid:durableId="1236545678">
-    <w:abstractNumId w:val="2"/>
+    <w:abstractNumId w:val="1"/>
   </w:num>
   <w:num w:numId="6" w16cid:durableId="1896622298">
-    <w:abstractNumId w:val="6"/>
-  </w:num>
-  <w:num w:numId="7" w16cid:durableId="587495229">
-    <w:abstractNumId w:val="1"/>
+    <w:abstractNumId w:val="5"/>
   </w:num>
 </w:numbering>
 </file>
@@ -5515,17 +5290,6 @@
       <w:u w:val="single"/>
     </w:rPr>
   </w:style>
-  <w:style w:type="paragraph" w:styleId="ListParagraph">
-    <w:name w:val="List Paragraph"/>
-    <w:basedOn w:val="Normal"/>
-    <w:uiPriority w:val="34"/>
-    <w:qFormat/>
-    <w:rsid w:val="00EF51BC"/>
-    <w:pPr>
-      <w:ind w:left="720"/>
-      <w:contextualSpacing/>
-    </w:pPr>
-  </w:style>
 </w:styles>
 </file>
 

</xml_diff>